<commit_message>
Projektna dokumentacija, dijagrami aktivnosti, slike terminskog plana
Dokument izmjenjen u skladu sa predloškom za pisanje završnih radova,
proširen uvod, započet terminski plan; uneseni dijagrami aktivnosti za
izdavanje računa i provjeru klijenta; dodane slike ganttovog dijagrama i
terminskog plana aktivnosti.
</commit_message>
<xml_diff>
--- a/Projektna dokumentacija/Projektni plan/Appoteka.NET.docx
+++ b/Projektna dokumentacija/Projektni plan/Appoteka.NET.docx
@@ -1,6 +1,6 @@
 
 <file path=word/document.xml><?xml version="1.0" encoding="utf-8"?>
-<w:document xmlns:ve="http://schemas.openxmlformats.org/markup-compatibility/2006" xmlns:o="urn:schemas-microsoft-com:office:office" xmlns:r="http://schemas.openxmlformats.org/officeDocument/2006/relationships" xmlns:m="http://schemas.openxmlformats.org/officeDocument/2006/math" xmlns:v="urn:schemas-microsoft-com:vml" xmlns:wp="http://schemas.openxmlformats.org/drawingml/2006/wordprocessingDrawing" xmlns:w10="urn:schemas-microsoft-com:office:word" xmlns:w="http://schemas.openxmlformats.org/wordprocessingml/2006/main" xmlns:wne="http://schemas.microsoft.com/office/word/2006/wordml">
+<w:document xmlns:wpc="http://schemas.microsoft.com/office/word/2010/wordprocessingCanvas" xmlns:mc="http://schemas.openxmlformats.org/markup-compatibility/2006" xmlns:o="urn:schemas-microsoft-com:office:office" xmlns:r="http://schemas.openxmlformats.org/officeDocument/2006/relationships" xmlns:m="http://schemas.openxmlformats.org/officeDocument/2006/math" xmlns:v="urn:schemas-microsoft-com:vml" xmlns:wp14="http://schemas.microsoft.com/office/word/2010/wordprocessingDrawing" xmlns:wp="http://schemas.openxmlformats.org/drawingml/2006/wordprocessingDrawing" xmlns:w10="urn:schemas-microsoft-com:office:word" xmlns:w="http://schemas.openxmlformats.org/wordprocessingml/2006/main" xmlns:w14="http://schemas.microsoft.com/office/word/2010/wordml" xmlns:w15="http://schemas.microsoft.com/office/word/2012/wordml" xmlns:wpg="http://schemas.microsoft.com/office/word/2010/wordprocessingGroup" xmlns:wpi="http://schemas.microsoft.com/office/word/2010/wordprocessingInk" xmlns:wne="http://schemas.microsoft.com/office/word/2006/wordml" xmlns:wps="http://schemas.microsoft.com/office/word/2010/wordprocessingShape" mc:Ignorable="w14 w15 wp14">
   <w:body>
     <w:p>
       <w:pPr>
@@ -1961,8 +1961,53 @@
         <w:jc w:val="both"/>
       </w:pPr>
       <w:r>
-        <w:t xml:space="preserve">Imali smo prilike promotriti sustav poslovanja ljekarne te način na koji on funkcionira. Prilikom toga, uvidjeli smo na mnoge propuste i greške, za koje smatramo da bi mogli unutar ovog projekta ispraviti i poboljšati te rješenje ponuditi određenoj ljekarni s ciljem poboljšanja poslovanja. </w:t>
-      </w:r>
+        <w:t>Poslovanje svake ljekarne na prvi pogled je vrlo slično poslovanju u maloprodaji s kakvim se susrećemo svakodnevno, ali nakon detaljnijeg proučavanja možemo zaključiti da u poslovanju ljekarni postoje brojna pravila i ograničenja kojima se onemogućavaju zloupotrebe u sustavu zdravstva kao što su primjerice podizanje lijekova s doktorskim receptom kojemu je istekao rok trajanja ili pak pokušaj kupnje lijekova čija je kupnja nedozvoljena bez doktorskog recepta. Ta pravila i ograničenja koje nalazimo u poslovanju ljekarne su uzrok složenijem poslovanju ljekarni. Prilikom stvaranja ideje našeg projekta i</w:t>
+      </w:r>
+      <w:r>
+        <w:t>mali smo prilike promotriti sustav poslovanja ljekarne te</w:t>
+      </w:r>
+      <w:r>
+        <w:t xml:space="preserve"> način na koji on funkcionira. Tijekom detaljne poslovne analize smo uvidjeli</w:t>
+      </w:r>
+      <w:r>
+        <w:t xml:space="preserve"> mnoge propuste i greške</w:t>
+      </w:r>
+      <w:r>
+        <w:t xml:space="preserve"> u poslovanju</w:t>
+      </w:r>
+      <w:r>
+        <w:t xml:space="preserve"> za koje smatramo da bi ovim projektom</w:t>
+      </w:r>
+      <w:r>
+        <w:t xml:space="preserve"> </w:t>
+      </w:r>
+      <w:r>
+        <w:t>mogli korigirati</w:t>
+      </w:r>
+      <w:r>
+        <w:t xml:space="preserve"> i </w:t>
+      </w:r>
+      <w:r>
+        <w:t>optimizirati,</w:t>
+      </w:r>
+      <w:r>
+        <w:t xml:space="preserve"> te </w:t>
+      </w:r>
+      <w:r>
+        <w:t>programsko rješenje nastalo kao rezultat našeg projekta</w:t>
+      </w:r>
+      <w:r>
+        <w:t xml:space="preserve"> ponuditi određenoj ljekarni s</w:t>
+      </w:r>
+      <w:r>
+        <w:t xml:space="preserve"> ciljem poboljšanja poslovanja.</w:t>
+      </w:r>
+    </w:p>
+    <w:p>
+      <w:pPr>
+        <w:spacing w:line="360" w:lineRule="auto"/>
+        <w:jc w:val="both"/>
+      </w:pPr>
     </w:p>
     <w:p>
       <w:pPr>
@@ -1970,6 +2015,81 @@
         <w:ind w:firstLine="360"/>
         <w:jc w:val="both"/>
       </w:pPr>
+      <w:r>
+        <w:t>Naša vizija je</w:t>
+      </w:r>
+      <w:r>
+        <w:t xml:space="preserve"> da ovim projektom</w:t>
+      </w:r>
+      <w:r>
+        <w:t xml:space="preserve"> </w:t>
+      </w:r>
+      <w:r>
+        <w:t>uvelike ubrzamo i poboljšamo</w:t>
+      </w:r>
+      <w:r>
+        <w:t xml:space="preserve"> cjelok</w:t>
+      </w:r>
+      <w:r>
+        <w:t>upan sustav naručivanja, prodaje kao i</w:t>
+      </w:r>
+      <w:r>
+        <w:t xml:space="preserve"> evid</w:t>
+      </w:r>
+      <w:r>
+        <w:t>encije zaliha unutar poslovanja.</w:t>
+      </w:r>
+      <w:r>
+        <w:t xml:space="preserve"> </w:t>
+      </w:r>
+      <w:r>
+        <w:t>Tu viziju realizirati ćemo na način da</w:t>
+      </w:r>
+      <w:r>
+        <w:t xml:space="preserve"> sve bitne aspekte poslovanja</w:t>
+      </w:r>
+      <w:r>
+        <w:t xml:space="preserve"> jedne ljekarne</w:t>
+      </w:r>
+      <w:r>
+        <w:t xml:space="preserve"> </w:t>
+      </w:r>
+      <w:r>
+        <w:t xml:space="preserve">objedinimo u jedno jedinstveno programsko rješenje, to jest </w:t>
+      </w:r>
+      <w:r>
+        <w:t>aplikaciju</w:t>
+      </w:r>
+      <w:r>
+        <w:t xml:space="preserve"> za upravljanje poslovanjem. Poslovna a</w:t>
+      </w:r>
+      <w:r>
+        <w:t>plikacija</w:t>
+      </w:r>
+      <w:r>
+        <w:t xml:space="preserve"> koju bi proizveli po završetku ovoga projekta</w:t>
+      </w:r>
+      <w:r>
+        <w:t xml:space="preserve"> bila</w:t>
+      </w:r>
+      <w:r>
+        <w:t xml:space="preserve"> bi</w:t>
+      </w:r>
+      <w:r>
+        <w:t xml:space="preserve"> pregledn</w:t>
+      </w:r>
+      <w:r>
+        <w:t>a i jednostavna za korištenje, te bi također bila</w:t>
+      </w:r>
+      <w:r>
+        <w:t xml:space="preserve"> prilagođena svim zahtjevima </w:t>
+      </w:r>
+      <w:r>
+        <w:t>koje korisnik navede prije početka izrade same aplikacije</w:t>
+      </w:r>
+      <w:r>
+        <w:t xml:space="preserve">. </w:t>
+      </w:r>
     </w:p>
     <w:p>
       <w:pPr>
@@ -1977,12 +2097,6 @@
         <w:ind w:firstLine="360"/>
         <w:jc w:val="both"/>
       </w:pPr>
-      <w:r>
-        <w:t xml:space="preserve">Naša vizija je </w:t>
-      </w:r>
-      <w:r>
-        <w:t xml:space="preserve">olakšati cjelokupan sustav narudžbe, prodaje te evidencije zaliha unutar poslovanja, tako da bi sve bitne aspekte poslovanja unesli u jednu aplikaciju. Aplikacija bi bila pregledna i jednostavna za korištenje te prilagođena svim zahtjevima korisnika. </w:t>
-      </w:r>
     </w:p>
     <w:p>
       <w:pPr>
@@ -1990,15 +2104,38 @@
         <w:ind w:firstLine="360"/>
         <w:jc w:val="both"/>
       </w:pPr>
-    </w:p>
-    <w:p>
-      <w:pPr>
-        <w:spacing w:line="360" w:lineRule="auto"/>
-        <w:ind w:firstLine="360"/>
-        <w:jc w:val="both"/>
-      </w:pPr>
-      <w:r>
-        <w:t>Cilj ovog projekta je ostvariti pozitivan rezultat, odnosno stvoriti aplikaciju upućenu ljekarnama sa svim zamišljenim funkcionalnostima i opcijama koje bi uvelike pomogle prilikom poslovanja svake ljekarne. Samim time, želimo ukloniti neefikasno i nekvalitetno praćenje stanja i lokacija skladištenja lijekova uvođenjem tehnoloških trendova.</w:t>
+      <w:r>
+        <w:t>Prvobitni c</w:t>
+      </w:r>
+      <w:r>
+        <w:t>ilj ovog projekta</w:t>
+      </w:r>
+      <w:r>
+        <w:t xml:space="preserve"> je ostvariti pozitivan rezultat iz oba gledišta</w:t>
+      </w:r>
+      <w:r>
+        <w:t>,</w:t>
+      </w:r>
+      <w:r>
+        <w:t xml:space="preserve"> </w:t>
+      </w:r>
+      <w:r>
+        <w:t>tako da krajnji korisnik aplikacije bude zadovoljan isporučenim proizvodom ali isto tako da se za uloženi trud ostvari određeni profit za naš projektni tim.</w:t>
+      </w:r>
+      <w:r>
+        <w:t xml:space="preserve"> </w:t>
+      </w:r>
+      <w:r>
+        <w:t>Zadaci i strategije s kojima želimo ostvariti taj cilj su</w:t>
+      </w:r>
+      <w:r>
+        <w:t xml:space="preserve"> stvoriti aplikaciju upućenu ljekarnama sa svim zamišljenim funkcionalnostima i opcijama koje bi uvelike pomogle prilikom poslovanja svake ljekarne. Samim time, želimo ukloniti </w:t>
+      </w:r>
+      <w:r>
+        <w:t>neučinkovito</w:t>
+      </w:r>
+      <w:r>
+        <w:t xml:space="preserve"> i nekvalitetno praćenje stanja i lokacija skladištenja lijekova uvođenjem tehnoloških trendova.</w:t>
       </w:r>
     </w:p>
     <w:p>
@@ -2481,7 +2618,6 @@
       <w:pPr>
         <w:pStyle w:val="Naslov1razine"/>
         <w:spacing w:line="360" w:lineRule="auto"/>
-        <w:ind w:left="720"/>
         <w:jc w:val="both"/>
         <w:rPr>
           <w:rFonts w:ascii="Times New Roman" w:hAnsi="Times New Roman"/>
@@ -2552,12 +2688,73 @@
     </w:p>
     <w:p>
       <w:pPr>
+        <w:pStyle w:val="Naslov1razine"/>
+        <w:spacing w:line="360" w:lineRule="auto"/>
+        <w:jc w:val="both"/>
+        <w:rPr>
+          <w:rFonts w:ascii="Times New Roman" w:hAnsi="Times New Roman"/>
+          <w:b w:val="0"/>
+          <w:sz w:val="24"/>
+        </w:rPr>
+      </w:pPr>
+    </w:p>
+    <w:p>
+      <w:pPr>
+        <w:pStyle w:val="Naslov1razine"/>
+        <w:spacing w:line="360" w:lineRule="auto"/>
+        <w:jc w:val="both"/>
+        <w:rPr>
+          <w:rFonts w:ascii="Times New Roman" w:hAnsi="Times New Roman"/>
+          <w:b w:val="0"/>
+          <w:sz w:val="24"/>
+        </w:rPr>
+      </w:pPr>
+    </w:p>
+    <w:p>
+      <w:pPr>
+        <w:pStyle w:val="Naslov1razine"/>
+        <w:spacing w:line="360" w:lineRule="auto"/>
+        <w:jc w:val="both"/>
+        <w:rPr>
+          <w:rFonts w:ascii="Times New Roman" w:hAnsi="Times New Roman"/>
+          <w:b w:val="0"/>
+          <w:sz w:val="24"/>
+        </w:rPr>
+      </w:pPr>
+    </w:p>
+    <w:p>
+      <w:pPr>
+        <w:pStyle w:val="Naslov1razine"/>
+        <w:spacing w:line="360" w:lineRule="auto"/>
+        <w:jc w:val="both"/>
+        <w:rPr>
+          <w:rFonts w:ascii="Times New Roman" w:hAnsi="Times New Roman"/>
+          <w:b w:val="0"/>
+          <w:sz w:val="24"/>
+        </w:rPr>
+      </w:pPr>
+    </w:p>
+    <w:p>
+      <w:pPr>
+        <w:pStyle w:val="Naslov1razine"/>
+        <w:spacing w:line="360" w:lineRule="auto"/>
+        <w:jc w:val="both"/>
+        <w:rPr>
+          <w:rFonts w:ascii="Times New Roman" w:hAnsi="Times New Roman"/>
+          <w:b w:val="0"/>
+          <w:sz w:val="24"/>
+        </w:rPr>
+      </w:pPr>
+    </w:p>
+    <w:p>
+      <w:pPr>
         <w:pStyle w:val="Heading2"/>
         <w:spacing w:line="360" w:lineRule="auto"/>
         <w:jc w:val="both"/>
       </w:pPr>
       <w:bookmarkStart w:id="13" w:name="_Toc386242584"/>
       <w:r>
+        <w:lastRenderedPageBreak/>
         <w:t>3</w:t>
       </w:r>
       <w:r>
@@ -2565,20 +2762,51 @@
       </w:r>
       <w:bookmarkEnd w:id="13"/>
     </w:p>
+    <w:p/>
+    <w:p>
+      <w:pPr>
+        <w:spacing w:line="360" w:lineRule="auto"/>
+        <w:ind w:firstLine="426"/>
+        <w:jc w:val="both"/>
+      </w:pPr>
+      <w:r>
+        <w:t xml:space="preserve">Terminski plan našeg projekta izrađen je u Microsoftovom alatu MS Project </w:t>
+      </w:r>
+      <w:r>
+        <w:t xml:space="preserve">koji nam je omogućio da bilježimo svaku aktivnost koju smo izvršili ili planiramo izvršiti u budućnosti te je na taj način uvelike olakšao planiranje vremena i raspodjelu zadataka u timu. </w:t>
+      </w:r>
+      <w:r>
+        <w:t xml:space="preserve">Aktivnosti u terminskom planu su zapisane slijedno kako smo ih izvršavali i u stvarnosti, dok su one aktivnosti koje još uvijek nisu završene zapisane na način da prikazuju plan izvršavanja aktivnosti u budućnosti. </w:t>
+      </w:r>
+      <w:r>
+        <w:t xml:space="preserve">Između pojedinih aktivnosti prikazana je i njihova međuovisnost, što znači da određena aktivnost ne može započeti sa izvršavanjem ako je uvjet njenog početka da prethodna aktivnost bude u potpunosti završena. </w:t>
+      </w:r>
+      <w:r>
+        <w:t>Na svakoj aktivnosti određeno je njeno vrijeme trajanja, dok se u samom terminskom planu nalaze i brojne aktivnosti čije vrijeme trajanja nije određeno nego proračunato kao zbroj trajanja svih aktivnosti koje se izvršavaju kao pod aktivnosti unutar te aktivnosti. Datum početka prve aktivnosti zadan je kao datum kada je projekt odobren. Datum završetka projekta nije zadan nego izveden, a dobiven je zbrojem trajanja svih aktivnosti u projektu.</w:t>
+      </w:r>
+      <w:bookmarkStart w:id="14" w:name="_GoBack"/>
+      <w:bookmarkEnd w:id="14"/>
+    </w:p>
+    <w:p/>
+    <w:p>
+      <w:r>
+        <w:tab/>
+      </w:r>
+    </w:p>
     <w:p>
       <w:pPr>
         <w:pStyle w:val="Heading2"/>
         <w:spacing w:line="360" w:lineRule="auto"/>
         <w:jc w:val="both"/>
       </w:pPr>
-      <w:bookmarkStart w:id="14" w:name="_Toc386242585"/>
+      <w:bookmarkStart w:id="15" w:name="_Toc386242585"/>
       <w:r>
         <w:t>3</w:t>
       </w:r>
       <w:r>
         <w:t>.3. Proračun i budžet</w:t>
       </w:r>
-      <w:bookmarkEnd w:id="14"/>
+      <w:bookmarkEnd w:id="15"/>
     </w:p>
     <w:p>
       <w:pPr>
@@ -2592,14 +2820,14 @@
         <w:spacing w:line="360" w:lineRule="auto"/>
         <w:jc w:val="both"/>
       </w:pPr>
-      <w:bookmarkStart w:id="15" w:name="_Toc386242586"/>
+      <w:bookmarkStart w:id="16" w:name="_Toc386242586"/>
       <w:r>
         <w:t>3</w:t>
       </w:r>
       <w:r>
         <w:t>.4. Ponuda naručitelju</w:t>
       </w:r>
-      <w:bookmarkEnd w:id="15"/>
+      <w:bookmarkEnd w:id="16"/>
     </w:p>
     <w:p>
       <w:pPr>
@@ -2840,6 +3068,7 @@
           <w:sz w:val="36"/>
           <w:szCs w:val="36"/>
         </w:rPr>
+        <w:lastRenderedPageBreak/>
         <w:t>PONUDA</w:t>
       </w:r>
     </w:p>
@@ -3230,7 +3459,7 @@
         </w:rPr>
         <w:t>)</w:t>
       </w:r>
-      <w:bookmarkStart w:id="16" w:name="_Toc320994777"/>
+      <w:bookmarkStart w:id="17" w:name="_Toc320994777"/>
     </w:p>
     <w:p>
       <w:pPr>
@@ -3241,57 +3470,57 @@
         </w:numPr>
         <w:spacing w:line="360" w:lineRule="auto"/>
       </w:pPr>
-      <w:bookmarkStart w:id="17" w:name="_Toc386242587"/>
-      <w:r>
+      <w:bookmarkStart w:id="18" w:name="_Toc386242587"/>
+      <w:r>
+        <w:t>Opis dizajna sustava</w:t>
+      </w:r>
+      <w:bookmarkEnd w:id="18"/>
+    </w:p>
+    <w:p/>
+    <w:p>
+      <w:pPr>
+        <w:pStyle w:val="Heading2"/>
+        <w:spacing w:line="360" w:lineRule="auto"/>
+        <w:jc w:val="both"/>
+      </w:pPr>
+      <w:bookmarkStart w:id="19" w:name="_Toc386242588"/>
+      <w:r>
+        <w:t xml:space="preserve">4.1. </w:t>
+      </w:r>
+      <w:r>
+        <w:t>Dijagram slučajeva korištenja (</w:t>
+      </w:r>
+      <w:r>
+        <w:t>Use Case D</w:t>
+      </w:r>
+      <w:r>
+        <w:t>iagram)</w:t>
+      </w:r>
+      <w:bookmarkEnd w:id="17"/>
+      <w:bookmarkEnd w:id="19"/>
+    </w:p>
+    <w:p>
+      <w:pPr>
+        <w:spacing w:line="360" w:lineRule="auto"/>
+        <w:jc w:val="both"/>
+        <w:rPr>
+          <w:noProof/>
+        </w:rPr>
+      </w:pPr>
+    </w:p>
+    <w:p>
+      <w:pPr>
+        <w:spacing w:line="360" w:lineRule="auto"/>
+        <w:jc w:val="center"/>
+        <w:rPr>
+          <w:noProof/>
+        </w:rPr>
+      </w:pPr>
+      <w:r>
+        <w:rPr>
+          <w:noProof/>
+        </w:rPr>
         <w:lastRenderedPageBreak/>
-        <w:t>Opis dizajna sustava</w:t>
-      </w:r>
-      <w:bookmarkEnd w:id="17"/>
-    </w:p>
-    <w:p/>
-    <w:p>
-      <w:pPr>
-        <w:pStyle w:val="Heading2"/>
-        <w:spacing w:line="360" w:lineRule="auto"/>
-        <w:jc w:val="both"/>
-      </w:pPr>
-      <w:bookmarkStart w:id="18" w:name="_Toc386242588"/>
-      <w:r>
-        <w:t xml:space="preserve">4.1. </w:t>
-      </w:r>
-      <w:r>
-        <w:t>Dijagram slučajeva korištenja (</w:t>
-      </w:r>
-      <w:r>
-        <w:t>Use Case D</w:t>
-      </w:r>
-      <w:r>
-        <w:t>iagram)</w:t>
-      </w:r>
-      <w:bookmarkEnd w:id="16"/>
-      <w:bookmarkEnd w:id="18"/>
-    </w:p>
-    <w:p>
-      <w:pPr>
-        <w:spacing w:line="360" w:lineRule="auto"/>
-        <w:jc w:val="both"/>
-        <w:rPr>
-          <w:noProof/>
-        </w:rPr>
-      </w:pPr>
-    </w:p>
-    <w:p>
-      <w:pPr>
-        <w:spacing w:line="360" w:lineRule="auto"/>
-        <w:jc w:val="center"/>
-        <w:rPr>
-          <w:noProof/>
-        </w:rPr>
-      </w:pPr>
-      <w:r>
-        <w:rPr>
-          <w:noProof/>
-        </w:rPr>
         <w:drawing>
           <wp:inline distT="0" distB="0" distL="0" distR="0">
             <wp:extent cx="5939790" cy="4083050"/>
@@ -3635,43 +3864,37 @@
         <w:rPr>
           <w:noProof/>
         </w:rPr>
-        <w:t xml:space="preserve"> HZZO </w:t>
+        <w:t xml:space="preserve"> HZZO baza podataka iz koje ljekarna može samo dohvaćati određene podatke kao što su podaci o klijentu, njegovim receptima te propisanim lijekovima.</w:t>
       </w:r>
       <w:r>
         <w:rPr>
           <w:noProof/>
         </w:rPr>
+        <w:t xml:space="preserve"> </w:t>
+      </w:r>
+    </w:p>
+    <w:p>
+      <w:pPr>
+        <w:spacing w:line="360" w:lineRule="auto"/>
+        <w:jc w:val="both"/>
+        <w:rPr>
+          <w:noProof/>
+        </w:rPr>
+      </w:pPr>
+    </w:p>
+    <w:p>
+      <w:pPr>
+        <w:spacing w:line="360" w:lineRule="auto"/>
+        <w:jc w:val="both"/>
+        <w:rPr>
+          <w:noProof/>
+        </w:rPr>
+      </w:pPr>
+      <w:r>
+        <w:rPr>
+          <w:noProof/>
+        </w:rPr>
         <w:lastRenderedPageBreak/>
-        <w:t>baza podataka iz koje ljekarna može samo dohvaćati određene podatke kao što su podaci o klijentu, njegovim receptima te propisanim lijekovima.</w:t>
-      </w:r>
-      <w:r>
-        <w:rPr>
-          <w:noProof/>
-        </w:rPr>
-        <w:t xml:space="preserve"> </w:t>
-      </w:r>
-    </w:p>
-    <w:p>
-      <w:pPr>
-        <w:spacing w:line="360" w:lineRule="auto"/>
-        <w:jc w:val="both"/>
-        <w:rPr>
-          <w:noProof/>
-        </w:rPr>
-      </w:pPr>
-    </w:p>
-    <w:p>
-      <w:pPr>
-        <w:spacing w:line="360" w:lineRule="auto"/>
-        <w:jc w:val="both"/>
-        <w:rPr>
-          <w:noProof/>
-        </w:rPr>
-      </w:pPr>
-      <w:r>
-        <w:rPr>
-          <w:noProof/>
-        </w:rPr>
         <w:t xml:space="preserve">Kod pristupanja aplikaciji </w:t>
       </w:r>
       <w:r>
@@ -3724,7 +3947,7 @@
           <w:noProof/>
         </w:rPr>
       </w:pPr>
-      <w:bookmarkStart w:id="19" w:name="_Toc386242589"/>
+      <w:bookmarkStart w:id="20" w:name="_Toc386242589"/>
       <w:r>
         <w:rPr>
           <w:noProof/>
@@ -3749,7 +3972,7 @@
         </w:rPr>
         <w:t xml:space="preserve"> (Activity Diagrams)</w:t>
       </w:r>
-      <w:bookmarkEnd w:id="19"/>
+      <w:bookmarkEnd w:id="20"/>
     </w:p>
     <w:p>
       <w:pPr>
@@ -3760,7 +3983,7 @@
           <w:noProof/>
         </w:rPr>
       </w:pPr>
-      <w:bookmarkStart w:id="20" w:name="_Toc386242590"/>
+      <w:bookmarkStart w:id="21" w:name="_Toc386242590"/>
       <w:r>
         <w:rPr>
           <w:noProof/>
@@ -3773,7 +3996,7 @@
         </w:rPr>
         <w:t>Naručivanje lijekova</w:t>
       </w:r>
-      <w:bookmarkEnd w:id="20"/>
+      <w:bookmarkEnd w:id="21"/>
     </w:p>
     <w:p>
       <w:pPr>
@@ -3899,7 +4122,7 @@
           <w:noProof/>
         </w:rPr>
       </w:pPr>
-      <w:bookmarkStart w:id="21" w:name="_Toc386242591"/>
+      <w:bookmarkStart w:id="22" w:name="_Toc386242591"/>
       <w:r>
         <w:rPr>
           <w:noProof/>
@@ -3907,7 +4130,7 @@
         <w:lastRenderedPageBreak/>
         <w:t>4.2.2. Unos lijekova</w:t>
       </w:r>
-      <w:bookmarkEnd w:id="21"/>
+      <w:bookmarkEnd w:id="22"/>
     </w:p>
     <w:p>
       <w:pPr>
@@ -4029,11 +4252,11 @@
         <w:spacing w:line="360" w:lineRule="auto"/>
         <w:jc w:val="both"/>
       </w:pPr>
-      <w:bookmarkStart w:id="22" w:name="_Toc386242592"/>
+      <w:bookmarkStart w:id="23" w:name="_Toc386242592"/>
       <w:r>
         <w:t>4.2.3. Ažuriranje stanja lijekova</w:t>
       </w:r>
-      <w:bookmarkEnd w:id="22"/>
+      <w:bookmarkEnd w:id="23"/>
     </w:p>
     <w:p>
       <w:pPr>
@@ -4158,11 +4381,11 @@
         <w:spacing w:line="360" w:lineRule="auto"/>
         <w:jc w:val="both"/>
       </w:pPr>
-      <w:bookmarkStart w:id="23" w:name="_Toc386242593"/>
+      <w:bookmarkStart w:id="24" w:name="_Toc386242593"/>
       <w:r>
         <w:t>4.2.4. Prikaz stanja i lokacije skladištenja lijeka</w:t>
       </w:r>
-      <w:bookmarkEnd w:id="23"/>
+      <w:bookmarkEnd w:id="24"/>
     </w:p>
     <w:p>
       <w:pPr>
@@ -4262,12 +4485,12 @@
         <w:spacing w:line="360" w:lineRule="auto"/>
         <w:jc w:val="both"/>
       </w:pPr>
-      <w:bookmarkStart w:id="24" w:name="_Toc386242594"/>
+      <w:bookmarkStart w:id="25" w:name="_Toc386242594"/>
       <w:r>
         <w:lastRenderedPageBreak/>
         <w:t>4.2.5. Provjera klijenta</w:t>
       </w:r>
-      <w:bookmarkEnd w:id="24"/>
+      <w:bookmarkEnd w:id="25"/>
     </w:p>
     <w:p>
       <w:pPr>
@@ -4395,11 +4618,11 @@
         <w:spacing w:line="360" w:lineRule="auto"/>
         <w:jc w:val="both"/>
       </w:pPr>
-      <w:bookmarkStart w:id="25" w:name="_Toc386242595"/>
+      <w:bookmarkStart w:id="26" w:name="_Toc386242595"/>
       <w:r>
         <w:t>4.2.6. Izrada i ispis računa</w:t>
       </w:r>
-      <w:bookmarkEnd w:id="25"/>
+      <w:bookmarkEnd w:id="26"/>
     </w:p>
     <w:p>
       <w:pPr>
@@ -4504,11 +4727,11 @@
         <w:spacing w:line="360" w:lineRule="auto"/>
         <w:jc w:val="both"/>
       </w:pPr>
-      <w:bookmarkStart w:id="26" w:name="_Toc386242596"/>
+      <w:bookmarkStart w:id="27" w:name="_Toc386242596"/>
       <w:r>
         <w:t>4.2.7. Obavijest o minimalnom stanju zaliha lijeka</w:t>
       </w:r>
-      <w:bookmarkEnd w:id="26"/>
+      <w:bookmarkEnd w:id="27"/>
     </w:p>
     <w:p>
       <w:pPr>
@@ -4677,7 +4900,7 @@
 </file>
 
 <file path=word/endnotes.xml><?xml version="1.0" encoding="utf-8"?>
-<w:endnotes xmlns:ve="http://schemas.openxmlformats.org/markup-compatibility/2006" xmlns:o="urn:schemas-microsoft-com:office:office" xmlns:r="http://schemas.openxmlformats.org/officeDocument/2006/relationships" xmlns:m="http://schemas.openxmlformats.org/officeDocument/2006/math" xmlns:v="urn:schemas-microsoft-com:vml" xmlns:wp="http://schemas.openxmlformats.org/drawingml/2006/wordprocessingDrawing" xmlns:w10="urn:schemas-microsoft-com:office:word" xmlns:w="http://schemas.openxmlformats.org/wordprocessingml/2006/main" xmlns:wne="http://schemas.microsoft.com/office/word/2006/wordml">
+<w:endnotes xmlns:wpc="http://schemas.microsoft.com/office/word/2010/wordprocessingCanvas" xmlns:mc="http://schemas.openxmlformats.org/markup-compatibility/2006" xmlns:o="urn:schemas-microsoft-com:office:office" xmlns:r="http://schemas.openxmlformats.org/officeDocument/2006/relationships" xmlns:m="http://schemas.openxmlformats.org/officeDocument/2006/math" xmlns:v="urn:schemas-microsoft-com:vml" xmlns:wp14="http://schemas.microsoft.com/office/word/2010/wordprocessingDrawing" xmlns:wp="http://schemas.openxmlformats.org/drawingml/2006/wordprocessingDrawing" xmlns:w10="urn:schemas-microsoft-com:office:word" xmlns:w="http://schemas.openxmlformats.org/wordprocessingml/2006/main" xmlns:w14="http://schemas.microsoft.com/office/word/2010/wordml" xmlns:w15="http://schemas.microsoft.com/office/word/2012/wordml" xmlns:wpg="http://schemas.microsoft.com/office/word/2010/wordprocessingGroup" xmlns:wpi="http://schemas.microsoft.com/office/word/2010/wordprocessingInk" xmlns:wne="http://schemas.microsoft.com/office/word/2006/wordml" xmlns:wps="http://schemas.microsoft.com/office/word/2010/wordprocessingShape" mc:Ignorable="w14 w15 wp14">
   <w:endnote w:type="separator" w:id="-1">
     <w:p>
       <w:r>
@@ -4696,7 +4919,7 @@
 </file>
 
 <file path=word/footer1.xml><?xml version="1.0" encoding="utf-8"?>
-<w:ftr xmlns:ve="http://schemas.openxmlformats.org/markup-compatibility/2006" xmlns:o="urn:schemas-microsoft-com:office:office" xmlns:r="http://schemas.openxmlformats.org/officeDocument/2006/relationships" xmlns:m="http://schemas.openxmlformats.org/officeDocument/2006/math" xmlns:v="urn:schemas-microsoft-com:vml" xmlns:wp="http://schemas.openxmlformats.org/drawingml/2006/wordprocessingDrawing" xmlns:w10="urn:schemas-microsoft-com:office:word" xmlns:w="http://schemas.openxmlformats.org/wordprocessingml/2006/main" xmlns:wne="http://schemas.microsoft.com/office/word/2006/wordml">
+<w:ftr xmlns:wpc="http://schemas.microsoft.com/office/word/2010/wordprocessingCanvas" xmlns:mc="http://schemas.openxmlformats.org/markup-compatibility/2006" xmlns:o="urn:schemas-microsoft-com:office:office" xmlns:r="http://schemas.openxmlformats.org/officeDocument/2006/relationships" xmlns:m="http://schemas.openxmlformats.org/officeDocument/2006/math" xmlns:v="urn:schemas-microsoft-com:vml" xmlns:wp14="http://schemas.microsoft.com/office/word/2010/wordprocessingDrawing" xmlns:wp="http://schemas.openxmlformats.org/drawingml/2006/wordprocessingDrawing" xmlns:w10="urn:schemas-microsoft-com:office:word" xmlns:w="http://schemas.openxmlformats.org/wordprocessingml/2006/main" xmlns:w14="http://schemas.microsoft.com/office/word/2010/wordml" xmlns:w15="http://schemas.microsoft.com/office/word/2012/wordml" xmlns:wpg="http://schemas.microsoft.com/office/word/2010/wordprocessingGroup" xmlns:wpi="http://schemas.microsoft.com/office/word/2010/wordprocessingInk" xmlns:wne="http://schemas.microsoft.com/office/word/2006/wordml" xmlns:wps="http://schemas.microsoft.com/office/word/2010/wordprocessingShape" mc:Ignorable="w14 w15 wp14">
   <w:p>
     <w:pPr>
       <w:pStyle w:val="Footer"/>
@@ -4738,7 +4961,7 @@
 </file>
 
 <file path=word/footer2.xml><?xml version="1.0" encoding="utf-8"?>
-<w:ftr xmlns:ve="http://schemas.openxmlformats.org/markup-compatibility/2006" xmlns:o="urn:schemas-microsoft-com:office:office" xmlns:r="http://schemas.openxmlformats.org/officeDocument/2006/relationships" xmlns:m="http://schemas.openxmlformats.org/officeDocument/2006/math" xmlns:v="urn:schemas-microsoft-com:vml" xmlns:wp="http://schemas.openxmlformats.org/drawingml/2006/wordprocessingDrawing" xmlns:w10="urn:schemas-microsoft-com:office:word" xmlns:w="http://schemas.openxmlformats.org/wordprocessingml/2006/main" xmlns:wne="http://schemas.microsoft.com/office/word/2006/wordml">
+<w:ftr xmlns:wpc="http://schemas.microsoft.com/office/word/2010/wordprocessingCanvas" xmlns:mc="http://schemas.openxmlformats.org/markup-compatibility/2006" xmlns:o="urn:schemas-microsoft-com:office:office" xmlns:r="http://schemas.openxmlformats.org/officeDocument/2006/relationships" xmlns:m="http://schemas.openxmlformats.org/officeDocument/2006/math" xmlns:v="urn:schemas-microsoft-com:vml" xmlns:wp14="http://schemas.microsoft.com/office/word/2010/wordprocessingDrawing" xmlns:wp="http://schemas.openxmlformats.org/drawingml/2006/wordprocessingDrawing" xmlns:w10="urn:schemas-microsoft-com:office:word" xmlns:w="http://schemas.openxmlformats.org/wordprocessingml/2006/main" xmlns:w14="http://schemas.microsoft.com/office/word/2010/wordml" xmlns:w15="http://schemas.microsoft.com/office/word/2012/wordml" xmlns:wpg="http://schemas.microsoft.com/office/word/2010/wordprocessingGroup" xmlns:wpi="http://schemas.microsoft.com/office/word/2010/wordprocessingInk" xmlns:wne="http://schemas.microsoft.com/office/word/2006/wordml" xmlns:wps="http://schemas.microsoft.com/office/word/2010/wordprocessingShape" mc:Ignorable="w14 w15 wp14">
   <w:p>
     <w:pPr>
       <w:pStyle w:val="Footer"/>
@@ -4767,7 +4990,7 @@
         <w:rStyle w:val="PageNumber"/>
         <w:noProof/>
       </w:rPr>
-      <w:t>6</w:t>
+      <w:t>1</w:t>
     </w:r>
     <w:r>
       <w:rPr>
@@ -4780,7 +5003,7 @@
 </file>
 
 <file path=word/footnotes.xml><?xml version="1.0" encoding="utf-8"?>
-<w:footnotes xmlns:ve="http://schemas.openxmlformats.org/markup-compatibility/2006" xmlns:o="urn:schemas-microsoft-com:office:office" xmlns:r="http://schemas.openxmlformats.org/officeDocument/2006/relationships" xmlns:m="http://schemas.openxmlformats.org/officeDocument/2006/math" xmlns:v="urn:schemas-microsoft-com:vml" xmlns:wp="http://schemas.openxmlformats.org/drawingml/2006/wordprocessingDrawing" xmlns:w10="urn:schemas-microsoft-com:office:word" xmlns:w="http://schemas.openxmlformats.org/wordprocessingml/2006/main" xmlns:wne="http://schemas.microsoft.com/office/word/2006/wordml">
+<w:footnotes xmlns:wpc="http://schemas.microsoft.com/office/word/2010/wordprocessingCanvas" xmlns:mc="http://schemas.openxmlformats.org/markup-compatibility/2006" xmlns:o="urn:schemas-microsoft-com:office:office" xmlns:r="http://schemas.openxmlformats.org/officeDocument/2006/relationships" xmlns:m="http://schemas.openxmlformats.org/officeDocument/2006/math" xmlns:v="urn:schemas-microsoft-com:vml" xmlns:wp14="http://schemas.microsoft.com/office/word/2010/wordprocessingDrawing" xmlns:wp="http://schemas.openxmlformats.org/drawingml/2006/wordprocessingDrawing" xmlns:w10="urn:schemas-microsoft-com:office:word" xmlns:w="http://schemas.openxmlformats.org/wordprocessingml/2006/main" xmlns:w14="http://schemas.microsoft.com/office/word/2010/wordml" xmlns:w15="http://schemas.microsoft.com/office/word/2012/wordml" xmlns:wpg="http://schemas.microsoft.com/office/word/2010/wordprocessingGroup" xmlns:wpi="http://schemas.microsoft.com/office/word/2010/wordprocessingInk" xmlns:wne="http://schemas.microsoft.com/office/word/2006/wordml" xmlns:wps="http://schemas.microsoft.com/office/word/2010/wordprocessingShape" mc:Ignorable="w14 w15 wp14">
   <w:footnote w:type="separator" w:id="-1">
     <w:p>
       <w:r>
@@ -4799,7 +5022,7 @@
 </file>
 
 <file path=word/header1.xml><?xml version="1.0" encoding="utf-8"?>
-<w:hdr xmlns:ve="http://schemas.openxmlformats.org/markup-compatibility/2006" xmlns:o="urn:schemas-microsoft-com:office:office" xmlns:r="http://schemas.openxmlformats.org/officeDocument/2006/relationships" xmlns:m="http://schemas.openxmlformats.org/officeDocument/2006/math" xmlns:v="urn:schemas-microsoft-com:vml" xmlns:wp="http://schemas.openxmlformats.org/drawingml/2006/wordprocessingDrawing" xmlns:w10="urn:schemas-microsoft-com:office:word" xmlns:w="http://schemas.openxmlformats.org/wordprocessingml/2006/main" xmlns:wne="http://schemas.microsoft.com/office/word/2006/wordml">
+<w:hdr xmlns:wpc="http://schemas.microsoft.com/office/word/2010/wordprocessingCanvas" xmlns:mc="http://schemas.openxmlformats.org/markup-compatibility/2006" xmlns:o="urn:schemas-microsoft-com:office:office" xmlns:r="http://schemas.openxmlformats.org/officeDocument/2006/relationships" xmlns:m="http://schemas.openxmlformats.org/officeDocument/2006/math" xmlns:v="urn:schemas-microsoft-com:vml" xmlns:wp14="http://schemas.microsoft.com/office/word/2010/wordprocessingDrawing" xmlns:wp="http://schemas.openxmlformats.org/drawingml/2006/wordprocessingDrawing" xmlns:w10="urn:schemas-microsoft-com:office:word" xmlns:w="http://schemas.openxmlformats.org/wordprocessingml/2006/main" xmlns:w14="http://schemas.microsoft.com/office/word/2010/wordml" xmlns:w15="http://schemas.microsoft.com/office/word/2012/wordml" xmlns:wpg="http://schemas.microsoft.com/office/word/2010/wordprocessingGroup" xmlns:wpi="http://schemas.microsoft.com/office/word/2010/wordprocessingInk" xmlns:wne="http://schemas.microsoft.com/office/word/2006/wordml" xmlns:wps="http://schemas.microsoft.com/office/word/2010/wordprocessingShape" mc:Ignorable="w14 w15 wp14">
   <w:p>
     <w:pPr>
       <w:pStyle w:val="Header"/>
@@ -4809,7 +5032,7 @@
 </file>
 
 <file path=word/header2.xml><?xml version="1.0" encoding="utf-8"?>
-<w:hdr xmlns:ve="http://schemas.openxmlformats.org/markup-compatibility/2006" xmlns:o="urn:schemas-microsoft-com:office:office" xmlns:r="http://schemas.openxmlformats.org/officeDocument/2006/relationships" xmlns:m="http://schemas.openxmlformats.org/officeDocument/2006/math" xmlns:v="urn:schemas-microsoft-com:vml" xmlns:wp="http://schemas.openxmlformats.org/drawingml/2006/wordprocessingDrawing" xmlns:w10="urn:schemas-microsoft-com:office:word" xmlns:w="http://schemas.openxmlformats.org/wordprocessingml/2006/main" xmlns:wne="http://schemas.microsoft.com/office/word/2006/wordml">
+<w:hdr xmlns:wpc="http://schemas.microsoft.com/office/word/2010/wordprocessingCanvas" xmlns:mc="http://schemas.openxmlformats.org/markup-compatibility/2006" xmlns:o="urn:schemas-microsoft-com:office:office" xmlns:r="http://schemas.openxmlformats.org/officeDocument/2006/relationships" xmlns:m="http://schemas.openxmlformats.org/officeDocument/2006/math" xmlns:v="urn:schemas-microsoft-com:vml" xmlns:wp14="http://schemas.microsoft.com/office/word/2010/wordprocessingDrawing" xmlns:wp="http://schemas.openxmlformats.org/drawingml/2006/wordprocessingDrawing" xmlns:w10="urn:schemas-microsoft-com:office:word" xmlns:w="http://schemas.openxmlformats.org/wordprocessingml/2006/main" xmlns:w14="http://schemas.microsoft.com/office/word/2010/wordml" xmlns:w15="http://schemas.microsoft.com/office/word/2012/wordml" xmlns:wpg="http://schemas.microsoft.com/office/word/2010/wordprocessingGroup" xmlns:wpi="http://schemas.microsoft.com/office/word/2010/wordprocessingInk" xmlns:wne="http://schemas.microsoft.com/office/word/2006/wordml" xmlns:wps="http://schemas.microsoft.com/office/word/2010/wordprocessingShape" mc:Ignorable="w14 w15 wp14">
   <w:p>
     <w:pPr>
       <w:pStyle w:val="Header"/>
@@ -4819,7 +5042,7 @@
 </file>
 
 <file path=word/numbering.xml><?xml version="1.0" encoding="utf-8"?>
-<w:numbering xmlns:ve="http://schemas.openxmlformats.org/markup-compatibility/2006" xmlns:o="urn:schemas-microsoft-com:office:office" xmlns:r="http://schemas.openxmlformats.org/officeDocument/2006/relationships" xmlns:m="http://schemas.openxmlformats.org/officeDocument/2006/math" xmlns:v="urn:schemas-microsoft-com:vml" xmlns:wp="http://schemas.openxmlformats.org/drawingml/2006/wordprocessingDrawing" xmlns:w10="urn:schemas-microsoft-com:office:word" xmlns:w="http://schemas.openxmlformats.org/wordprocessingml/2006/main" xmlns:wne="http://schemas.microsoft.com/office/word/2006/wordml">
+<w:numbering xmlns:wpc="http://schemas.microsoft.com/office/word/2010/wordprocessingCanvas" xmlns:mc="http://schemas.openxmlformats.org/markup-compatibility/2006" xmlns:o="urn:schemas-microsoft-com:office:office" xmlns:r="http://schemas.openxmlformats.org/officeDocument/2006/relationships" xmlns:m="http://schemas.openxmlformats.org/officeDocument/2006/math" xmlns:v="urn:schemas-microsoft-com:vml" xmlns:wp14="http://schemas.microsoft.com/office/word/2010/wordprocessingDrawing" xmlns:wp="http://schemas.openxmlformats.org/drawingml/2006/wordprocessingDrawing" xmlns:w10="urn:schemas-microsoft-com:office:word" xmlns:w="http://schemas.openxmlformats.org/wordprocessingml/2006/main" xmlns:w14="http://schemas.microsoft.com/office/word/2010/wordml" xmlns:w15="http://schemas.microsoft.com/office/word/2012/wordml" xmlns:wpg="http://schemas.microsoft.com/office/word/2010/wordprocessingGroup" xmlns:wpi="http://schemas.microsoft.com/office/word/2010/wordprocessingInk" xmlns:wne="http://schemas.microsoft.com/office/word/2006/wordml" xmlns:wps="http://schemas.microsoft.com/office/word/2010/wordprocessingShape" mc:Ignorable="w14 w15 wp14">
   <w:abstractNum w:abstractNumId="0">
     <w:nsid w:val="FFFFFF7C"/>
     <w:multiLevelType w:val="singleLevel"/>
@@ -6430,7 +6653,7 @@
 </file>
 
 <file path=word/styles.xml><?xml version="1.0" encoding="utf-8"?>
-<w:styles xmlns:r="http://schemas.openxmlformats.org/officeDocument/2006/relationships" xmlns:w="http://schemas.openxmlformats.org/wordprocessingml/2006/main">
+<w:styles xmlns:mc="http://schemas.openxmlformats.org/markup-compatibility/2006" xmlns:r="http://schemas.openxmlformats.org/officeDocument/2006/relationships" xmlns:w="http://schemas.openxmlformats.org/wordprocessingml/2006/main" xmlns:w14="http://schemas.microsoft.com/office/word/2010/wordml" xmlns:w15="http://schemas.microsoft.com/office/word/2012/wordml" mc:Ignorable="w14 w15">
   <w:docDefaults>
     <w:rPrDefault>
       <w:rPr>
@@ -6440,7 +6663,7 @@
     </w:rPrDefault>
     <w:pPrDefault/>
   </w:docDefaults>
-  <w:latentStyles w:defLockedState="0" w:defUIPriority="0" w:defSemiHidden="0" w:defUnhideWhenUsed="0" w:defQFormat="0" w:count="267">
+  <w:latentStyles w:defLockedState="0" w:defUIPriority="0" w:defSemiHidden="0" w:defUnhideWhenUsed="0" w:defQFormat="0" w:count="371">
     <w:lsdException w:name="Normal" w:qFormat="1"/>
     <w:lsdException w:name="heading 1" w:qFormat="1"/>
     <w:lsdException w:name="heading 2" w:qFormat="1"/>
@@ -6448,18 +6671,148 @@
     <w:lsdException w:name="heading 4" w:qFormat="1"/>
     <w:lsdException w:name="heading 5" w:qFormat="1"/>
     <w:lsdException w:name="heading 6" w:qFormat="1"/>
-    <w:lsdException w:name="heading 7" w:qFormat="1"/>
-    <w:lsdException w:name="heading 8" w:qFormat="1"/>
-    <w:lsdException w:name="heading 9" w:qFormat="1"/>
-    <w:lsdException w:name="toc 1" w:uiPriority="39"/>
-    <w:lsdException w:name="toc 2" w:uiPriority="39"/>
-    <w:lsdException w:name="toc 3" w:uiPriority="39"/>
-    <w:lsdException w:name="caption" w:qFormat="1"/>
+    <w:lsdException w:name="heading 7" w:semiHidden="1" w:unhideWhenUsed="1" w:qFormat="1"/>
+    <w:lsdException w:name="heading 8" w:semiHidden="1" w:unhideWhenUsed="1" w:qFormat="1"/>
+    <w:lsdException w:name="heading 9" w:semiHidden="1" w:unhideWhenUsed="1" w:qFormat="1"/>
+    <w:lsdException w:name="index 1" w:semiHidden="1" w:unhideWhenUsed="1"/>
+    <w:lsdException w:name="index 2" w:semiHidden="1" w:unhideWhenUsed="1"/>
+    <w:lsdException w:name="index 3" w:semiHidden="1" w:unhideWhenUsed="1"/>
+    <w:lsdException w:name="index 4" w:semiHidden="1" w:unhideWhenUsed="1"/>
+    <w:lsdException w:name="index 5" w:semiHidden="1" w:unhideWhenUsed="1"/>
+    <w:lsdException w:name="index 6" w:semiHidden="1" w:unhideWhenUsed="1"/>
+    <w:lsdException w:name="index 7" w:semiHidden="1" w:unhideWhenUsed="1"/>
+    <w:lsdException w:name="index 8" w:semiHidden="1" w:unhideWhenUsed="1"/>
+    <w:lsdException w:name="index 9" w:semiHidden="1" w:unhideWhenUsed="1"/>
+    <w:lsdException w:name="toc 1" w:semiHidden="1" w:uiPriority="39" w:unhideWhenUsed="1"/>
+    <w:lsdException w:name="toc 2" w:semiHidden="1" w:uiPriority="39" w:unhideWhenUsed="1"/>
+    <w:lsdException w:name="toc 3" w:semiHidden="1" w:uiPriority="39" w:unhideWhenUsed="1"/>
+    <w:lsdException w:name="toc 4" w:semiHidden="1" w:unhideWhenUsed="1"/>
+    <w:lsdException w:name="toc 5" w:semiHidden="1" w:unhideWhenUsed="1"/>
+    <w:lsdException w:name="toc 6" w:semiHidden="1" w:unhideWhenUsed="1"/>
+    <w:lsdException w:name="toc 7" w:semiHidden="1" w:unhideWhenUsed="1"/>
+    <w:lsdException w:name="toc 8" w:semiHidden="1" w:unhideWhenUsed="1"/>
+    <w:lsdException w:name="toc 9" w:semiHidden="1" w:unhideWhenUsed="1"/>
+    <w:lsdException w:name="Normal Indent" w:semiHidden="1" w:unhideWhenUsed="1"/>
+    <w:lsdException w:name="footnote text" w:semiHidden="1" w:unhideWhenUsed="1"/>
+    <w:lsdException w:name="annotation text" w:semiHidden="1" w:unhideWhenUsed="1"/>
+    <w:lsdException w:name="header" w:semiHidden="1" w:unhideWhenUsed="1"/>
+    <w:lsdException w:name="footer" w:semiHidden="1" w:unhideWhenUsed="1"/>
+    <w:lsdException w:name="index heading" w:semiHidden="1" w:unhideWhenUsed="1"/>
+    <w:lsdException w:name="caption" w:semiHidden="1" w:unhideWhenUsed="1" w:qFormat="1"/>
+    <w:lsdException w:name="table of figures" w:semiHidden="1" w:unhideWhenUsed="1"/>
+    <w:lsdException w:name="envelope address" w:semiHidden="1" w:unhideWhenUsed="1"/>
+    <w:lsdException w:name="envelope return" w:semiHidden="1" w:unhideWhenUsed="1"/>
+    <w:lsdException w:name="footnote reference" w:semiHidden="1" w:unhideWhenUsed="1"/>
+    <w:lsdException w:name="annotation reference" w:semiHidden="1" w:unhideWhenUsed="1"/>
+    <w:lsdException w:name="line number" w:semiHidden="1" w:unhideWhenUsed="1"/>
+    <w:lsdException w:name="page number" w:semiHidden="1" w:unhideWhenUsed="1"/>
+    <w:lsdException w:name="endnote reference" w:semiHidden="1" w:unhideWhenUsed="1"/>
+    <w:lsdException w:name="endnote text" w:semiHidden="1" w:unhideWhenUsed="1"/>
+    <w:lsdException w:name="table of authorities" w:semiHidden="1" w:unhideWhenUsed="1"/>
+    <w:lsdException w:name="macro" w:semiHidden="1" w:unhideWhenUsed="1"/>
+    <w:lsdException w:name="toa heading" w:semiHidden="1" w:unhideWhenUsed="1"/>
+    <w:lsdException w:name="List" w:semiHidden="1" w:unhideWhenUsed="1"/>
+    <w:lsdException w:name="List Bullet" w:semiHidden="1" w:unhideWhenUsed="1"/>
+    <w:lsdException w:name="List 2" w:semiHidden="1" w:unhideWhenUsed="1"/>
+    <w:lsdException w:name="List 3" w:semiHidden="1" w:unhideWhenUsed="1"/>
+    <w:lsdException w:name="List Bullet 2" w:semiHidden="1" w:unhideWhenUsed="1"/>
+    <w:lsdException w:name="List Bullet 3" w:semiHidden="1" w:unhideWhenUsed="1"/>
+    <w:lsdException w:name="List Bullet 4" w:semiHidden="1" w:unhideWhenUsed="1"/>
+    <w:lsdException w:name="List Bullet 5" w:semiHidden="1" w:unhideWhenUsed="1"/>
+    <w:lsdException w:name="List Number 2" w:semiHidden="1" w:unhideWhenUsed="1"/>
+    <w:lsdException w:name="List Number 3" w:semiHidden="1" w:unhideWhenUsed="1"/>
+    <w:lsdException w:name="List Number 4" w:semiHidden="1" w:unhideWhenUsed="1"/>
+    <w:lsdException w:name="List Number 5" w:semiHidden="1" w:unhideWhenUsed="1"/>
     <w:lsdException w:name="Title" w:qFormat="1"/>
+    <w:lsdException w:name="Closing" w:semiHidden="1" w:unhideWhenUsed="1"/>
+    <w:lsdException w:name="Signature" w:semiHidden="1" w:unhideWhenUsed="1"/>
+    <w:lsdException w:name="Default Paragraph Font" w:semiHidden="1" w:unhideWhenUsed="1"/>
+    <w:lsdException w:name="Body Text" w:semiHidden="1" w:unhideWhenUsed="1"/>
+    <w:lsdException w:name="Body Text Indent" w:semiHidden="1" w:unhideWhenUsed="1"/>
+    <w:lsdException w:name="List Continue" w:semiHidden="1" w:unhideWhenUsed="1"/>
+    <w:lsdException w:name="List Continue 2" w:semiHidden="1" w:unhideWhenUsed="1"/>
+    <w:lsdException w:name="List Continue 3" w:semiHidden="1" w:unhideWhenUsed="1"/>
+    <w:lsdException w:name="List Continue 4" w:semiHidden="1" w:unhideWhenUsed="1"/>
+    <w:lsdException w:name="List Continue 5" w:semiHidden="1" w:unhideWhenUsed="1"/>
+    <w:lsdException w:name="Message Header" w:semiHidden="1" w:unhideWhenUsed="1"/>
     <w:lsdException w:name="Subtitle" w:qFormat="1"/>
-    <w:lsdException w:name="Hyperlink" w:uiPriority="99"/>
+    <w:lsdException w:name="Body Text First Indent 2" w:semiHidden="1" w:unhideWhenUsed="1"/>
+    <w:lsdException w:name="Note Heading" w:semiHidden="1" w:unhideWhenUsed="1"/>
+    <w:lsdException w:name="Body Text 2" w:semiHidden="1" w:unhideWhenUsed="1"/>
+    <w:lsdException w:name="Body Text 3" w:semiHidden="1" w:unhideWhenUsed="1"/>
+    <w:lsdException w:name="Body Text Indent 2" w:semiHidden="1" w:unhideWhenUsed="1"/>
+    <w:lsdException w:name="Body Text Indent 3" w:semiHidden="1" w:unhideWhenUsed="1"/>
+    <w:lsdException w:name="Block Text" w:semiHidden="1" w:unhideWhenUsed="1"/>
+    <w:lsdException w:name="Hyperlink" w:semiHidden="1" w:uiPriority="99" w:unhideWhenUsed="1"/>
+    <w:lsdException w:name="FollowedHyperlink" w:semiHidden="1" w:unhideWhenUsed="1"/>
     <w:lsdException w:name="Strong" w:qFormat="1"/>
     <w:lsdException w:name="Emphasis" w:qFormat="1"/>
+    <w:lsdException w:name="Document Map" w:semiHidden="1" w:unhideWhenUsed="1"/>
+    <w:lsdException w:name="Plain Text" w:semiHidden="1" w:unhideWhenUsed="1"/>
+    <w:lsdException w:name="E-mail Signature" w:semiHidden="1" w:unhideWhenUsed="1"/>
+    <w:lsdException w:name="HTML Top of Form" w:semiHidden="1" w:unhideWhenUsed="1"/>
+    <w:lsdException w:name="HTML Bottom of Form" w:semiHidden="1" w:unhideWhenUsed="1"/>
+    <w:lsdException w:name="Normal (Web)" w:semiHidden="1" w:unhideWhenUsed="1"/>
+    <w:lsdException w:name="HTML Acronym" w:semiHidden="1" w:unhideWhenUsed="1"/>
+    <w:lsdException w:name="HTML Address" w:semiHidden="1" w:unhideWhenUsed="1"/>
+    <w:lsdException w:name="HTML Cite" w:semiHidden="1" w:unhideWhenUsed="1"/>
+    <w:lsdException w:name="HTML Code" w:semiHidden="1" w:unhideWhenUsed="1"/>
+    <w:lsdException w:name="HTML Definition" w:semiHidden="1" w:unhideWhenUsed="1"/>
+    <w:lsdException w:name="HTML Keyboard" w:semiHidden="1" w:unhideWhenUsed="1"/>
+    <w:lsdException w:name="HTML Preformatted" w:semiHidden="1" w:unhideWhenUsed="1"/>
+    <w:lsdException w:name="HTML Sample" w:semiHidden="1" w:unhideWhenUsed="1"/>
+    <w:lsdException w:name="HTML Typewriter" w:semiHidden="1" w:unhideWhenUsed="1"/>
+    <w:lsdException w:name="HTML Variable" w:semiHidden="1" w:unhideWhenUsed="1"/>
+    <w:lsdException w:name="Normal Table" w:semiHidden="1" w:unhideWhenUsed="1"/>
+    <w:lsdException w:name="annotation subject" w:semiHidden="1" w:unhideWhenUsed="1"/>
+    <w:lsdException w:name="No List" w:semiHidden="1" w:unhideWhenUsed="1"/>
+    <w:lsdException w:name="Outline List 1" w:semiHidden="1" w:unhideWhenUsed="1"/>
+    <w:lsdException w:name="Outline List 2" w:semiHidden="1" w:unhideWhenUsed="1"/>
+    <w:lsdException w:name="Outline List 3" w:semiHidden="1" w:unhideWhenUsed="1"/>
+    <w:lsdException w:name="Table Simple 1" w:semiHidden="1" w:unhideWhenUsed="1"/>
+    <w:lsdException w:name="Table Simple 2" w:semiHidden="1" w:unhideWhenUsed="1"/>
+    <w:lsdException w:name="Table Simple 3" w:semiHidden="1" w:unhideWhenUsed="1"/>
+    <w:lsdException w:name="Table Classic 1" w:semiHidden="1" w:unhideWhenUsed="1"/>
+    <w:lsdException w:name="Table Classic 2" w:semiHidden="1" w:unhideWhenUsed="1"/>
+    <w:lsdException w:name="Table Classic 3" w:semiHidden="1" w:unhideWhenUsed="1"/>
+    <w:lsdException w:name="Table Classic 4" w:semiHidden="1" w:unhideWhenUsed="1"/>
+    <w:lsdException w:name="Table Colorful 1" w:semiHidden="1" w:unhideWhenUsed="1"/>
+    <w:lsdException w:name="Table Colorful 2" w:semiHidden="1" w:unhideWhenUsed="1"/>
+    <w:lsdException w:name="Table Colorful 3" w:semiHidden="1" w:unhideWhenUsed="1"/>
+    <w:lsdException w:name="Table Columns 1" w:semiHidden="1" w:unhideWhenUsed="1"/>
+    <w:lsdException w:name="Table Columns 2" w:semiHidden="1" w:unhideWhenUsed="1"/>
+    <w:lsdException w:name="Table Columns 3" w:semiHidden="1" w:unhideWhenUsed="1"/>
+    <w:lsdException w:name="Table Columns 4" w:semiHidden="1" w:unhideWhenUsed="1"/>
+    <w:lsdException w:name="Table Columns 5" w:semiHidden="1" w:unhideWhenUsed="1"/>
+    <w:lsdException w:name="Table Grid 1" w:semiHidden="1" w:unhideWhenUsed="1"/>
+    <w:lsdException w:name="Table Grid 2" w:semiHidden="1" w:unhideWhenUsed="1"/>
+    <w:lsdException w:name="Table Grid 3" w:semiHidden="1" w:unhideWhenUsed="1"/>
+    <w:lsdException w:name="Table Grid 4" w:semiHidden="1" w:unhideWhenUsed="1"/>
+    <w:lsdException w:name="Table Grid 5" w:semiHidden="1" w:unhideWhenUsed="1"/>
+    <w:lsdException w:name="Table Grid 6" w:semiHidden="1" w:unhideWhenUsed="1"/>
+    <w:lsdException w:name="Table Grid 7" w:semiHidden="1" w:unhideWhenUsed="1"/>
+    <w:lsdException w:name="Table Grid 8" w:semiHidden="1" w:unhideWhenUsed="1"/>
+    <w:lsdException w:name="Table List 1" w:semiHidden="1" w:unhideWhenUsed="1"/>
+    <w:lsdException w:name="Table List 2" w:semiHidden="1" w:unhideWhenUsed="1"/>
+    <w:lsdException w:name="Table List 3" w:semiHidden="1" w:unhideWhenUsed="1"/>
+    <w:lsdException w:name="Table List 4" w:semiHidden="1" w:unhideWhenUsed="1"/>
+    <w:lsdException w:name="Table List 5" w:semiHidden="1" w:unhideWhenUsed="1"/>
+    <w:lsdException w:name="Table List 6" w:semiHidden="1" w:unhideWhenUsed="1"/>
+    <w:lsdException w:name="Table List 7" w:semiHidden="1" w:unhideWhenUsed="1"/>
+    <w:lsdException w:name="Table List 8" w:semiHidden="1" w:unhideWhenUsed="1"/>
+    <w:lsdException w:name="Table 3D effects 1" w:semiHidden="1" w:unhideWhenUsed="1"/>
+    <w:lsdException w:name="Table 3D effects 2" w:semiHidden="1" w:unhideWhenUsed="1"/>
+    <w:lsdException w:name="Table 3D effects 3" w:semiHidden="1" w:unhideWhenUsed="1"/>
+    <w:lsdException w:name="Table Contemporary" w:semiHidden="1" w:unhideWhenUsed="1"/>
+    <w:lsdException w:name="Table Elegant" w:semiHidden="1" w:unhideWhenUsed="1"/>
+    <w:lsdException w:name="Table Professional" w:semiHidden="1" w:unhideWhenUsed="1"/>
+    <w:lsdException w:name="Table Subtle 1" w:semiHidden="1" w:unhideWhenUsed="1"/>
+    <w:lsdException w:name="Table Subtle 2" w:semiHidden="1" w:unhideWhenUsed="1"/>
+    <w:lsdException w:name="Table Web 1" w:semiHidden="1" w:unhideWhenUsed="1"/>
+    <w:lsdException w:name="Table Web 2" w:semiHidden="1" w:unhideWhenUsed="1"/>
+    <w:lsdException w:name="Table Web 3" w:semiHidden="1" w:unhideWhenUsed="1"/>
+    <w:lsdException w:name="Balloon Text" w:semiHidden="1" w:unhideWhenUsed="1"/>
+    <w:lsdException w:name="Table Theme" w:semiHidden="1" w:unhideWhenUsed="1"/>
     <w:lsdException w:name="Placeholder Text" w:semiHidden="1" w:uiPriority="99"/>
     <w:lsdException w:name="No Spacing" w:uiPriority="1" w:qFormat="1"/>
     <w:lsdException w:name="Light Shading" w:uiPriority="60"/>
@@ -6571,6 +6924,110 @@
     <w:lsdException w:name="Book Title" w:uiPriority="33" w:qFormat="1"/>
     <w:lsdException w:name="Bibliography" w:semiHidden="1" w:uiPriority="37" w:unhideWhenUsed="1"/>
     <w:lsdException w:name="TOC Heading" w:semiHidden="1" w:uiPriority="39" w:unhideWhenUsed="1" w:qFormat="1"/>
+    <w:lsdException w:name="Plain Table 1" w:uiPriority="41"/>
+    <w:lsdException w:name="Plain Table 2" w:uiPriority="42"/>
+    <w:lsdException w:name="Plain Table 3" w:uiPriority="43"/>
+    <w:lsdException w:name="Plain Table 4" w:uiPriority="44"/>
+    <w:lsdException w:name="Plain Table 5" w:uiPriority="45"/>
+    <w:lsdException w:name="Grid Table Light" w:uiPriority="40"/>
+    <w:lsdException w:name="Grid Table 1 Light" w:uiPriority="46"/>
+    <w:lsdException w:name="Grid Table 2" w:uiPriority="47"/>
+    <w:lsdException w:name="Grid Table 3" w:uiPriority="48"/>
+    <w:lsdException w:name="Grid Table 4" w:uiPriority="49"/>
+    <w:lsdException w:name="Grid Table 5 Dark" w:uiPriority="50"/>
+    <w:lsdException w:name="Grid Table 6 Colorful" w:uiPriority="51"/>
+    <w:lsdException w:name="Grid Table 7 Colorful" w:uiPriority="52"/>
+    <w:lsdException w:name="Grid Table 1 Light Accent 1" w:uiPriority="46"/>
+    <w:lsdException w:name="Grid Table 2 Accent 1" w:uiPriority="47"/>
+    <w:lsdException w:name="Grid Table 3 Accent 1" w:uiPriority="48"/>
+    <w:lsdException w:name="Grid Table 4 Accent 1" w:uiPriority="49"/>
+    <w:lsdException w:name="Grid Table 5 Dark Accent 1" w:uiPriority="50"/>
+    <w:lsdException w:name="Grid Table 6 Colorful Accent 1" w:uiPriority="51"/>
+    <w:lsdException w:name="Grid Table 7 Colorful Accent 1" w:uiPriority="52"/>
+    <w:lsdException w:name="Grid Table 1 Light Accent 2" w:uiPriority="46"/>
+    <w:lsdException w:name="Grid Table 2 Accent 2" w:uiPriority="47"/>
+    <w:lsdException w:name="Grid Table 3 Accent 2" w:uiPriority="48"/>
+    <w:lsdException w:name="Grid Table 4 Accent 2" w:uiPriority="49"/>
+    <w:lsdException w:name="Grid Table 5 Dark Accent 2" w:uiPriority="50"/>
+    <w:lsdException w:name="Grid Table 6 Colorful Accent 2" w:uiPriority="51"/>
+    <w:lsdException w:name="Grid Table 7 Colorful Accent 2" w:uiPriority="52"/>
+    <w:lsdException w:name="Grid Table 1 Light Accent 3" w:uiPriority="46"/>
+    <w:lsdException w:name="Grid Table 2 Accent 3" w:uiPriority="47"/>
+    <w:lsdException w:name="Grid Table 3 Accent 3" w:uiPriority="48"/>
+    <w:lsdException w:name="Grid Table 4 Accent 3" w:uiPriority="49"/>
+    <w:lsdException w:name="Grid Table 5 Dark Accent 3" w:uiPriority="50"/>
+    <w:lsdException w:name="Grid Table 6 Colorful Accent 3" w:uiPriority="51"/>
+    <w:lsdException w:name="Grid Table 7 Colorful Accent 3" w:uiPriority="52"/>
+    <w:lsdException w:name="Grid Table 1 Light Accent 4" w:uiPriority="46"/>
+    <w:lsdException w:name="Grid Table 2 Accent 4" w:uiPriority="47"/>
+    <w:lsdException w:name="Grid Table 3 Accent 4" w:uiPriority="48"/>
+    <w:lsdException w:name="Grid Table 4 Accent 4" w:uiPriority="49"/>
+    <w:lsdException w:name="Grid Table 5 Dark Accent 4" w:uiPriority="50"/>
+    <w:lsdException w:name="Grid Table 6 Colorful Accent 4" w:uiPriority="51"/>
+    <w:lsdException w:name="Grid Table 7 Colorful Accent 4" w:uiPriority="52"/>
+    <w:lsdException w:name="Grid Table 1 Light Accent 5" w:uiPriority="46"/>
+    <w:lsdException w:name="Grid Table 2 Accent 5" w:uiPriority="47"/>
+    <w:lsdException w:name="Grid Table 3 Accent 5" w:uiPriority="48"/>
+    <w:lsdException w:name="Grid Table 4 Accent 5" w:uiPriority="49"/>
+    <w:lsdException w:name="Grid Table 5 Dark Accent 5" w:uiPriority="50"/>
+    <w:lsdException w:name="Grid Table 6 Colorful Accent 5" w:uiPriority="51"/>
+    <w:lsdException w:name="Grid Table 7 Colorful Accent 5" w:uiPriority="52"/>
+    <w:lsdException w:name="Grid Table 1 Light Accent 6" w:uiPriority="46"/>
+    <w:lsdException w:name="Grid Table 2 Accent 6" w:uiPriority="47"/>
+    <w:lsdException w:name="Grid Table 3 Accent 6" w:uiPriority="48"/>
+    <w:lsdException w:name="Grid Table 4 Accent 6" w:uiPriority="49"/>
+    <w:lsdException w:name="Grid Table 5 Dark Accent 6" w:uiPriority="50"/>
+    <w:lsdException w:name="Grid Table 6 Colorful Accent 6" w:uiPriority="51"/>
+    <w:lsdException w:name="Grid Table 7 Colorful Accent 6" w:uiPriority="52"/>
+    <w:lsdException w:name="List Table 1 Light" w:uiPriority="46"/>
+    <w:lsdException w:name="List Table 2" w:uiPriority="47"/>
+    <w:lsdException w:name="List Table 3" w:uiPriority="48"/>
+    <w:lsdException w:name="List Table 4" w:uiPriority="49"/>
+    <w:lsdException w:name="List Table 5 Dark" w:uiPriority="50"/>
+    <w:lsdException w:name="List Table 6 Colorful" w:uiPriority="51"/>
+    <w:lsdException w:name="List Table 7 Colorful" w:uiPriority="52"/>
+    <w:lsdException w:name="List Table 1 Light Accent 1" w:uiPriority="46"/>
+    <w:lsdException w:name="List Table 2 Accent 1" w:uiPriority="47"/>
+    <w:lsdException w:name="List Table 3 Accent 1" w:uiPriority="48"/>
+    <w:lsdException w:name="List Table 4 Accent 1" w:uiPriority="49"/>
+    <w:lsdException w:name="List Table 5 Dark Accent 1" w:uiPriority="50"/>
+    <w:lsdException w:name="List Table 6 Colorful Accent 1" w:uiPriority="51"/>
+    <w:lsdException w:name="List Table 7 Colorful Accent 1" w:uiPriority="52"/>
+    <w:lsdException w:name="List Table 1 Light Accent 2" w:uiPriority="46"/>
+    <w:lsdException w:name="List Table 2 Accent 2" w:uiPriority="47"/>
+    <w:lsdException w:name="List Table 3 Accent 2" w:uiPriority="48"/>
+    <w:lsdException w:name="List Table 4 Accent 2" w:uiPriority="49"/>
+    <w:lsdException w:name="List Table 5 Dark Accent 2" w:uiPriority="50"/>
+    <w:lsdException w:name="List Table 6 Colorful Accent 2" w:uiPriority="51"/>
+    <w:lsdException w:name="List Table 7 Colorful Accent 2" w:uiPriority="52"/>
+    <w:lsdException w:name="List Table 1 Light Accent 3" w:uiPriority="46"/>
+    <w:lsdException w:name="List Table 2 Accent 3" w:uiPriority="47"/>
+    <w:lsdException w:name="List Table 3 Accent 3" w:uiPriority="48"/>
+    <w:lsdException w:name="List Table 4 Accent 3" w:uiPriority="49"/>
+    <w:lsdException w:name="List Table 5 Dark Accent 3" w:uiPriority="50"/>
+    <w:lsdException w:name="List Table 6 Colorful Accent 3" w:uiPriority="51"/>
+    <w:lsdException w:name="List Table 7 Colorful Accent 3" w:uiPriority="52"/>
+    <w:lsdException w:name="List Table 1 Light Accent 4" w:uiPriority="46"/>
+    <w:lsdException w:name="List Table 2 Accent 4" w:uiPriority="47"/>
+    <w:lsdException w:name="List Table 3 Accent 4" w:uiPriority="48"/>
+    <w:lsdException w:name="List Table 4 Accent 4" w:uiPriority="49"/>
+    <w:lsdException w:name="List Table 5 Dark Accent 4" w:uiPriority="50"/>
+    <w:lsdException w:name="List Table 6 Colorful Accent 4" w:uiPriority="51"/>
+    <w:lsdException w:name="List Table 7 Colorful Accent 4" w:uiPriority="52"/>
+    <w:lsdException w:name="List Table 1 Light Accent 5" w:uiPriority="46"/>
+    <w:lsdException w:name="List Table 2 Accent 5" w:uiPriority="47"/>
+    <w:lsdException w:name="List Table 3 Accent 5" w:uiPriority="48"/>
+    <w:lsdException w:name="List Table 4 Accent 5" w:uiPriority="49"/>
+    <w:lsdException w:name="List Table 5 Dark Accent 5" w:uiPriority="50"/>
+    <w:lsdException w:name="List Table 6 Colorful Accent 5" w:uiPriority="51"/>
+    <w:lsdException w:name="List Table 7 Colorful Accent 5" w:uiPriority="52"/>
+    <w:lsdException w:name="List Table 1 Light Accent 6" w:uiPriority="46"/>
+    <w:lsdException w:name="List Table 2 Accent 6" w:uiPriority="47"/>
+    <w:lsdException w:name="List Table 3 Accent 6" w:uiPriority="48"/>
+    <w:lsdException w:name="List Table 4 Accent 6" w:uiPriority="49"/>
+    <w:lsdException w:name="List Table 5 Dark Accent 6" w:uiPriority="50"/>
+    <w:lsdException w:name="List Table 6 Colorful Accent 6" w:uiPriority="51"/>
+    <w:lsdException w:name="List Table 7 Colorful Accent 6" w:uiPriority="52"/>
   </w:latentStyles>
   <w:style w:type="paragraph" w:default="1" w:styleId="Normal">
     <w:name w:val="Normal"/>
@@ -6586,7 +7043,7 @@
     <w:basedOn w:val="Normal"/>
     <w:next w:val="Normal"/>
     <w:qFormat/>
-    <w:rsid w:val="001708DB"/>
+    <w:rsid w:val="00C52C37"/>
     <w:pPr>
       <w:keepNext/>
       <w:jc w:val="center"/>
@@ -6596,7 +7053,7 @@
       <w:rFonts w:ascii="Arial" w:hAnsi="Arial"/>
       <w:b/>
       <w:bCs/>
-      <w:sz w:val="36"/>
+      <w:sz w:val="32"/>
     </w:rPr>
   </w:style>
   <w:style w:type="paragraph" w:styleId="Heading2">
@@ -6604,7 +7061,7 @@
     <w:basedOn w:val="Normal"/>
     <w:next w:val="Normal"/>
     <w:qFormat/>
-    <w:rsid w:val="001708DB"/>
+    <w:rsid w:val="00C52C37"/>
     <w:pPr>
       <w:keepNext/>
       <w:outlineLvl w:val="1"/>
@@ -6613,7 +7070,7 @@
       <w:rFonts w:ascii="Arial" w:hAnsi="Arial"/>
       <w:b/>
       <w:bCs/>
-      <w:sz w:val="32"/>
+      <w:sz w:val="28"/>
     </w:rPr>
   </w:style>
   <w:style w:type="paragraph" w:styleId="Heading3">
@@ -6621,7 +7078,7 @@
     <w:basedOn w:val="Normal"/>
     <w:next w:val="Normal"/>
     <w:qFormat/>
-    <w:rsid w:val="00804D89"/>
+    <w:rsid w:val="00C52C37"/>
     <w:pPr>
       <w:keepNext/>
       <w:spacing w:before="240" w:after="60"/>
@@ -6630,7 +7087,6 @@
     <w:rPr>
       <w:rFonts w:ascii="Arial" w:hAnsi="Arial" w:cs="Arial"/>
       <w:bCs/>
-      <w:sz w:val="28"/>
       <w:szCs w:val="26"/>
     </w:rPr>
   </w:style>
@@ -6741,7 +7197,6 @@
     <w:uiPriority w:val="99"/>
     <w:semiHidden/>
     <w:unhideWhenUsed/>
-    <w:qFormat/>
     <w:tblPr>
       <w:tblInd w:w="0" w:type="dxa"/>
       <w:tblCellMar>
@@ -11060,6 +11515,9 @@
     <w:basedOn w:val="FootnoteTextChar"/>
     <w:link w:val="Tekstfusnote"/>
     <w:rsid w:val="00745EC7"/>
+    <w:rPr>
+      <w:lang w:val="hr-HR" w:eastAsia="hr-HR" w:bidi="ar-SA"/>
+    </w:rPr>
   </w:style>
   <w:style w:type="paragraph" w:styleId="BalloonText">
     <w:name w:val="Balloon Text"/>
@@ -11088,7 +11546,6 @@
     <w:basedOn w:val="Heading1"/>
     <w:next w:val="Normal"/>
     <w:uiPriority w:val="39"/>
-    <w:semiHidden/>
     <w:unhideWhenUsed/>
     <w:qFormat/>
     <w:rsid w:val="00283EB0"/>
@@ -11408,7 +11865,7 @@
 </file>
 
 <file path=customXml/itemProps1.xml><?xml version="1.0" encoding="utf-8"?>
-<ds:datastoreItem xmlns:ds="http://schemas.openxmlformats.org/officeDocument/2006/customXml" ds:itemID="{485B873A-B4B6-4FC8-B5F4-FAD3A61101A8}">
+<ds:datastoreItem xmlns:ds="http://schemas.openxmlformats.org/officeDocument/2006/customXml" ds:itemID="{618A4E6E-5130-4993-90BB-343583178382}">
   <ds:schemaRefs>
     <ds:schemaRef ds:uri="http://schemas.openxmlformats.org/officeDocument/2006/bibliography"/>
   </ds:schemaRefs>

</xml_diff>

<commit_message>
Projektna dokumentacija i terminski plan
U projektnoj dokumentaciji dovršen terminski plan, dodani proračun i
budžet; u terminskom planu izvještaj o troškovima po resursima preveden
na hrvatski.
</commit_message>
<xml_diff>
--- a/Projektna dokumentacija/Projektni plan/Appoteka.NET.docx
+++ b/Projektna dokumentacija/Projektni plan/Appoteka.NET.docx
@@ -28,9 +28,6 @@
     </w:p>
     <w:p/>
     <w:p/>
-    <w:p/>
-    <w:p/>
-    <w:p/>
     <w:p>
       <w:pPr>
         <w:rPr>
@@ -55,7 +52,15 @@
         <w:pStyle w:val="Imeiprezimekandidata"/>
       </w:pPr>
       <w:r>
-        <w:t>Tea Jarčov, 39983/11-R</w:t>
+        <w:t xml:space="preserve">Tea </w:t>
+      </w:r>
+      <w:proofErr w:type="spellStart"/>
+      <w:r>
+        <w:t>Jarčov</w:t>
+      </w:r>
+      <w:proofErr w:type="spellEnd"/>
+      <w:r>
+        <w:t>, 39983/11-R</w:t>
       </w:r>
     </w:p>
     <w:p>
@@ -63,7 +68,15 @@
         <w:pStyle w:val="Imeiprezimekandidata"/>
       </w:pPr>
       <w:r>
-        <w:t>Luka Klancir, 39998/11-R</w:t>
+        <w:t xml:space="preserve">Luka </w:t>
+      </w:r>
+      <w:proofErr w:type="spellStart"/>
+      <w:r>
+        <w:t>Klancir</w:t>
+      </w:r>
+      <w:proofErr w:type="spellEnd"/>
+      <w:r>
+        <w:t>, 39998/11-R</w:t>
       </w:r>
     </w:p>
     <w:p>
@@ -87,170 +100,135 @@
         <w:pStyle w:val="Imeiprezimekandidata"/>
       </w:pPr>
       <w:r>
-        <w:t>Filip Rafajec, 40080/11-R</w:t>
-      </w:r>
+        <w:t xml:space="preserve">Filip </w:t>
+      </w:r>
+      <w:proofErr w:type="spellStart"/>
+      <w:r>
+        <w:t>Rafajec</w:t>
+      </w:r>
+      <w:proofErr w:type="spellEnd"/>
+      <w:r>
+        <w:t>, 40080/11-R</w:t>
+      </w:r>
+    </w:p>
+    <w:p>
+      <w:pPr>
+        <w:pStyle w:val="Imeiprezimekandidata"/>
+      </w:pPr>
+    </w:p>
+    <w:p>
+      <w:pPr>
+        <w:pStyle w:val="Imeiprezimekandidata"/>
+      </w:pPr>
     </w:p>
     <w:p/>
     <w:p/>
+    <w:p>
+      <w:pPr>
+        <w:pStyle w:val="Naslovzavrnograda"/>
+      </w:pPr>
+      <w:r>
+        <w:t>Appoteka.NET</w:t>
+      </w:r>
+    </w:p>
+    <w:p>
+      <w:pPr>
+        <w:jc w:val="center"/>
+      </w:pPr>
+    </w:p>
+    <w:p>
+      <w:pPr>
+        <w:pStyle w:val="ZAVRNIRAD"/>
+      </w:pPr>
+      <w:r>
+        <w:t>Projekt iz kolegija programsko inženjerstvo</w:t>
+      </w:r>
+    </w:p>
+    <w:p>
+      <w:pPr>
+        <w:jc w:val="center"/>
+      </w:pPr>
+    </w:p>
+    <w:p>
+      <w:pPr>
+        <w:jc w:val="center"/>
+      </w:pPr>
+    </w:p>
+    <w:p>
+      <w:pPr>
+        <w:jc w:val="center"/>
+      </w:pPr>
+    </w:p>
+    <w:p>
+      <w:pPr>
+        <w:jc w:val="center"/>
+      </w:pPr>
+    </w:p>
+    <w:p>
+      <w:pPr>
+        <w:jc w:val="center"/>
+      </w:pPr>
+    </w:p>
+    <w:p>
+      <w:pPr>
+        <w:jc w:val="center"/>
+      </w:pPr>
+    </w:p>
+    <w:p/>
+    <w:p>
+      <w:pPr>
+        <w:jc w:val="center"/>
+      </w:pPr>
+    </w:p>
+    <w:p>
+      <w:pPr>
+        <w:jc w:val="center"/>
+      </w:pPr>
+    </w:p>
+    <w:p>
+      <w:pPr>
+        <w:jc w:val="center"/>
+      </w:pPr>
+    </w:p>
+    <w:p/>
+    <w:p>
+      <w:pPr>
+        <w:pStyle w:val="Mjesto"/>
+      </w:pPr>
+      <w:r>
+        <w:t>Varaždin, 2014.</w:t>
+      </w:r>
+    </w:p>
+    <w:p>
+      <w:pPr>
+        <w:pStyle w:val="Nazivinstitucije"/>
+      </w:pPr>
+      <w:r>
+        <w:br w:type="page"/>
+      </w:r>
+      <w:r>
+        <w:lastRenderedPageBreak/>
+        <w:t>SVEUČILIŠTE U ZAGREBU</w:t>
+      </w:r>
+    </w:p>
+    <w:p>
+      <w:pPr>
+        <w:pStyle w:val="Nazivinstitucije"/>
+      </w:pPr>
+      <w:r>
+        <w:t>FAKULTET ORGANIZACIJE I INFORMATIKE</w:t>
+      </w:r>
+    </w:p>
+    <w:p>
+      <w:pPr>
+        <w:pStyle w:val="Nazivinstitucije"/>
+      </w:pPr>
+      <w:r>
+        <w:t>V A R A Ž D I N</w:t>
+      </w:r>
+    </w:p>
     <w:p/>
     <w:p/>
-    <w:p/>
-    <w:p/>
-    <w:p/>
-    <w:p/>
-    <w:p>
-      <w:pPr>
-        <w:pStyle w:val="Naslovzavrnograda"/>
-      </w:pPr>
-      <w:r>
-        <w:t>Appoteka.NET</w:t>
-      </w:r>
-    </w:p>
-    <w:p>
-      <w:pPr>
-        <w:jc w:val="center"/>
-      </w:pPr>
-    </w:p>
-    <w:p>
-      <w:pPr>
-        <w:pStyle w:val="ZAVRNIRAD"/>
-      </w:pPr>
-      <w:r>
-        <w:t>Projekt iz kolegija programsko inženjerstvo</w:t>
-      </w:r>
-    </w:p>
-    <w:p>
-      <w:pPr>
-        <w:jc w:val="center"/>
-      </w:pPr>
-    </w:p>
-    <w:p>
-      <w:pPr>
-        <w:jc w:val="center"/>
-      </w:pPr>
-    </w:p>
-    <w:p>
-      <w:pPr>
-        <w:jc w:val="center"/>
-      </w:pPr>
-    </w:p>
-    <w:p>
-      <w:pPr>
-        <w:jc w:val="center"/>
-      </w:pPr>
-    </w:p>
-    <w:p>
-      <w:pPr>
-        <w:jc w:val="center"/>
-      </w:pPr>
-    </w:p>
-    <w:p>
-      <w:pPr>
-        <w:jc w:val="center"/>
-      </w:pPr>
-    </w:p>
-    <w:p>
-      <w:pPr>
-        <w:jc w:val="center"/>
-      </w:pPr>
-    </w:p>
-    <w:p>
-      <w:pPr>
-        <w:jc w:val="center"/>
-      </w:pPr>
-    </w:p>
-    <w:p>
-      <w:pPr>
-        <w:jc w:val="center"/>
-      </w:pPr>
-    </w:p>
-    <w:p>
-      <w:pPr>
-        <w:jc w:val="center"/>
-      </w:pPr>
-    </w:p>
-    <w:p>
-      <w:pPr>
-        <w:jc w:val="center"/>
-      </w:pPr>
-    </w:p>
-    <w:p/>
-    <w:p>
-      <w:pPr>
-        <w:jc w:val="center"/>
-      </w:pPr>
-    </w:p>
-    <w:p>
-      <w:pPr>
-        <w:jc w:val="center"/>
-      </w:pPr>
-    </w:p>
-    <w:p>
-      <w:pPr>
-        <w:jc w:val="center"/>
-      </w:pPr>
-    </w:p>
-    <w:p>
-      <w:pPr>
-        <w:jc w:val="center"/>
-      </w:pPr>
-    </w:p>
-    <w:p>
-      <w:pPr>
-        <w:jc w:val="center"/>
-      </w:pPr>
-    </w:p>
-    <w:p>
-      <w:pPr>
-        <w:jc w:val="center"/>
-      </w:pPr>
-    </w:p>
-    <w:p>
-      <w:pPr>
-        <w:jc w:val="center"/>
-      </w:pPr>
-    </w:p>
-    <w:p>
-      <w:pPr>
-        <w:pStyle w:val="Mjesto"/>
-      </w:pPr>
-      <w:r>
-        <w:t>Varaždin, 2014</w:t>
-      </w:r>
-      <w:r>
-        <w:t>.</w:t>
-      </w:r>
-    </w:p>
-    <w:p>
-      <w:pPr>
-        <w:pStyle w:val="Nazivinstitucije"/>
-      </w:pPr>
-      <w:r>
-        <w:br w:type="page"/>
-      </w:r>
-      <w:r>
-        <w:lastRenderedPageBreak/>
-        <w:t>SVEUČILIŠTE U ZAGREBU</w:t>
-      </w:r>
-    </w:p>
-    <w:p>
-      <w:pPr>
-        <w:pStyle w:val="Nazivinstitucije"/>
-      </w:pPr>
-      <w:r>
-        <w:t>FAKULTET ORGANIZACIJE I INFORMATIKE</w:t>
-      </w:r>
-    </w:p>
-    <w:p>
-      <w:pPr>
-        <w:pStyle w:val="Nazivinstitucije"/>
-      </w:pPr>
-      <w:r>
-        <w:t>V A R A Ž D I N</w:t>
-      </w:r>
-    </w:p>
-    <w:p/>
-    <w:p/>
     <w:p>
       <w:pPr>
         <w:pStyle w:val="Imeiprezimekandidata"/>
@@ -262,12 +240,26 @@
         <w:rPr>
           <w:sz w:val="24"/>
         </w:rPr>
-        <w:t>Tea Jarčov, 39983/11-R</w:t>
-      </w:r>
+        <w:t xml:space="preserve">Tea </w:t>
+      </w:r>
+      <w:proofErr w:type="spellStart"/>
       <w:r>
         <w:rPr>
           <w:sz w:val="24"/>
         </w:rPr>
+        <w:t>Jarčov</w:t>
+      </w:r>
+      <w:proofErr w:type="spellEnd"/>
+      <w:r>
+        <w:rPr>
+          <w:sz w:val="24"/>
+        </w:rPr>
+        <w:t>, 39983/11-R</w:t>
+      </w:r>
+      <w:r>
+        <w:rPr>
+          <w:sz w:val="24"/>
+        </w:rPr>
         <w:t>, PS</w:t>
       </w:r>
     </w:p>
@@ -282,12 +274,26 @@
         <w:rPr>
           <w:sz w:val="24"/>
         </w:rPr>
-        <w:t>Luka Klancir, 39998/11-R</w:t>
-      </w:r>
+        <w:t xml:space="preserve">Luka </w:t>
+      </w:r>
+      <w:proofErr w:type="spellStart"/>
       <w:r>
         <w:rPr>
           <w:sz w:val="24"/>
         </w:rPr>
+        <w:t>Klancir</w:t>
+      </w:r>
+      <w:proofErr w:type="spellEnd"/>
+      <w:r>
+        <w:rPr>
+          <w:sz w:val="24"/>
+        </w:rPr>
+        <w:t>, 39998/11-R</w:t>
+      </w:r>
+      <w:r>
+        <w:rPr>
+          <w:sz w:val="24"/>
+        </w:rPr>
         <w:t>, IS</w:t>
       </w:r>
     </w:p>
@@ -342,12 +348,26 @@
         <w:rPr>
           <w:sz w:val="24"/>
         </w:rPr>
-        <w:t>Filip Rafajec, 40080/11-R</w:t>
-      </w:r>
+        <w:t xml:space="preserve">Filip </w:t>
+      </w:r>
+      <w:proofErr w:type="spellStart"/>
       <w:r>
         <w:rPr>
           <w:sz w:val="24"/>
         </w:rPr>
+        <w:t>Rafajec</w:t>
+      </w:r>
+      <w:proofErr w:type="spellEnd"/>
+      <w:r>
+        <w:rPr>
+          <w:sz w:val="24"/>
+        </w:rPr>
+        <w:t>, 40080/11-R</w:t>
+      </w:r>
+      <w:r>
+        <w:rPr>
+          <w:sz w:val="24"/>
+        </w:rPr>
         <w:t>, IS</w:t>
       </w:r>
     </w:p>
@@ -373,10 +393,6 @@
         <w:t>Preddiplomski studij</w:t>
       </w:r>
     </w:p>
-    <w:p/>
-    <w:p/>
-    <w:p/>
-    <w:p/>
     <w:p/>
     <w:p/>
     <w:p/>
@@ -438,7 +454,23 @@
         <w:pStyle w:val="Podaciomentoru"/>
       </w:pPr>
       <w:r>
-        <w:t>Ivan Švogor, mag. inf.</w:t>
+        <w:t xml:space="preserve">Ivan </w:t>
+      </w:r>
+      <w:proofErr w:type="spellStart"/>
+      <w:r>
+        <w:t>Švogor</w:t>
+      </w:r>
+      <w:proofErr w:type="spellEnd"/>
+      <w:r>
+        <w:t xml:space="preserve">, </w:t>
+      </w:r>
+      <w:proofErr w:type="spellStart"/>
+      <w:r>
+        <w:t>mag</w:t>
+      </w:r>
+      <w:proofErr w:type="spellEnd"/>
+      <w:r>
+        <w:t>. inf.</w:t>
       </w:r>
     </w:p>
     <w:p>
@@ -456,6 +488,7 @@
         <w:jc w:val="center"/>
       </w:pPr>
     </w:p>
+    <w:p/>
     <w:p>
       <w:pPr>
         <w:jc w:val="center"/>
@@ -466,61 +499,13 @@
         <w:jc w:val="center"/>
       </w:pPr>
     </w:p>
-    <w:p>
-      <w:pPr>
-        <w:jc w:val="center"/>
-      </w:pPr>
-    </w:p>
-    <w:p>
-      <w:pPr>
-        <w:jc w:val="center"/>
-      </w:pPr>
-    </w:p>
-    <w:p>
-      <w:pPr>
-        <w:jc w:val="center"/>
-      </w:pPr>
-    </w:p>
-    <w:p>
-      <w:pPr>
-        <w:jc w:val="center"/>
-      </w:pPr>
-    </w:p>
-    <w:p>
-      <w:pPr>
-        <w:jc w:val="center"/>
-      </w:pPr>
-    </w:p>
     <w:p/>
     <w:p>
       <w:pPr>
-        <w:jc w:val="center"/>
-      </w:pPr>
-    </w:p>
-    <w:p>
-      <w:pPr>
-        <w:jc w:val="center"/>
-      </w:pPr>
-    </w:p>
-    <w:p/>
-    <w:p>
-      <w:pPr>
         <w:pStyle w:val="Mjesto"/>
       </w:pPr>
       <w:r>
-        <w:t xml:space="preserve">Varaždin, </w:t>
-      </w:r>
-      <w:r>
-        <w:t>travanj</w:t>
-      </w:r>
-      <w:r>
-        <w:t xml:space="preserve"> </w:t>
-      </w:r>
-      <w:r>
-        <w:t>2014</w:t>
-      </w:r>
-      <w:r>
-        <w:t>.</w:t>
+        <w:t>Varaždin, travanj 2014.</w:t>
       </w:r>
     </w:p>
     <w:p>
@@ -594,7 +579,7 @@
           <w:r>
             <w:fldChar w:fldCharType="separate"/>
           </w:r>
-          <w:hyperlink w:anchor="_Toc386303589" w:history="1">
+          <w:hyperlink w:anchor="_Toc386316096" w:history="1">
             <w:r>
               <w:rPr>
                 <w:rStyle w:val="Hyperlink"/>
@@ -640,7 +625,7 @@
                 <w:noProof/>
                 <w:webHidden/>
               </w:rPr>
-              <w:instrText xml:space="preserve"> PAGEREF _Toc386303589 \h </w:instrText>
+              <w:instrText xml:space="preserve"> PAGEREF _Toc386316096 \h </w:instrText>
             </w:r>
             <w:r>
               <w:rPr>
@@ -660,7 +645,7 @@
                 <w:noProof/>
                 <w:webHidden/>
               </w:rPr>
-              <w:t>1</w:t>
+              <w:t>2</w:t>
             </w:r>
             <w:r>
               <w:rPr>
@@ -688,7 +673,7 @@
               <w:szCs w:val="22"/>
             </w:rPr>
           </w:pPr>
-          <w:hyperlink w:anchor="_Toc386303590" w:history="1">
+          <w:hyperlink w:anchor="_Toc386316097" w:history="1">
             <w:r>
               <w:rPr>
                 <w:rStyle w:val="Hyperlink"/>
@@ -734,7 +719,7 @@
                 <w:noProof/>
                 <w:webHidden/>
               </w:rPr>
-              <w:instrText xml:space="preserve"> PAGEREF _Toc386303590 \h </w:instrText>
+              <w:instrText xml:space="preserve"> PAGEREF _Toc386316097 \h </w:instrText>
             </w:r>
             <w:r>
               <w:rPr>
@@ -754,7 +739,7 @@
                 <w:noProof/>
                 <w:webHidden/>
               </w:rPr>
-              <w:t>2</w:t>
+              <w:t>3</w:t>
             </w:r>
             <w:r>
               <w:rPr>
@@ -779,7 +764,7 @@
               <w:szCs w:val="22"/>
             </w:rPr>
           </w:pPr>
-          <w:hyperlink w:anchor="_Toc386303591" w:history="1">
+          <w:hyperlink w:anchor="_Toc386316098" w:history="1">
             <w:r>
               <w:rPr>
                 <w:rStyle w:val="Hyperlink"/>
@@ -806,7 +791,7 @@
                 <w:noProof/>
                 <w:webHidden/>
               </w:rPr>
-              <w:instrText xml:space="preserve"> PAGEREF _Toc386303591 \h </w:instrText>
+              <w:instrText xml:space="preserve"> PAGEREF _Toc386316098 \h </w:instrText>
             </w:r>
             <w:r>
               <w:rPr>
@@ -826,7 +811,7 @@
                 <w:noProof/>
                 <w:webHidden/>
               </w:rPr>
-              <w:t>2</w:t>
+              <w:t>3</w:t>
             </w:r>
             <w:r>
               <w:rPr>
@@ -852,7 +837,7 @@
               <w:szCs w:val="22"/>
             </w:rPr>
           </w:pPr>
-          <w:hyperlink w:anchor="_Toc386303592" w:history="1">
+          <w:hyperlink w:anchor="_Toc386316099" w:history="1">
             <w:r>
               <w:rPr>
                 <w:rStyle w:val="Hyperlink"/>
@@ -879,7 +864,7 @@
                 <w:noProof/>
                 <w:webHidden/>
               </w:rPr>
-              <w:instrText xml:space="preserve"> PAGEREF _Toc386303592 \h </w:instrText>
+              <w:instrText xml:space="preserve"> PAGEREF _Toc386316099 \h </w:instrText>
             </w:r>
             <w:r>
               <w:rPr>
@@ -899,7 +884,7 @@
                 <w:noProof/>
                 <w:webHidden/>
               </w:rPr>
-              <w:t>2</w:t>
+              <w:t>3</w:t>
             </w:r>
             <w:r>
               <w:rPr>
@@ -925,7 +910,7 @@
               <w:szCs w:val="22"/>
             </w:rPr>
           </w:pPr>
-          <w:hyperlink w:anchor="_Toc386303593" w:history="1">
+          <w:hyperlink w:anchor="_Toc386316100" w:history="1">
             <w:r>
               <w:rPr>
                 <w:rStyle w:val="Hyperlink"/>
@@ -952,7 +937,7 @@
                 <w:noProof/>
                 <w:webHidden/>
               </w:rPr>
-              <w:instrText xml:space="preserve"> PAGEREF _Toc386303593 \h </w:instrText>
+              <w:instrText xml:space="preserve"> PAGEREF _Toc386316100 \h </w:instrText>
             </w:r>
             <w:r>
               <w:rPr>
@@ -972,7 +957,7 @@
                 <w:noProof/>
                 <w:webHidden/>
               </w:rPr>
-              <w:t>2</w:t>
+              <w:t>3</w:t>
             </w:r>
             <w:r>
               <w:rPr>
@@ -998,7 +983,7 @@
               <w:szCs w:val="22"/>
             </w:rPr>
           </w:pPr>
-          <w:hyperlink w:anchor="_Toc386303594" w:history="1">
+          <w:hyperlink w:anchor="_Toc386316101" w:history="1">
             <w:r>
               <w:rPr>
                 <w:rStyle w:val="Hyperlink"/>
@@ -1025,7 +1010,7 @@
                 <w:noProof/>
                 <w:webHidden/>
               </w:rPr>
-              <w:instrText xml:space="preserve"> PAGEREF _Toc386303594 \h </w:instrText>
+              <w:instrText xml:space="preserve"> PAGEREF _Toc386316101 \h </w:instrText>
             </w:r>
             <w:r>
               <w:rPr>
@@ -1045,7 +1030,7 @@
                 <w:noProof/>
                 <w:webHidden/>
               </w:rPr>
-              <w:t>2</w:t>
+              <w:t>3</w:t>
             </w:r>
             <w:r>
               <w:rPr>
@@ -1071,7 +1056,7 @@
               <w:szCs w:val="22"/>
             </w:rPr>
           </w:pPr>
-          <w:hyperlink w:anchor="_Toc386303595" w:history="1">
+          <w:hyperlink w:anchor="_Toc386316102" w:history="1">
             <w:r>
               <w:rPr>
                 <w:rStyle w:val="Hyperlink"/>
@@ -1098,7 +1083,7 @@
                 <w:noProof/>
                 <w:webHidden/>
               </w:rPr>
-              <w:instrText xml:space="preserve"> PAGEREF _Toc386303595 \h </w:instrText>
+              <w:instrText xml:space="preserve"> PAGEREF _Toc386316102 \h </w:instrText>
             </w:r>
             <w:r>
               <w:rPr>
@@ -1118,7 +1103,7 @@
                 <w:noProof/>
                 <w:webHidden/>
               </w:rPr>
-              <w:t>2</w:t>
+              <w:t>4</w:t>
             </w:r>
             <w:r>
               <w:rPr>
@@ -1143,7 +1128,7 @@
               <w:szCs w:val="22"/>
             </w:rPr>
           </w:pPr>
-          <w:hyperlink w:anchor="_Toc386303596" w:history="1">
+          <w:hyperlink w:anchor="_Toc386316103" w:history="1">
             <w:r>
               <w:rPr>
                 <w:rStyle w:val="Hyperlink"/>
@@ -1170,7 +1155,7 @@
                 <w:noProof/>
                 <w:webHidden/>
               </w:rPr>
-              <w:instrText xml:space="preserve"> PAGEREF _Toc386303596 \h </w:instrText>
+              <w:instrText xml:space="preserve"> PAGEREF _Toc386316103 \h </w:instrText>
             </w:r>
             <w:r>
               <w:rPr>
@@ -1190,7 +1175,7 @@
                 <w:noProof/>
                 <w:webHidden/>
               </w:rPr>
-              <w:t>2</w:t>
+              <w:t>4</w:t>
             </w:r>
             <w:r>
               <w:rPr>
@@ -1216,13 +1201,13 @@
               <w:szCs w:val="22"/>
             </w:rPr>
           </w:pPr>
-          <w:hyperlink w:anchor="_Toc386303597" w:history="1">
+          <w:hyperlink w:anchor="_Toc386316104" w:history="1">
             <w:r>
               <w:rPr>
                 <w:rStyle w:val="Hyperlink"/>
                 <w:noProof/>
               </w:rPr>
-              <w:t>2.2.1 Sistemsko svojstvo - NAZIV</w:t>
+              <w:t>2.2.1 Obavijest o minimalnom stanju zaliha lijeka</w:t>
             </w:r>
             <w:r>
               <w:rPr>
@@ -1243,7 +1228,7 @@
                 <w:noProof/>
                 <w:webHidden/>
               </w:rPr>
-              <w:instrText xml:space="preserve"> PAGEREF _Toc386303597 \h </w:instrText>
+              <w:instrText xml:space="preserve"> PAGEREF _Toc386316104 \h </w:instrText>
             </w:r>
             <w:r>
               <w:rPr>
@@ -1263,7 +1248,7 @@
                 <w:noProof/>
                 <w:webHidden/>
               </w:rPr>
-              <w:t>2</w:t>
+              <w:t>4</w:t>
             </w:r>
             <w:r>
               <w:rPr>
@@ -1289,13 +1274,13 @@
               <w:szCs w:val="22"/>
             </w:rPr>
           </w:pPr>
-          <w:hyperlink w:anchor="_Toc386303598" w:history="1">
+          <w:hyperlink w:anchor="_Toc386316105" w:history="1">
             <w:r>
               <w:rPr>
                 <w:rStyle w:val="Hyperlink"/>
                 <w:noProof/>
               </w:rPr>
-              <w:t>2.2.2 Sistemsko svojstvo 2 - NAZIV</w:t>
+              <w:t>2.2.2 Prikaz stanja i lokacije skladištenja lijeka</w:t>
             </w:r>
             <w:r>
               <w:rPr>
@@ -1316,7 +1301,7 @@
                 <w:noProof/>
                 <w:webHidden/>
               </w:rPr>
-              <w:instrText xml:space="preserve"> PAGEREF _Toc386303598 \h </w:instrText>
+              <w:instrText xml:space="preserve"> PAGEREF _Toc386316105 \h </w:instrText>
             </w:r>
             <w:r>
               <w:rPr>
@@ -1336,7 +1321,7 @@
                 <w:noProof/>
                 <w:webHidden/>
               </w:rPr>
-              <w:t>2</w:t>
+              <w:t>5</w:t>
             </w:r>
             <w:r>
               <w:rPr>
@@ -1361,7 +1346,7 @@
               <w:szCs w:val="22"/>
             </w:rPr>
           </w:pPr>
-          <w:hyperlink w:anchor="_Toc386303599" w:history="1">
+          <w:hyperlink w:anchor="_Toc386316106" w:history="1">
             <w:r>
               <w:rPr>
                 <w:rStyle w:val="Hyperlink"/>
@@ -1388,7 +1373,7 @@
                 <w:noProof/>
                 <w:webHidden/>
               </w:rPr>
-              <w:instrText xml:space="preserve"> PAGEREF _Toc386303599 \h </w:instrText>
+              <w:instrText xml:space="preserve"> PAGEREF _Toc386316106 \h </w:instrText>
             </w:r>
             <w:r>
               <w:rPr>
@@ -1408,7 +1393,7 @@
                 <w:noProof/>
                 <w:webHidden/>
               </w:rPr>
-              <w:t>2</w:t>
+              <w:t>6</w:t>
             </w:r>
             <w:r>
               <w:rPr>
@@ -1433,7 +1418,7 @@
               <w:szCs w:val="22"/>
             </w:rPr>
           </w:pPr>
-          <w:hyperlink w:anchor="_Toc386303600" w:history="1">
+          <w:hyperlink w:anchor="_Toc386316107" w:history="1">
             <w:r>
               <w:rPr>
                 <w:rStyle w:val="Hyperlink"/>
@@ -1460,7 +1445,7 @@
                 <w:noProof/>
                 <w:webHidden/>
               </w:rPr>
-              <w:instrText xml:space="preserve"> PAGEREF _Toc386303600 \h </w:instrText>
+              <w:instrText xml:space="preserve"> PAGEREF _Toc386316107 \h </w:instrText>
             </w:r>
             <w:r>
               <w:rPr>
@@ -1480,7 +1465,7 @@
                 <w:noProof/>
                 <w:webHidden/>
               </w:rPr>
-              <w:t>2</w:t>
+              <w:t>7</w:t>
             </w:r>
             <w:r>
               <w:rPr>
@@ -1505,7 +1490,7 @@
               <w:szCs w:val="22"/>
             </w:rPr>
           </w:pPr>
-          <w:hyperlink w:anchor="_Toc386303601" w:history="1">
+          <w:hyperlink w:anchor="_Toc386316108" w:history="1">
             <w:r>
               <w:rPr>
                 <w:rStyle w:val="Hyperlink"/>
@@ -1532,7 +1517,7 @@
                 <w:noProof/>
                 <w:webHidden/>
               </w:rPr>
-              <w:instrText xml:space="preserve"> PAGEREF _Toc386303601 \h </w:instrText>
+              <w:instrText xml:space="preserve"> PAGEREF _Toc386316108 \h </w:instrText>
             </w:r>
             <w:r>
               <w:rPr>
@@ -1552,7 +1537,7 @@
                 <w:noProof/>
                 <w:webHidden/>
               </w:rPr>
-              <w:t>2</w:t>
+              <w:t>7</w:t>
             </w:r>
             <w:r>
               <w:rPr>
@@ -1577,7 +1562,7 @@
               <w:szCs w:val="22"/>
             </w:rPr>
           </w:pPr>
-          <w:hyperlink w:anchor="_Toc386303602" w:history="1">
+          <w:hyperlink w:anchor="_Toc386316109" w:history="1">
             <w:r>
               <w:rPr>
                 <w:rStyle w:val="Hyperlink"/>
@@ -1604,7 +1589,7 @@
                 <w:noProof/>
                 <w:webHidden/>
               </w:rPr>
-              <w:instrText xml:space="preserve"> PAGEREF _Toc386303602 \h </w:instrText>
+              <w:instrText xml:space="preserve"> PAGEREF _Toc386316109 \h </w:instrText>
             </w:r>
             <w:r>
               <w:rPr>
@@ -1624,7 +1609,7 @@
                 <w:noProof/>
                 <w:webHidden/>
               </w:rPr>
-              <w:t>2</w:t>
+              <w:t>7</w:t>
             </w:r>
             <w:r>
               <w:rPr>
@@ -1652,7 +1637,7 @@
               <w:szCs w:val="22"/>
             </w:rPr>
           </w:pPr>
-          <w:hyperlink w:anchor="_Toc386303603" w:history="1">
+          <w:hyperlink w:anchor="_Toc386316110" w:history="1">
             <w:r>
               <w:rPr>
                 <w:rStyle w:val="Hyperlink"/>
@@ -1698,7 +1683,7 @@
                 <w:noProof/>
                 <w:webHidden/>
               </w:rPr>
-              <w:instrText xml:space="preserve"> PAGEREF _Toc386303603 \h </w:instrText>
+              <w:instrText xml:space="preserve"> PAGEREF _Toc386316110 \h </w:instrText>
             </w:r>
             <w:r>
               <w:rPr>
@@ -1718,7 +1703,7 @@
                 <w:noProof/>
                 <w:webHidden/>
               </w:rPr>
-              <w:t>3</w:t>
+              <w:t>8</w:t>
             </w:r>
             <w:r>
               <w:rPr>
@@ -1743,7 +1728,7 @@
               <w:szCs w:val="22"/>
             </w:rPr>
           </w:pPr>
-          <w:hyperlink w:anchor="_Toc386303604" w:history="1">
+          <w:hyperlink w:anchor="_Toc386316111" w:history="1">
             <w:r>
               <w:rPr>
                 <w:rStyle w:val="Hyperlink"/>
@@ -1770,7 +1755,7 @@
                 <w:noProof/>
                 <w:webHidden/>
               </w:rPr>
-              <w:instrText xml:space="preserve"> PAGEREF _Toc386303604 \h </w:instrText>
+              <w:instrText xml:space="preserve"> PAGEREF _Toc386316111 \h </w:instrText>
             </w:r>
             <w:r>
               <w:rPr>
@@ -1790,7 +1775,7 @@
                 <w:noProof/>
                 <w:webHidden/>
               </w:rPr>
-              <w:t>4</w:t>
+              <w:t>9</w:t>
             </w:r>
             <w:r>
               <w:rPr>
@@ -1815,7 +1800,7 @@
               <w:szCs w:val="22"/>
             </w:rPr>
           </w:pPr>
-          <w:hyperlink w:anchor="_Toc386303605" w:history="1">
+          <w:hyperlink w:anchor="_Toc386316112" w:history="1">
             <w:r>
               <w:rPr>
                 <w:rStyle w:val="Hyperlink"/>
@@ -1842,7 +1827,7 @@
                 <w:noProof/>
                 <w:webHidden/>
               </w:rPr>
-              <w:instrText xml:space="preserve"> PAGEREF _Toc386303605 \h </w:instrText>
+              <w:instrText xml:space="preserve"> PAGEREF _Toc386316112 \h </w:instrText>
             </w:r>
             <w:r>
               <w:rPr>
@@ -1862,7 +1847,7 @@
                 <w:noProof/>
                 <w:webHidden/>
               </w:rPr>
-              <w:t>5</w:t>
+              <w:t>9</w:t>
             </w:r>
             <w:r>
               <w:rPr>
@@ -1887,7 +1872,7 @@
               <w:szCs w:val="22"/>
             </w:rPr>
           </w:pPr>
-          <w:hyperlink w:anchor="_Toc386303606" w:history="1">
+          <w:hyperlink w:anchor="_Toc386316113" w:history="1">
             <w:r>
               <w:rPr>
                 <w:rStyle w:val="Hyperlink"/>
@@ -1914,7 +1899,7 @@
                 <w:noProof/>
                 <w:webHidden/>
               </w:rPr>
-              <w:instrText xml:space="preserve"> PAGEREF _Toc386303606 \h </w:instrText>
+              <w:instrText xml:space="preserve"> PAGEREF _Toc386316113 \h </w:instrText>
             </w:r>
             <w:r>
               <w:rPr>
@@ -1934,7 +1919,7 @@
                 <w:noProof/>
                 <w:webHidden/>
               </w:rPr>
-              <w:t>5</w:t>
+              <w:t>12</w:t>
             </w:r>
             <w:r>
               <w:rPr>
@@ -1959,7 +1944,7 @@
               <w:szCs w:val="22"/>
             </w:rPr>
           </w:pPr>
-          <w:hyperlink w:anchor="_Toc386303607" w:history="1">
+          <w:hyperlink w:anchor="_Toc386316114" w:history="1">
             <w:r>
               <w:rPr>
                 <w:rStyle w:val="Hyperlink"/>
@@ -1986,7 +1971,7 @@
                 <w:noProof/>
                 <w:webHidden/>
               </w:rPr>
-              <w:instrText xml:space="preserve"> PAGEREF _Toc386303607 \h </w:instrText>
+              <w:instrText xml:space="preserve"> PAGEREF _Toc386316114 \h </w:instrText>
             </w:r>
             <w:r>
               <w:rPr>
@@ -2006,7 +1991,7 @@
                 <w:noProof/>
                 <w:webHidden/>
               </w:rPr>
-              <w:t>5</w:t>
+              <w:t>13</w:t>
             </w:r>
             <w:r>
               <w:rPr>
@@ -2034,7 +2019,7 @@
               <w:szCs w:val="22"/>
             </w:rPr>
           </w:pPr>
-          <w:hyperlink w:anchor="_Toc386303608" w:history="1">
+          <w:hyperlink w:anchor="_Toc386316115" w:history="1">
             <w:r>
               <w:rPr>
                 <w:rStyle w:val="Hyperlink"/>
@@ -2080,7 +2065,7 @@
                 <w:noProof/>
                 <w:webHidden/>
               </w:rPr>
-              <w:instrText xml:space="preserve"> PAGEREF _Toc386303608 \h </w:instrText>
+              <w:instrText xml:space="preserve"> PAGEREF _Toc386316115 \h </w:instrText>
             </w:r>
             <w:r>
               <w:rPr>
@@ -2100,7 +2085,7 @@
                 <w:noProof/>
                 <w:webHidden/>
               </w:rPr>
-              <w:t>6</w:t>
+              <w:t>15</w:t>
             </w:r>
             <w:r>
               <w:rPr>
@@ -2125,7 +2110,7 @@
               <w:szCs w:val="22"/>
             </w:rPr>
           </w:pPr>
-          <w:hyperlink w:anchor="_Toc386303609" w:history="1">
+          <w:hyperlink w:anchor="_Toc386316116" w:history="1">
             <w:r>
               <w:rPr>
                 <w:rStyle w:val="Hyperlink"/>
@@ -2152,7 +2137,7 @@
                 <w:noProof/>
                 <w:webHidden/>
               </w:rPr>
-              <w:instrText xml:space="preserve"> PAGEREF _Toc386303609 \h </w:instrText>
+              <w:instrText xml:space="preserve"> PAGEREF _Toc386316116 \h </w:instrText>
             </w:r>
             <w:r>
               <w:rPr>
@@ -2172,7 +2157,7 @@
                 <w:noProof/>
                 <w:webHidden/>
               </w:rPr>
-              <w:t>6</w:t>
+              <w:t>15</w:t>
             </w:r>
             <w:r>
               <w:rPr>
@@ -2197,7 +2182,7 @@
               <w:szCs w:val="22"/>
             </w:rPr>
           </w:pPr>
-          <w:hyperlink w:anchor="_Toc386303610" w:history="1">
+          <w:hyperlink w:anchor="_Toc386316117" w:history="1">
             <w:r>
               <w:rPr>
                 <w:rStyle w:val="Hyperlink"/>
@@ -2224,7 +2209,7 @@
                 <w:noProof/>
                 <w:webHidden/>
               </w:rPr>
-              <w:instrText xml:space="preserve"> PAGEREF _Toc386303610 \h </w:instrText>
+              <w:instrText xml:space="preserve"> PAGEREF _Toc386316117 \h </w:instrText>
             </w:r>
             <w:r>
               <w:rPr>
@@ -2244,7 +2229,7 @@
                 <w:noProof/>
                 <w:webHidden/>
               </w:rPr>
-              <w:t>8</w:t>
+              <w:t>16</w:t>
             </w:r>
             <w:r>
               <w:rPr>
@@ -2270,7 +2255,7 @@
               <w:szCs w:val="22"/>
             </w:rPr>
           </w:pPr>
-          <w:hyperlink w:anchor="_Toc386303611" w:history="1">
+          <w:hyperlink w:anchor="_Toc386316118" w:history="1">
             <w:r>
               <w:rPr>
                 <w:rStyle w:val="Hyperlink"/>
@@ -2297,7 +2282,7 @@
                 <w:noProof/>
                 <w:webHidden/>
               </w:rPr>
-              <w:instrText xml:space="preserve"> PAGEREF _Toc386303611 \h </w:instrText>
+              <w:instrText xml:space="preserve"> PAGEREF _Toc386316118 \h </w:instrText>
             </w:r>
             <w:r>
               <w:rPr>
@@ -2317,7 +2302,7 @@
                 <w:noProof/>
                 <w:webHidden/>
               </w:rPr>
-              <w:t>8</w:t>
+              <w:t>16</w:t>
             </w:r>
             <w:r>
               <w:rPr>
@@ -2343,7 +2328,7 @@
               <w:szCs w:val="22"/>
             </w:rPr>
           </w:pPr>
-          <w:hyperlink w:anchor="_Toc386303612" w:history="1">
+          <w:hyperlink w:anchor="_Toc386316119" w:history="1">
             <w:r>
               <w:rPr>
                 <w:rStyle w:val="Hyperlink"/>
@@ -2370,7 +2355,7 @@
                 <w:noProof/>
                 <w:webHidden/>
               </w:rPr>
-              <w:instrText xml:space="preserve"> PAGEREF _Toc386303612 \h </w:instrText>
+              <w:instrText xml:space="preserve"> PAGEREF _Toc386316119 \h </w:instrText>
             </w:r>
             <w:r>
               <w:rPr>
@@ -2390,7 +2375,7 @@
                 <w:noProof/>
                 <w:webHidden/>
               </w:rPr>
-              <w:t>9</w:t>
+              <w:t>17</w:t>
             </w:r>
             <w:r>
               <w:rPr>
@@ -2416,7 +2401,7 @@
               <w:szCs w:val="22"/>
             </w:rPr>
           </w:pPr>
-          <w:hyperlink w:anchor="_Toc386303613" w:history="1">
+          <w:hyperlink w:anchor="_Toc386316120" w:history="1">
             <w:r>
               <w:rPr>
                 <w:rStyle w:val="Hyperlink"/>
@@ -2443,7 +2428,7 @@
                 <w:noProof/>
                 <w:webHidden/>
               </w:rPr>
-              <w:instrText xml:space="preserve"> PAGEREF _Toc386303613 \h </w:instrText>
+              <w:instrText xml:space="preserve"> PAGEREF _Toc386316120 \h </w:instrText>
             </w:r>
             <w:r>
               <w:rPr>
@@ -2463,7 +2448,7 @@
                 <w:noProof/>
                 <w:webHidden/>
               </w:rPr>
-              <w:t>9</w:t>
+              <w:t>17</w:t>
             </w:r>
             <w:r>
               <w:rPr>
@@ -2489,7 +2474,7 @@
               <w:szCs w:val="22"/>
             </w:rPr>
           </w:pPr>
-          <w:hyperlink w:anchor="_Toc386303614" w:history="1">
+          <w:hyperlink w:anchor="_Toc386316121" w:history="1">
             <w:r>
               <w:rPr>
                 <w:rStyle w:val="Hyperlink"/>
@@ -2516,7 +2501,7 @@
                 <w:noProof/>
                 <w:webHidden/>
               </w:rPr>
-              <w:instrText xml:space="preserve"> PAGEREF _Toc386303614 \h </w:instrText>
+              <w:instrText xml:space="preserve"> PAGEREF _Toc386316121 \h </w:instrText>
             </w:r>
             <w:r>
               <w:rPr>
@@ -2536,7 +2521,7 @@
                 <w:noProof/>
                 <w:webHidden/>
               </w:rPr>
-              <w:t>10</w:t>
+              <w:t>18</w:t>
             </w:r>
             <w:r>
               <w:rPr>
@@ -2562,7 +2547,7 @@
               <w:szCs w:val="22"/>
             </w:rPr>
           </w:pPr>
-          <w:hyperlink w:anchor="_Toc386303615" w:history="1">
+          <w:hyperlink w:anchor="_Toc386316122" w:history="1">
             <w:r>
               <w:rPr>
                 <w:rStyle w:val="Hyperlink"/>
@@ -2589,7 +2574,7 @@
                 <w:noProof/>
                 <w:webHidden/>
               </w:rPr>
-              <w:instrText xml:space="preserve"> PAGEREF _Toc386303615 \h </w:instrText>
+              <w:instrText xml:space="preserve"> PAGEREF _Toc386316122 \h </w:instrText>
             </w:r>
             <w:r>
               <w:rPr>
@@ -2609,7 +2594,7 @@
                 <w:noProof/>
                 <w:webHidden/>
               </w:rPr>
-              <w:t>11</w:t>
+              <w:t>19</w:t>
             </w:r>
             <w:r>
               <w:rPr>
@@ -2635,7 +2620,7 @@
               <w:szCs w:val="22"/>
             </w:rPr>
           </w:pPr>
-          <w:hyperlink w:anchor="_Toc386303616" w:history="1">
+          <w:hyperlink w:anchor="_Toc386316123" w:history="1">
             <w:r>
               <w:rPr>
                 <w:rStyle w:val="Hyperlink"/>
@@ -2662,7 +2647,7 @@
                 <w:noProof/>
                 <w:webHidden/>
               </w:rPr>
-              <w:instrText xml:space="preserve"> PAGEREF _Toc386303616 \h </w:instrText>
+              <w:instrText xml:space="preserve"> PAGEREF _Toc386316123 \h </w:instrText>
             </w:r>
             <w:r>
               <w:rPr>
@@ -2682,7 +2667,7 @@
                 <w:noProof/>
                 <w:webHidden/>
               </w:rPr>
-              <w:t>11</w:t>
+              <w:t>19</w:t>
             </w:r>
             <w:r>
               <w:rPr>
@@ -2708,7 +2693,7 @@
               <w:szCs w:val="22"/>
             </w:rPr>
           </w:pPr>
-          <w:hyperlink w:anchor="_Toc386303617" w:history="1">
+          <w:hyperlink w:anchor="_Toc386316124" w:history="1">
             <w:r>
               <w:rPr>
                 <w:rStyle w:val="Hyperlink"/>
@@ -2735,7 +2720,7 @@
                 <w:noProof/>
                 <w:webHidden/>
               </w:rPr>
-              <w:instrText xml:space="preserve"> PAGEREF _Toc386303617 \h </w:instrText>
+              <w:instrText xml:space="preserve"> PAGEREF _Toc386316124 \h </w:instrText>
             </w:r>
             <w:r>
               <w:rPr>
@@ -2755,7 +2740,7 @@
                 <w:noProof/>
                 <w:webHidden/>
               </w:rPr>
-              <w:t>12</w:t>
+              <w:t>20</w:t>
             </w:r>
             <w:r>
               <w:rPr>
@@ -2783,7 +2768,7 @@
               <w:szCs w:val="22"/>
             </w:rPr>
           </w:pPr>
-          <w:hyperlink w:anchor="_Toc386303618" w:history="1">
+          <w:hyperlink w:anchor="_Toc386316125" w:history="1">
             <w:r>
               <w:rPr>
                 <w:rStyle w:val="Hyperlink"/>
@@ -2829,7 +2814,7 @@
                 <w:noProof/>
                 <w:webHidden/>
               </w:rPr>
-              <w:instrText xml:space="preserve"> PAGEREF _Toc386303618 \h </w:instrText>
+              <w:instrText xml:space="preserve"> PAGEREF _Toc386316125 \h </w:instrText>
             </w:r>
             <w:r>
               <w:rPr>
@@ -2849,7 +2834,7 @@
                 <w:noProof/>
                 <w:webHidden/>
               </w:rPr>
-              <w:t>13</w:t>
+              <w:t>21</w:t>
             </w:r>
             <w:r>
               <w:rPr>
@@ -2897,7 +2882,7 @@
       <w:bookmarkStart w:id="6" w:name="_Toc201884791"/>
       <w:bookmarkStart w:id="7" w:name="_Toc201887183"/>
       <w:bookmarkStart w:id="8" w:name="_Toc201895677"/>
-      <w:bookmarkStart w:id="9" w:name="_Toc386303589"/>
+      <w:bookmarkStart w:id="9" w:name="_Toc386316096"/>
       <w:r>
         <w:lastRenderedPageBreak/>
         <w:t>Uvod</w:t>
@@ -2918,54 +2903,29 @@
         <w:ind w:firstLine="360"/>
       </w:pPr>
       <w:r>
-        <w:t>Imali smo prilike promotriti sustav poslovanja ljekarne te način na koji on funkcionira. Prilikom toga, uvidjeli smo mnoge propuste i greške, za koje smatramo da bi</w:t>
-      </w:r>
-      <w:r>
-        <w:t>smo</w:t>
-      </w:r>
-      <w:r>
-        <w:t xml:space="preserve"> mogli unutar ovog projekta ispraviti i poboljšati te rješenje ponuditi određenoj ljekarni s ciljem poboljšanja poslovanja. </w:t>
-      </w:r>
-    </w:p>
+        <w:t>Poslovanje svake ljekarne na prvi pogled je vrlo slično poslovanju u maloprodaji s kakvim se susrećemo svakodnevno, ali nakon detaljnijeg proučavanja možemo zaključiti da u poslovanju ljekarni postoje brojna pravila i ograničenja kojima se onemogućavaju zloupotrebe u sustavu zdravstva kao što su primjerice podizanje lijekova s doktorskim receptom kojemu je istekao rok trajanja ili pak pokušaj kupnje lijekova čija je kupnja nedozvoljena bez doktorskog recepta. Ta pravila i ograničenja koje nalazimo u poslovanju ljekarne su uzrok složenijem poslovanju ljekarni. Prilikom stvaranja ideje našeg projekta imali smo prilike promotriti sustav poslovanja ljekarne te način na koji on funkcionira. Tijekom detaljne poslovne analize smo uvidjeli mnoge propuste i greške u poslovanju za koje smatramo da bi ovim projektom mogli korigirati i optimizirati, te programsko rješenje nastalo kao rezultat našeg projekta ponuditi određenoj ljekarni s ciljem poboljšanja poslovanja.</w:t>
+      </w:r>
+    </w:p>
+    <w:p/>
     <w:p>
       <w:pPr>
         <w:ind w:firstLine="360"/>
       </w:pPr>
+      <w:r>
+        <w:t xml:space="preserve">Naša vizija je da ovim projektom uvelike ubrzamo i poboljšamo cjelokupan sustav naručivanja, prodaje kao i evidencije zaliha unutar poslovanja. Tu viziju realizirati ćemo na način da sve bitne aspekte poslovanja jedne ljekarne objedinimo u jedno jedinstveno programsko rješenje, to jest aplikaciju za upravljanje poslovanjem. Poslovna aplikacija koju bi proizveli po završetku ovoga projekta bila bi pregledna i jednostavna za korištenje, te bi također bila prilagođena svim zahtjevima koje korisnik navede prije početka izrade same aplikacije. </w:t>
+      </w:r>
     </w:p>
     <w:p>
       <w:pPr>
         <w:ind w:firstLine="360"/>
       </w:pPr>
-      <w:r>
-        <w:t xml:space="preserve">Naša vizija je </w:t>
-      </w:r>
-      <w:r>
-        <w:t>olakšati cjelokupan sustav narudžbe, prodaje te evidencije zaliha unutar poslovanja, tako da bi</w:t>
-      </w:r>
-      <w:r>
-        <w:t>smo</w:t>
-      </w:r>
-      <w:r>
-        <w:t xml:space="preserve"> sve bitne aspekte poslovanja </w:t>
-      </w:r>
-      <w:r>
-        <w:t>unijeli</w:t>
-      </w:r>
-      <w:r>
-        <w:t xml:space="preserve"> u jednu aplikaciju. Aplikacija bi bila pregledna i jednostavna za korištenje te prilagođena svim zahtjevima korisnika. </w:t>
-      </w:r>
     </w:p>
     <w:p>
       <w:pPr>
         <w:ind w:firstLine="360"/>
       </w:pPr>
-    </w:p>
-    <w:p>
-      <w:pPr>
-        <w:ind w:firstLine="360"/>
-      </w:pPr>
-      <w:r>
-        <w:t>Cilj ovog projekta je ostvariti pozitivan rezultat, odnosno stvoriti aplikaciju upućenu ljekarnama sa svim zamišljenim funkcionalnostima i opcijama koje bi uvelike pomogle prilikom poslovanja svake ljekarne. Samim time, želimo ukloniti neefikasno i nekvalitetno praćenje stanja i lokacija skladištenja lijekova uvođenjem tehnoloških trendova.</w:t>
+      <w:r>
+        <w:t>Prvobitni cilj ovog projekta je ostvariti pozitivan rezultat iz oba gledišta, tako da krajnji korisnik aplikacije bude zadovoljan isporučenim proizvodom ali isto tako da se za uloženi trud ostvari određeni profit za naš projektni tim. Zadaci i strategije s kojima želimo ostvariti taj cilj su stvoriti aplikaciju upućenu ljekarnama sa svim zamišljenim funkcionalnostima i opcijama koje bi uvelike pomogle prilikom poslovanja svake ljekarne. Samim time, želimo ukloniti neučinkovito i nekvalitetno praćenje stanja i lokacija skladištenja lijekova uvođenjem tehnoloških trendova.</w:t>
       </w:r>
     </w:p>
     <w:p>
@@ -2997,7 +2957,7 @@
           <w:numId w:val="23"/>
         </w:numPr>
       </w:pPr>
-      <w:bookmarkStart w:id="10" w:name="_Toc386303590"/>
+      <w:bookmarkStart w:id="10" w:name="_Toc386316097"/>
       <w:r>
         <w:lastRenderedPageBreak/>
         <w:t>Specifikacija zahtjeva</w:t>
@@ -3009,7 +2969,7 @@
       <w:pPr>
         <w:pStyle w:val="Heading2"/>
       </w:pPr>
-      <w:bookmarkStart w:id="11" w:name="_Toc386303591"/>
+      <w:bookmarkStart w:id="11" w:name="_Toc386316098"/>
       <w:r>
         <w:t>2.1 Zahtjevi vanjskog sučelja</w:t>
       </w:r>
@@ -3019,13 +2979,16 @@
       <w:pPr>
         <w:pStyle w:val="Heading3"/>
       </w:pPr>
-      <w:bookmarkStart w:id="12" w:name="_Toc386303592"/>
+      <w:bookmarkStart w:id="12" w:name="_Toc386316099"/>
       <w:r>
         <w:t>2.1.1 Korisnička sučelja</w:t>
       </w:r>
       <w:bookmarkEnd w:id="12"/>
     </w:p>
     <w:p>
+      <w:pPr>
+        <w:ind w:firstLine="426"/>
+      </w:pPr>
       <w:r>
         <w:t>Aplikacija je zamišljena kao sustav sa jednim glavnim sučeljem i drugim (izlaznim) sučeljima do kojih se može doći, ovisno o izabranoj radnji, putem glavnog sučelja. Svi korisnici</w:t>
       </w:r>
@@ -3037,16 +3000,25 @@
       </w:r>
     </w:p>
     <w:p>
+      <w:pPr>
+        <w:ind w:firstLine="426"/>
+      </w:pPr>
       <w:r>
         <w:t>Prilikom implementacije, prvi korisnik koji će biti registriran u aplikaciji biti će ujedno i u mogućnosti dodavati nove korisnike. Pretpostavka je da će prvi korisnik biti voditelj ljekarne te će on kao takav brinuti o drugim korisnicima aplikacije.</w:t>
       </w:r>
     </w:p>
     <w:p>
+      <w:pPr>
+        <w:ind w:firstLine="426"/>
+      </w:pPr>
       <w:r>
         <w:t>Sve mogućnosti i svojstva aplikacije biti će dostupna svim korisnicima iste i će oni moći samostalno upravljati cijelim sustavom (prodaja/narudžba).</w:t>
       </w:r>
     </w:p>
     <w:p>
+      <w:pPr>
+        <w:ind w:firstLine="426"/>
+      </w:pPr>
       <w:r>
         <w:t>Detaljnije o mogućnostima i svojstvima aplikacije nalazi se na točci 4. Opis dizajna sustava.</w:t>
       </w:r>
@@ -3055,18 +3027,24 @@
       <w:pPr>
         <w:pStyle w:val="Heading3"/>
       </w:pPr>
-      <w:bookmarkStart w:id="13" w:name="_Toc386303593"/>
+      <w:bookmarkStart w:id="13" w:name="_Toc386316100"/>
       <w:r>
         <w:t>2.1.2 Sklopovska sučelja</w:t>
       </w:r>
       <w:bookmarkEnd w:id="13"/>
     </w:p>
     <w:p>
+      <w:pPr>
+        <w:ind w:firstLine="426"/>
+      </w:pPr>
       <w:r>
         <w:t xml:space="preserve">Sklopovsko sučelje za ovaj sustav podijeljen je u dvije kategorije: klijentska računala i web servis i server. Klijentska računala nalaze se u poslovnici u kojoj je aplikacija implementirana, tj. na računalima koje zaposlenici koriste. </w:t>
       </w:r>
     </w:p>
     <w:p>
+      <w:pPr>
+        <w:ind w:firstLine="426"/>
+      </w:pPr>
       <w:r>
         <w:t xml:space="preserve">Web servis i server sa bazom podataka nalazi se ili na kupljenom server od </w:t>
       </w:r>
@@ -3082,56 +3060,63 @@
         <w:t xml:space="preserve"> u povećava održavanje cijele infrastrukture. </w:t>
       </w:r>
     </w:p>
-    <w:p/>
-    <w:p/>
-    <w:p/>
-    <w:p/>
-    <w:p/>
     <w:p>
       <w:pPr>
         <w:pStyle w:val="Heading3"/>
       </w:pPr>
-      <w:bookmarkStart w:id="14" w:name="_Toc386303594"/>
+      <w:bookmarkStart w:id="14" w:name="_Toc386316101"/>
+      <w:r>
+        <w:t>2.1.3 Programska sučelja</w:t>
+      </w:r>
+      <w:bookmarkEnd w:id="14"/>
+    </w:p>
+    <w:p>
+      <w:pPr>
+        <w:ind w:firstLine="426"/>
+      </w:pPr>
+      <w:r>
+        <w:t>Programska sučelja podijeljena su u dva dijela: programska rješenja na strani servera i programska rješenja na klijentskoj strani.</w:t>
+      </w:r>
+    </w:p>
+    <w:p>
+      <w:pPr>
+        <w:ind w:firstLine="426"/>
+      </w:pPr>
+      <w:r>
+        <w:t>Sučelja na strani servera zadužena su za obradu zahtjeva klijentskih računala (aplikacija) u koje ulazi ažuriranje baze podataka, komunikacija za HZZO bazom podataka, detaljno vođenje evidencije o svakom lijeku i arhiviranje poslovnih aktivnosti.</w:t>
+      </w:r>
+    </w:p>
+    <w:p>
+      <w:pPr>
+        <w:ind w:firstLine="426"/>
+      </w:pPr>
+      <w:r>
+        <w:t>Sučelja na strani klijenta zadužena su za podršku zaposlenicima, tj. njihova namjena je komunikacija sa web servisom sustava i front-</w:t>
+      </w:r>
+      <w:proofErr w:type="spellStart"/>
+      <w:r>
+        <w:t>end</w:t>
+      </w:r>
+      <w:proofErr w:type="spellEnd"/>
+      <w:r>
+        <w:t xml:space="preserve"> prikaz svih podataka koje sustav sadržava.</w:t>
+      </w:r>
+    </w:p>
+    <w:p>
+      <w:pPr>
+        <w:pStyle w:val="Heading3"/>
+      </w:pPr>
+      <w:bookmarkStart w:id="15" w:name="_Toc386316102"/>
       <w:r>
         <w:lastRenderedPageBreak/>
-        <w:t>2.1.3 Programska sučelja</w:t>
-      </w:r>
-      <w:bookmarkEnd w:id="14"/>
-    </w:p>
-    <w:p>
-      <w:r>
-        <w:t>Programska sučelja podijeljena su u dva dijela: programska rješenja na strani servera i programska rješenja na klijentskoj strani.</w:t>
-      </w:r>
-    </w:p>
-    <w:p>
-      <w:r>
-        <w:t>Sučelja na strani servera zadužena su za obradu zahtjeva klijentskih računala (aplikacija) u koje ulazi ažuriranje baze podataka, komunikacija za HZZO bazom podataka, detaljno vođenje evidencije o svakom lijeku i arhiviranje poslovnih aktivnosti.</w:t>
-      </w:r>
-    </w:p>
-    <w:p>
-      <w:r>
-        <w:t>Sučelja na strani klijenta zadužena su za podršku zaposlenicima, tj. njihova namjena je komunikacija sa web servisom sustava i front-</w:t>
-      </w:r>
-      <w:proofErr w:type="spellStart"/>
-      <w:r>
-        <w:t>end</w:t>
-      </w:r>
-      <w:proofErr w:type="spellEnd"/>
-      <w:r>
-        <w:t xml:space="preserve"> prikaz svih podataka koje sustav sadržava.</w:t>
-      </w:r>
-    </w:p>
-    <w:p>
-      <w:pPr>
-        <w:pStyle w:val="Heading3"/>
-      </w:pPr>
-      <w:bookmarkStart w:id="15" w:name="_Toc386303595"/>
-      <w:r>
         <w:t>2.1.4 Komunikacijska sučelja</w:t>
       </w:r>
       <w:bookmarkEnd w:id="15"/>
     </w:p>
     <w:p>
+      <w:pPr>
+        <w:ind w:firstLine="426"/>
+      </w:pPr>
       <w:r>
         <w:t>Komunikacijska sučelja implementirana su na serverskoj i klijentskoj strani zajedno sa modulima. Njihov detaljniji prikaz moguće je vidjeti na slici 2.1 Arhitektura sustava.</w:t>
       </w:r>
@@ -3214,7 +3199,7 @@
       <w:pPr>
         <w:pStyle w:val="Heading2"/>
       </w:pPr>
-      <w:bookmarkStart w:id="16" w:name="_Toc386303596"/>
+      <w:bookmarkStart w:id="16" w:name="_Toc386316103"/>
       <w:r>
         <w:t>2.2</w:t>
       </w:r>
@@ -3227,16 +3212,19 @@
       <w:pPr>
         <w:pStyle w:val="Heading3"/>
       </w:pPr>
-      <w:bookmarkStart w:id="17" w:name="_Toc386303597"/>
+      <w:bookmarkStart w:id="17" w:name="_Toc386316104"/>
       <w:r>
         <w:t xml:space="preserve">2.2.1 </w:t>
       </w:r>
+      <w:r>
+        <w:t>Obavijest o minimalnom stanju zaliha lijeka</w:t>
+      </w:r>
       <w:bookmarkEnd w:id="17"/>
-      <w:r>
-        <w:t>Obavijest o minimalnom stanju zaliha lijeka</w:t>
-      </w:r>
-    </w:p>
-    <w:p>
+    </w:p>
+    <w:p>
+      <w:pPr>
+        <w:ind w:firstLine="426"/>
+      </w:pPr>
       <w:r>
         <w:t>Automatizirano svojstvo koje s obzirom na postavljeni okidač u sustavu ob</w:t>
       </w:r>
@@ -3253,25 +3241,55 @@
         <w:pStyle w:val="Heading4"/>
       </w:pPr>
       <w:r>
+        <w:t>2.2.1</w:t>
+      </w:r>
+      <w:r>
+        <w:t>.1 Svrha svojstva</w:t>
+      </w:r>
+    </w:p>
+    <w:p>
+      <w:pPr>
+        <w:ind w:firstLine="426"/>
+      </w:pPr>
+      <w:r>
+        <w:t xml:space="preserve">Glavna svrha svojstva je poboljšanje i ubrzanje </w:t>
+      </w:r>
+      <w:r>
+        <w:t xml:space="preserve">rada </w:t>
+      </w:r>
+      <w:r>
+        <w:t xml:space="preserve">cijelog sustava ljekarne. </w:t>
+      </w:r>
+      <w:r>
+        <w:t>Svaka ljekarna trguje sa puno lijekova i po svakom lijeku ne drži istu količinu na skladištu. Takav način rada zahtjeva detaljnu evidenciju trenutnog stanja količine lijeka u ljekarni što otežava i oduzima vrijeme zaposlenicima. Svojstvo minimalnog stanja zaliha omogućuje zaposlenicima postavljanje donje granice (količine lijeka), te kada do nje dođe, aplikacija će obavijestiti zaposlenika putem poruke da je lijek došao do donje granice. Daljnja svrha svojstva omogućuje zaposleniku da nakon pročitane obavijesti automatski označi lijek za naručivanje ili donese odluku o promjeni praćenja lijeka.</w:t>
+      </w:r>
+    </w:p>
+    <w:p>
+      <w:pPr>
+        <w:pStyle w:val="Heading4"/>
+      </w:pPr>
+      <w:r>
         <w:lastRenderedPageBreak/>
-        <w:t>2.2.1</w:t>
-      </w:r>
-      <w:r>
-        <w:t>.1 Svrha svojstva</w:t>
-      </w:r>
-    </w:p>
-    <w:p>
-      <w:r>
-        <w:t xml:space="preserve">Glavna svrha svojstva je poboljšanje i ubrzanje </w:t>
-      </w:r>
-      <w:r>
-        <w:t xml:space="preserve">rada </w:t>
-      </w:r>
-      <w:r>
-        <w:t xml:space="preserve">cijelog sustava ljekarne. </w:t>
-      </w:r>
-      <w:r>
-        <w:t>Svaka ljekarna trguje sa puno lijekova i po svakom lijeku ne drži istu količinu na skladištu. Takav način rada zahtjeva detaljnu evidenciju trenutnog stanja količine lijeka u ljekarni što otežava i oduzima vrijeme zaposlenicima. Svojstvo minimalnog stanja zaliha omogućuje zaposlenicima postavljanje donje granice (količine lijeka), te kada do nje dođe, aplikacija će obavijestiti zaposlenika putem poruke da je lijek došao do donje granice. Daljnja svrha svojstva omogućuje zaposleniku da nakon pročitane obavijesti automatski označi lijek za naručivanje ili donese odluku o promjeni praćenja lijeka.</w:t>
+        <w:t xml:space="preserve">2.2.1.2 </w:t>
+      </w:r>
+      <w:r>
+        <w:t>Stimulacijski slijed</w:t>
+      </w:r>
+    </w:p>
+    <w:p>
+      <w:pPr>
+        <w:ind w:firstLine="426"/>
+      </w:pPr>
+      <w:r>
+        <w:t xml:space="preserve">Rezultat ovog svojstva trebao bi voditi zaposlenika do jednostavnijeg i bržeg naručivanja samog lijeka kao i pomoć pri odluci kod njegovog praćenja. </w:t>
+      </w:r>
+    </w:p>
+    <w:p>
+      <w:pPr>
+        <w:ind w:firstLine="426"/>
+      </w:pPr>
+      <w:r>
+        <w:t>Odmah pri unosu lijeka u sustav ljekarne, zaposlenik će biti u mogućnosti postaviti na kojoj količini će željeti ponovo naručiti lijek (kada želi biti obaviješten o zalihi), što će stvoriti zatvoreni krug praćenja svih lijekova za koje će svojstvo biti definirano.</w:t>
       </w:r>
     </w:p>
     <w:p>
@@ -3279,20 +3297,122 @@
         <w:pStyle w:val="Heading4"/>
       </w:pPr>
       <w:r>
-        <w:t xml:space="preserve">2.2.1.2 </w:t>
+        <w:t>2.2.1.3 F</w:t>
+      </w:r>
+      <w:r>
+        <w:t>unkcionalni zahtjevi</w:t>
+      </w:r>
+    </w:p>
+    <w:p>
+      <w:pPr>
+        <w:ind w:firstLine="426"/>
+      </w:pPr>
+      <w:r>
+        <w:t xml:space="preserve">Svojstvo će biti uključeno i vidljivo pri svakom unosu lijeka te je direktno sa samim lijekom i povezano. Jedini dodatni zahtjev za ovo svojstvo je sama akcija zaposlenika, tj. njegovo definiranje svojstva na svakom lijeku pojedinačno. </w:t>
+      </w:r>
+    </w:p>
+    <w:p>
+      <w:pPr>
+        <w:pStyle w:val="Heading5"/>
+      </w:pPr>
+      <w:r>
+        <w:t xml:space="preserve">2.2.1.3.1 </w:t>
+      </w:r>
+      <w:r>
+        <w:t>Postojanje lijeka u sustavu</w:t>
+      </w:r>
+    </w:p>
+    <w:p>
+      <w:pPr>
+        <w:ind w:firstLine="426"/>
+      </w:pPr>
+      <w:r>
+        <w:t xml:space="preserve">Kako svaki lijek ima mogućnost praćenja zaliha, glavni zahtjev će biti postojanje lijeka na sustavu, tj. postojanje lijeka u određenoj količini na skladištu. Ukoliko lijek ne postoji ili </w:t>
+      </w:r>
+      <w:r>
+        <w:t>ga nemamo na skladištu, postavljanje evidencije lijeka nema smisla.</w:t>
+      </w:r>
+    </w:p>
+    <w:p>
+      <w:pPr>
+        <w:pStyle w:val="Heading5"/>
+      </w:pPr>
+      <w:r>
+        <w:t xml:space="preserve">2.2.1.3.2 </w:t>
+      </w:r>
+      <w:r>
+        <w:t>Korisnička inicijativa</w:t>
+      </w:r>
+    </w:p>
+    <w:p>
+      <w:pPr>
+        <w:ind w:firstLine="426"/>
+      </w:pPr>
+      <w:r>
+        <w:t xml:space="preserve">Prilikom unošenja lijeka u sustav po prvi puta, nakon dostavljene narudžbe ili kod promjene odluke o vođenju lijeka, zaposlenik će biti u mogućnosti postaviti granicu (broj) na kojeg će aplikacija reagirati. Zaposlenik je taj koji mora donijeti odluku o granici i postaviti ju. </w:t>
+      </w:r>
+    </w:p>
+    <w:p>
+      <w:pPr>
+        <w:pStyle w:val="Heading3"/>
+      </w:pPr>
+      <w:bookmarkStart w:id="18" w:name="_Toc386316105"/>
+      <w:r>
+        <w:t xml:space="preserve">2.2.2 </w:t>
+      </w:r>
+      <w:r>
+        <w:t>Prikaz stanja i lokacije skladištenja lijeka</w:t>
+      </w:r>
+      <w:bookmarkEnd w:id="18"/>
+    </w:p>
+    <w:p>
+      <w:pPr>
+        <w:ind w:firstLine="426"/>
+      </w:pPr>
+      <w:r>
+        <w:t>Svojstvo koje omogućuje zaposleniku precizan uvid gdje se lijek nalazi i u kojoj količini.</w:t>
+      </w:r>
+    </w:p>
+    <w:p>
+      <w:pPr>
+        <w:pStyle w:val="Heading4"/>
+      </w:pPr>
+      <w:r>
+        <w:t>2.2.2.1 Svrha svojstva</w:t>
+      </w:r>
+    </w:p>
+    <w:p>
+      <w:pPr>
+        <w:ind w:firstLine="426"/>
+      </w:pPr>
+      <w:r>
+        <w:t xml:space="preserve">U sustavu svake ljekarne nalazi se puno lijekova koji se ovisno o svojim količinama i veličini pakiranja u kojem dolaze razlikuju. Iako svaka ljekarna vodi neki svoj sustav evidencije i razvrstavanja, on se uvijek temelji na pamćenju samih zaposlenika. Svojstvo lokacije i stanja lijeka olakšati će zaposlenicima rad i ubrzati izvršavanje zahtjeva kupaca. </w:t>
+      </w:r>
+      <w:r>
+        <w:t>Zaposlenik će moći u bilo kojem trenutku provjeriti dali lijek postoji i u kojoj količini, te će mu aplikacija također pokazati lokaciju traženog lijeka.</w:t>
+      </w:r>
+    </w:p>
+    <w:p>
+      <w:pPr>
+        <w:pStyle w:val="Heading4"/>
+      </w:pPr>
+      <w:r>
+        <w:lastRenderedPageBreak/>
+        <w:t xml:space="preserve">2.2.2.2 </w:t>
       </w:r>
       <w:r>
         <w:t>Stimulacijski slijed</w:t>
       </w:r>
     </w:p>
     <w:p>
-      <w:r>
-        <w:t xml:space="preserve">Rezultat ovog svojstva trebao bi voditi zaposlenika do jednostavnijeg i bržeg naručivanja samog lijeka kao i pomoć pri odluci kod njegovog praćenja. </w:t>
-      </w:r>
-    </w:p>
-    <w:p>
-      <w:r>
-        <w:t>Odmah pri unosu lijeka u sustav ljekarne, zaposlenik će biti u mogućnosti postaviti na kojoj količini će željeti ponovo naručiti lijek (kada želi biti obaviješten o zalihi), što će stvoriti zatvoreni krug praćenja svih lijekova za koje će svojstvo biti definirano.</w:t>
+      <w:pPr>
+        <w:ind w:firstLine="426"/>
+      </w:pPr>
+      <w:r>
+        <w:t xml:space="preserve">Svaki lijek kada se unosi u sustav zahtjeva unos količine i lokaciju na koju će se spremiti. </w:t>
+      </w:r>
+      <w:r>
+        <w:t>Prilikom prodaje lijeka (prije nego se dosegne minimalna granica) zaposlenik ne zna u kojoj se količini lijek nalazi osim fizičkim pretraživanjem i prebrojavanjem lijeka. Nadalje taj problem na sebe nadovezuje još jedan problem, a to je lokacija ili lokacije lijeka. Ovim svojstvom zaposlenik će bez imalo truda saznati potrebne informacije.</w:t>
       </w:r>
     </w:p>
     <w:p>
@@ -3300,15 +3420,24 @@
         <w:pStyle w:val="Heading4"/>
       </w:pPr>
       <w:r>
-        <w:t>2.2.1.3 F</w:t>
+        <w:t>2.2.2</w:t>
+      </w:r>
+      <w:r>
+        <w:t>.3 F</w:t>
       </w:r>
       <w:r>
         <w:t>unkcionalni zahtjevi</w:t>
       </w:r>
     </w:p>
     <w:p>
-      <w:r>
-        <w:t xml:space="preserve">Svojstvo će biti uključeno i vidljivo pri svakom unosu lijeka te je direktno sa samim lijekom i povezano. Jedini dodatni zahtjev za ovo svojstvo je sama akcija zaposlenika, tj. njegovo definiranje svojstva na svakom lijeku pojedinačno. </w:t>
+      <w:pPr>
+        <w:ind w:firstLine="426"/>
+      </w:pPr>
+      <w:r>
+        <w:t>Svojstvo količine i lokacije ažurirati će se prilikom intervencije zaposlenika. Podaci o količini će se ažurirati prilikom bilo kakve promjene, tj. narudžbe ili prodaje dok će se lokacija mijenjati ili proširivati prilikom narudžbe ili odluke o promjeni lokacije.</w:t>
+      </w:r>
+      <w:r>
+        <w:t xml:space="preserve"> Za realizaciju ove funkcionalnosti potrebno je definirati „spremište“ po već predviđenim sektorima i prilikom ažuriranja definirati tražene podatke.</w:t>
       </w:r>
     </w:p>
     <w:p>
@@ -3316,18 +3445,18 @@
         <w:pStyle w:val="Heading5"/>
       </w:pPr>
       <w:r>
-        <w:t xml:space="preserve">2.2.1.3.1 </w:t>
-      </w:r>
-      <w:r>
-        <w:t>Postojanje lijeka u sustavu</w:t>
-      </w:r>
-    </w:p>
-    <w:p>
-      <w:r>
-        <w:t xml:space="preserve">Kako svaki lijek ima mogućnost praćenja zaliha, glavni zahtjev će biti postojanje lijeka na sustavu, tj. postojanje lijeka u određenoj količini na skladištu. Ukoliko lijek ne postoji ili </w:t>
-      </w:r>
-      <w:r>
-        <w:t>ga nemamo na skladištu, postavljanje evidencije lijeka nema smisla.</w:t>
+        <w:t xml:space="preserve">2.2.2.3.1 </w:t>
+      </w:r>
+      <w:r>
+        <w:t>Ažuriranje količine</w:t>
+      </w:r>
+    </w:p>
+    <w:p>
+      <w:pPr>
+        <w:ind w:firstLine="426"/>
+      </w:pPr>
+      <w:r>
+        <w:t>Kako bi se mogla pratiti evidencija o lijeku potrebno je prilikom svake promjene ažurirati podatke o lijeku, tj. njegovu količinu. Ažuriranje, ili uvođenje novog lijeka obavlja se prilikom naručivanja lijeka ili prilikom prodaje istog.</w:t>
       </w:r>
     </w:p>
     <w:p>
@@ -3335,143 +3464,16 @@
         <w:pStyle w:val="Heading5"/>
       </w:pPr>
       <w:r>
-        <w:t xml:space="preserve">2.2.1.3.2 </w:t>
-      </w:r>
-      <w:r>
-        <w:t>Korisnička inicijativa</w:t>
-      </w:r>
-    </w:p>
-    <w:p>
-      <w:r>
-        <w:t xml:space="preserve">Prilikom unošenja lijeka u sustav po prvi puta, nakon dostavljene narudžbe ili kod promjene odluke o vođenju lijeka, zaposlenik će biti u mogućnosti postaviti granicu (broj) na kojeg će aplikacija reagirati. Zaposlenik je taj koji mora donijeti odluku o granici i postaviti ju. </w:t>
-      </w:r>
-    </w:p>
-    <w:p>
-      <w:pPr>
-        <w:pStyle w:val="Heading3"/>
-        <w:rPr>
-          <w:rFonts w:ascii="Times New Roman" w:hAnsi="Times New Roman" w:cs="Times New Roman"/>
-          <w:bCs w:val="0"/>
-          <w:sz w:val="24"/>
-          <w:szCs w:val="24"/>
-        </w:rPr>
-      </w:pPr>
-      <w:bookmarkStart w:id="18" w:name="_Toc386303598"/>
-    </w:p>
-    <w:p>
-      <w:pPr>
-        <w:pStyle w:val="Heading3"/>
-      </w:pPr>
-      <w:r>
-        <w:t xml:space="preserve">2.2.2 </w:t>
-      </w:r>
-      <w:bookmarkEnd w:id="18"/>
-      <w:r>
-        <w:t>Prikaz stanja i lokacije skladištenja lijeka</w:t>
-      </w:r>
-    </w:p>
-    <w:p>
-      <w:r>
-        <w:t>Svojstvo koje omogućuje zaposleniku precizan uvid gdje se lijek nalazi i u kojoj količini.</w:t>
-      </w:r>
-    </w:p>
-    <w:p>
-      <w:pPr>
-        <w:pStyle w:val="Heading4"/>
-      </w:pPr>
-      <w:r>
-        <w:t>2.2.2</w:t>
-      </w:r>
-      <w:r>
-        <w:t>.1 Svrha svojstva</w:t>
-      </w:r>
-    </w:p>
-    <w:p>
-      <w:r>
-        <w:t xml:space="preserve">U sustavu svake ljekarne nalazi se puno lijekova koji se ovisno o svojim količinama i veličini pakiranja u kojem dolaze razlikuju. Iako svaka ljekarna vodi neki svoj sustav evidencije i razvrstavanja, on se uvijek temelji na pamćenju samih zaposlenika. Svojstvo lokacije i stanja lijeka olakšati će zaposlenicima rad i ubrzati izvršavanje zahtjeva kupaca. </w:t>
-      </w:r>
-      <w:r>
-        <w:t>Zaposlenik će moći u bilo kojem trenutku provjeriti dali lijek postoji i u kojoj količini, te će mu aplikacija također pokazati lokaciju traženog lijeka.</w:t>
-      </w:r>
-    </w:p>
-    <w:p>
-      <w:pPr>
-        <w:pStyle w:val="Heading4"/>
-      </w:pPr>
-      <w:r>
-        <w:t>2.2.2</w:t>
-      </w:r>
-      <w:r>
-        <w:t xml:space="preserve">.2 </w:t>
-      </w:r>
-      <w:r>
-        <w:t>Stimulacijski slijed</w:t>
-      </w:r>
-    </w:p>
-    <w:p>
-      <w:r>
-        <w:t xml:space="preserve">Svaki lijek kada se unosi u sustav zahtjeva unos količine i lokaciju na koju će se spremiti. </w:t>
-      </w:r>
-      <w:r>
-        <w:t>Prilikom prodaje lijeka (prije nego se dosegne minimalna granica) zaposlenik ne zna u kojoj se količini lijek nalazi osim fizičkim pretraživanjem i prebrojavanjem lijeka. Nadalje taj problem na sebe nadovezuje još jedan problem, a to je lokacija ili lokacije lijeka. Ovim svojstvom zaposlenik će bez imalo truda saznati potrebne informacije.</w:t>
-      </w:r>
-    </w:p>
-    <w:p>
-      <w:pPr>
-        <w:pStyle w:val="Heading4"/>
-      </w:pPr>
-      <w:r>
-        <w:t>2.2.2</w:t>
-      </w:r>
-      <w:r>
-        <w:t>.3 F</w:t>
-      </w:r>
-      <w:r>
-        <w:t>unkcionalni zahtjevi</w:t>
-      </w:r>
-    </w:p>
-    <w:p>
-      <w:r>
-        <w:t>Svojstvo količine i lokacije ažurirati će se prilikom intervencije zaposlenika. Podaci o količini će se ažurirati prilikom bilo kakve promjene, tj. narudžbe ili prodaje dok će se lokacija mijenjati ili proširivati prilikom narudžbe ili odluke o promjeni lokacije.</w:t>
-      </w:r>
-      <w:r>
-        <w:t xml:space="preserve"> Za realizaciju ove funkcionalnosti potrebno je definirati „spremište“ po već predviđenim sektorima i prilikom ažuriranja definirati tražene podatke.</w:t>
-      </w:r>
-    </w:p>
-    <w:p>
-      <w:pPr>
-        <w:pStyle w:val="Heading5"/>
-      </w:pPr>
-      <w:r>
-        <w:t>2.2.2</w:t>
-      </w:r>
-      <w:r>
-        <w:t xml:space="preserve">.3.1 </w:t>
-      </w:r>
-      <w:r>
-        <w:t>Ažuriranje količine</w:t>
-      </w:r>
-    </w:p>
-    <w:p>
-      <w:r>
-        <w:t>Kako bi se mogla pratiti evidencija o lijeku potrebno je prilikom svake promjene ažurirati podatke o lijeku, tj. njegovu količinu. Ažuriranje, ili uvođenje novog lijeka obavlja se prilikom naručivanja lijeka ili prilikom prodaje istog.</w:t>
-      </w:r>
-    </w:p>
-    <w:p>
-      <w:pPr>
-        <w:pStyle w:val="Heading5"/>
-      </w:pPr>
-      <w:r>
-        <w:t>2.2.2</w:t>
-      </w:r>
-      <w:r>
-        <w:t>.3.2</w:t>
+        <w:t>2.2.2.3.2</w:t>
       </w:r>
       <w:r>
         <w:t xml:space="preserve"> Klasifikacija „spremišta“</w:t>
       </w:r>
     </w:p>
     <w:p>
+      <w:pPr>
+        <w:ind w:firstLine="426"/>
+      </w:pPr>
       <w:r>
         <w:t xml:space="preserve">Kako bi smo bili u mogućnosti pratiti lijek, ljekarna zahtjeva jednu razinu organizacijske strukture. </w:t>
       </w:r>
@@ -3479,23 +3481,58 @@
         <w:t>U cijelom sustavu l</w:t>
       </w:r>
       <w:r>
-        <w:t xml:space="preserve">jekarne, lijek je najmanja jedinica. Za ovo svojstvo predviđene su </w:t>
-      </w:r>
+        <w:t xml:space="preserve">jekarne, lijek je najmanja jedinica. Za ovo svojstvo predviđene su dvije </w:t>
+      </w:r>
+      <w:r>
+        <w:t>karakteristike</w:t>
+      </w:r>
+      <w:r>
+        <w:t xml:space="preserve"> koje će jednoznačno definirati svaki lijek i time omogućiti cijelu funkcionalnost. </w:t>
+      </w:r>
+      <w:r>
+        <w:t>Prva karakteristika je grupa u koju taj lijek pripada, tj. kategorija lijeka. Kategorija će nam omogućiti klasifikaciju lijeka po njegovim svojstvima i djelovanjima i samim time grupiranje lijekova iste kategorije u grupe. Druga karakteristika je „ladica“, tj. fizički prostor na kojem se lijek i/ili grupa lijeka nalaze.</w:t>
+      </w:r>
+      <w:r>
+        <w:t xml:space="preserve"> Kada je barem jedna karakteristika ispunjena rad sustava postaje znatno precizniji. Kada su obje karakteristike ispunjene zaposlenik zna točno na kojoj se lokaciji lijek nalazi.  </w:t>
+      </w:r>
+    </w:p>
+    <w:p/>
+    <w:p>
+      <w:pPr>
+        <w:pStyle w:val="Heading2"/>
+      </w:pPr>
+      <w:bookmarkStart w:id="19" w:name="_Toc386316106"/>
+      <w:r>
+        <w:t>2.3 Izvedbeni zahtjevi</w:t>
+      </w:r>
+      <w:bookmarkEnd w:id="19"/>
+    </w:p>
+    <w:p>
+      <w:pPr>
+        <w:ind w:firstLine="426"/>
+      </w:pPr>
+      <w:r>
+        <w:t xml:space="preserve">Zbog fizičke podjele aplikacije na dva dijela: serverski i klijentski dio, </w:t>
+      </w:r>
+      <w:r>
+        <w:t xml:space="preserve">same performanse tražene od sustava se povećavaju. </w:t>
+      </w:r>
+    </w:p>
+    <w:p>
+      <w:pPr>
+        <w:ind w:firstLine="426"/>
+      </w:pPr>
       <w:r>
         <w:lastRenderedPageBreak/>
-        <w:t xml:space="preserve">dvije </w:t>
-      </w:r>
-      <w:r>
-        <w:t>karakteristike</w:t>
-      </w:r>
-      <w:r>
-        <w:t xml:space="preserve"> koje će jednoznačno definirati svaki lijek i time omogućiti cijelu funkcionalnost. </w:t>
-      </w:r>
-      <w:r>
-        <w:t>Prva karakteristika je grupa u koju taj lijek pripada, tj. kategorija lijeka. Kategorija će nam omogućiti klasifikaciju lijeka po njegovim svojstvima i djelovanjima i samim time grupiranje lijekova iste kategorije u grupe. Druga karakteristika je „ladica“, tj. fizički prostor na kojem se lijek i/ili grupa lijeka nalaze.</w:t>
-      </w:r>
-      <w:r>
-        <w:t xml:space="preserve"> Kada je barem jedna karakteristika ispunjena rad sustava postaje znatno precizniji. Kada su obje karakteristike ispunjene zaposlenik zna točno na kojoj se lokaciji lijek nalazi.  </w:t>
+        <w:t xml:space="preserve">Od klijentskog računala se očekuje podrška Windows OS-a sa barem 2gb radne memorije, i 120gb statične memorije. Kako se sva radnja odvija na web servisu, tj. podaci putuju preko Internet veze, najveći zahtjev ovog sustava je kvalitetna Internet veza. U slučaju proširenja sustava zahtjevi za vezom proporcionalno rastu. </w:t>
+      </w:r>
+    </w:p>
+    <w:p>
+      <w:pPr>
+        <w:ind w:firstLine="426"/>
+      </w:pPr>
+      <w:r>
+        <w:t>Web servis i server bi trebali imati snagu proporcionalnu sustavu kojeg podržavaju. Ukoliko servis obrađuje podatke samo jedne podružnice na jednom do dva računala performanse neće trebati biti visoke dok se kod većih sustava proporcionalno traži više. Sam server i baza podataka, tj. prostor na kojem se pohranjuju podaci ovisan je direktno o veličini sustava i starosti samog sustava. Ukoliko se podaci o radu arhiviraju trajno tada će s vremenom sustav konstantno rasti. Shodno tome ukoliko se uvede pravilo zastare, sustavu će se optimizirati performanse.</w:t>
       </w:r>
     </w:p>
     <w:p/>
@@ -3503,28 +3540,37 @@
       <w:pPr>
         <w:pStyle w:val="Heading2"/>
       </w:pPr>
-      <w:bookmarkStart w:id="19" w:name="_Toc386303599"/>
-      <w:r>
-        <w:t>2.3 Izvedbeni zahtjevi</w:t>
-      </w:r>
-      <w:bookmarkEnd w:id="19"/>
-    </w:p>
-    <w:p>
-      <w:r>
-        <w:t xml:space="preserve">Zbog fizičke podjele aplikacije na dva dijela: serverski i klijentski dio, </w:t>
-      </w:r>
-      <w:r>
-        <w:t xml:space="preserve">same performanse tražene od sustava se povećavaju. </w:t>
-      </w:r>
-    </w:p>
-    <w:p>
-      <w:r>
-        <w:t xml:space="preserve">Od klijentskog računala se očekuje podrška Windows OS-a sa barem 2gb radne memorije, i 120gb statične memorije. Kako se sva radnja odvija na web servisu, tj. podaci putuju preko Internet veze, najveći zahtjev ovog sustava je kvalitetna Internet veza. U slučaju proširenja sustava zahtjevi za vezom proporcionalno rastu. </w:t>
-      </w:r>
-    </w:p>
-    <w:p>
-      <w:r>
-        <w:t>Web servis i server bi trebali imati snagu proporcionalnu sustavu kojeg podržavaju. Ukoliko servis obrađuje podatke samo jedne podružnice na jednom do dva računala performanse neće trebati biti visoke dok se kod većih sustava proporcionalno traži više. Sam server i baza podataka, tj. prostor na kojem se pohranjuju podaci ovisan je direktno o veličini sustava i starosti samog sustava. Ukoliko se podaci o radu arhiviraju trajno tada će s vremenom sustav konstantno rasti. Shodno tome ukoliko se uvede pravilo zastare, sustavu će se optimizirati performanse.</w:t>
+      <w:bookmarkStart w:id="20" w:name="_Toc386316107"/>
+      <w:r>
+        <w:t>2.4 Ograničenje dizajna</w:t>
+      </w:r>
+      <w:bookmarkEnd w:id="20"/>
+    </w:p>
+    <w:p>
+      <w:pPr>
+        <w:ind w:firstLine="426"/>
+      </w:pPr>
+      <w:r>
+        <w:t xml:space="preserve">Aplikacija ima svega par ograničenja. Prvo i najvažnije je ograničenje s obzirom na Internet vezu i samim time web servis i server. Aplikacija da bi mogla nesmetano obavljati sve funkcije mora biti povezana na Internet kako bi web servis na koji se nadovezuje baza mogao voditi evidenciju o radu sustava. Drugo ograničenje je zakonsko i to se odnosi na </w:t>
+      </w:r>
+      <w:proofErr w:type="spellStart"/>
+      <w:r>
+        <w:t>fiskalizaciju</w:t>
+      </w:r>
+      <w:proofErr w:type="spellEnd"/>
+      <w:r>
+        <w:t xml:space="preserve">. Propisanim zakonom sustav mora imati </w:t>
+      </w:r>
+      <w:proofErr w:type="spellStart"/>
+      <w:r>
+        <w:t>fiskalizaciju</w:t>
+      </w:r>
+      <w:proofErr w:type="spellEnd"/>
+      <w:r>
+        <w:t xml:space="preserve"> i svoje poslovanje voditi shodno tim propisima.</w:t>
+      </w:r>
+      <w:r>
+        <w:t xml:space="preserve"> </w:t>
       </w:r>
     </w:p>
     <w:p/>
@@ -3532,101 +3578,53 @@
       <w:pPr>
         <w:pStyle w:val="Heading2"/>
       </w:pPr>
-      <w:bookmarkStart w:id="20" w:name="_Toc386303600"/>
-      <w:r>
-        <w:t>2.4 Ograničenje dizajna</w:t>
-      </w:r>
-      <w:bookmarkEnd w:id="20"/>
-    </w:p>
-    <w:p>
-      <w:r>
-        <w:t xml:space="preserve">Aplikacija ima svega par ograničenja. Prvo i najvažnije je ograničenje s obzirom na Internet vezu i samim time web servis i server. Aplikacija da bi mogla nesmetano obavljati sve funkcije mora biti povezana na Internet kako bi web servis na koji se nadovezuje baza mogao voditi evidenciju o radu sustava. Drugo ograničenje je zakonsko i to se odnosi na </w:t>
+      <w:bookmarkStart w:id="21" w:name="_Toc386316108"/>
+      <w:r>
+        <w:t>2.5 Atributi programskog rješenja</w:t>
+      </w:r>
+      <w:bookmarkEnd w:id="21"/>
+    </w:p>
+    <w:p>
+      <w:pPr>
+        <w:ind w:firstLine="426"/>
+      </w:pPr>
+      <w:r>
+        <w:t xml:space="preserve">Programsko rješenje ponuditi će svim ljekarskim sustavima brži, precizniji i samim time kvalitetniji rad. </w:t>
+      </w:r>
+      <w:r>
+        <w:t xml:space="preserve">Osnovne značajke vezane za sustav kao što su upozorenja kod kritičnih količina zaliha, precizno određivanje količine i lokacije lijeka i kvalitetno uređena baza u svrhu pretraživanja daju aplikaciji na težini i modernosti. </w:t>
+      </w:r>
+      <w:r>
+        <w:t xml:space="preserve">Aplikaciju je moguće implementirati u bilo koji sustav što joj daje veliku adaptabilnost i zbog zakonske obveze za </w:t>
       </w:r>
       <w:proofErr w:type="spellStart"/>
       <w:r>
-        <w:t>fiskalizaciju</w:t>
+        <w:t>fiskalizacijom</w:t>
       </w:r>
       <w:proofErr w:type="spellEnd"/>
       <w:r>
-        <w:t xml:space="preserve">. Propisanim zakonom sustav mora imati </w:t>
-      </w:r>
-      <w:proofErr w:type="spellStart"/>
-      <w:r>
-        <w:t>fiskalizaciju</w:t>
-      </w:r>
-      <w:proofErr w:type="spellEnd"/>
-      <w:r>
-        <w:t xml:space="preserve"> i svoje poslovanje voditi shodno tim propisima.</w:t>
-      </w:r>
-      <w:r>
-        <w:t xml:space="preserve"> </w:t>
+        <w:t xml:space="preserve"> i Internet vezom, servis koji će obrađivati podatke biti će lako proširiv na više podružnica ukoliko sustav ima potrebu za tim.  </w:t>
       </w:r>
     </w:p>
     <w:p/>
     <w:p>
-      <w:bookmarkStart w:id="21" w:name="_GoBack"/>
-      <w:bookmarkEnd w:id="21"/>
-    </w:p>
-    <w:p/>
-    <w:p>
       <w:pPr>
         <w:pStyle w:val="Heading2"/>
       </w:pPr>
-      <w:bookmarkStart w:id="22" w:name="_Toc386303601"/>
-      <w:r>
-        <w:lastRenderedPageBreak/>
-        <w:t>2.5 Atributi programskog rješenja</w:t>
+      <w:bookmarkStart w:id="22" w:name="_Toc386316109"/>
+      <w:r>
+        <w:t>2.6 Ostali zahtjevi</w:t>
       </w:r>
       <w:bookmarkEnd w:id="22"/>
     </w:p>
     <w:p>
-      <w:r>
-        <w:t xml:space="preserve">Programsko rješenje ponuditi će svim ljekarskim sustavima brži, precizniji i samim time kvalitetniji rad. </w:t>
-      </w:r>
-      <w:r>
-        <w:t xml:space="preserve">Osnovne značajke vezane za sustav kao što su upozorenja kod kritičnih količina zaliha, precizno određivanje količine i lokacije lijeka i kvalitetno uređena baza u svrhu pretraživanja daju aplikaciji na težini i modernosti. </w:t>
-      </w:r>
-      <w:r>
-        <w:t xml:space="preserve">Aplikaciju je moguće implementirati u bilo koji sustav što joj daje veliku adaptabilnost i zbog zakonske obveze za </w:t>
-      </w:r>
-      <w:proofErr w:type="spellStart"/>
-      <w:r>
-        <w:t>fiskalizacijom</w:t>
-      </w:r>
-      <w:proofErr w:type="spellEnd"/>
-      <w:r>
-        <w:t xml:space="preserve"> i Internet vezom, servis koji će obrađivati podatke biti će lako proširiv na više podružnica ukoliko sustav ima potrebu za tim.  </w:t>
-      </w:r>
-    </w:p>
-    <w:p/>
-    <w:p>
-      <w:pPr>
-        <w:pStyle w:val="Heading2"/>
-      </w:pPr>
-      <w:bookmarkStart w:id="23" w:name="_Toc386303602"/>
-      <w:r>
-        <w:t>2.6 Ostali zahtjevi</w:t>
-      </w:r>
-      <w:bookmarkEnd w:id="23"/>
-    </w:p>
-    <w:p>
+      <w:pPr>
+        <w:ind w:firstLine="426"/>
+      </w:pPr>
       <w:r>
         <w:t>Aplikacija kao takva može raditi bez ijednog dodatnog svojstva, tj. bez njihovog specificiranja. Međutim bit ove aplikacije jest unaprjeđenje sustava što sa sobom nosi neke posljedice. Iz tih razloga glavni zahtjev ove aplikacije je uključenost zaposlenika sustava u aplikaciju i njeno održavanje.</w:t>
       </w:r>
     </w:p>
-    <w:p/>
-    <w:p/>
-    <w:p/>
-    <w:p>
-      <w:pPr>
-        <w:spacing w:line="240" w:lineRule="auto"/>
-        <w:jc w:val="left"/>
-      </w:pPr>
-      <w:r>
-        <w:br w:type="page"/>
-      </w:r>
-    </w:p>
-    <w:p/>
     <w:p>
       <w:pPr>
         <w:pStyle w:val="Heading1"/>
@@ -3635,11 +3633,12 @@
           <w:numId w:val="23"/>
         </w:numPr>
       </w:pPr>
-      <w:bookmarkStart w:id="24" w:name="_Toc386303603"/>
-      <w:r>
+      <w:bookmarkStart w:id="23" w:name="_Toc386316110"/>
+      <w:r>
+        <w:lastRenderedPageBreak/>
         <w:t>Projektni plan</w:t>
       </w:r>
-      <w:bookmarkEnd w:id="24"/>
+      <w:bookmarkEnd w:id="23"/>
     </w:p>
     <w:p/>
     <w:p>
@@ -3721,76 +3720,81 @@
     </w:p>
     <w:p>
       <w:pPr>
+        <w:ind w:firstLine="426"/>
+      </w:pPr>
+      <w:r>
+        <w:t>Kod vodopadnog modela, faze razvoja se realiziraju strogo sekvencijalno, istovremeno za cijeli programski proizvod. Prednost ovog modela je dobra dokumentacija te istovremeni završetak svih podsustava. Dobra dokumentacija je temelj za jednostavno održavanje aplikacija. Isto tako, ovaj pristup daje garanciju da će u konačnom vremenu, doći do zadovoljavajućeg rješenja programskog proizvoda, a samim time i smanjenja rizika od neuspjeha.</w:t>
+      </w:r>
+    </w:p>
+    <w:p>
+      <w:pPr>
+        <w:ind w:firstLine="426"/>
+      </w:pPr>
+      <w:r>
+        <w:t xml:space="preserve">Ovaj model smo izabrali iz razloga jer najviše opisuje naš rad na ovom projektu. Kako je i navedeno, prije početka rada bilo je potrebno napraviti kvalitetnu analizu. Analiza je obuhvaćala područje rada, </w:t>
+      </w:r>
+      <w:r>
+        <w:t xml:space="preserve">određenu </w:t>
+      </w:r>
+      <w:r>
+        <w:t>zahtjevnost</w:t>
+      </w:r>
+      <w:r>
+        <w:t xml:space="preserve"> projekta</w:t>
+      </w:r>
+      <w:r>
+        <w:t xml:space="preserve">, </w:t>
+      </w:r>
+      <w:r>
+        <w:t xml:space="preserve">specifikacije te prednosti i nedostatke pojedinog područja. Analizom smo stekli uvid u stvarno stanje određenih ljekarni te na temelju toga definirali naše ciljeve, odnosno zadatke koje planiramo provesti kako bi poboljšali njihov sustav poslovanja. Nakon analize slijedi oblikovanje, koje obuhvaća pripremu određenih dijelova projekta, izradu dijagrama i stvaranje osnovnog koncepta za rad. </w:t>
+      </w:r>
+      <w:r>
+        <w:t>Sl</w:t>
+      </w:r>
+      <w:r>
+        <w:t>jedeća f</w:t>
+      </w:r>
+      <w:r>
+        <w:t xml:space="preserve">aza je sama izrada gdje se primjenjuje sve iz prethodne dvije faze. Kod faze evaluacije, potrebno je testirati određene dijelove projekta prije same primjene. U našem slučaju, aplikaciju je potrebno ispitati i testirati kako bi se utvrdile eventualne pogreške u radu. Nakon ispravne evaluacije, proizvod, odnosno aplikacija je spremna za primjenu. </w:t>
+      </w:r>
+    </w:p>
+    <w:p>
+      <w:pPr>
+        <w:ind w:firstLine="426"/>
+      </w:pPr>
+      <w:r>
+        <w:lastRenderedPageBreak/>
+        <w:t>Drugim ri</w:t>
+      </w:r>
+      <w:r>
+        <w:t>ječima, aplikacija je spremna z</w:t>
+      </w:r>
+      <w:r>
+        <w:t>a korištenje od strane ljekarne. Ukoliko korisnici aplikacije nisu zadovoljni ili imaju dodatnih zahtjeva za promjenama, proces se ponavlja ispočetka počevši ponovno s prvom fazom – analizom.</w:t>
+      </w:r>
+    </w:p>
+    <w:p>
+      <w:pPr>
         <w:ind w:firstLine="708"/>
       </w:pPr>
-      <w:r>
-        <w:t>Kod vodopadnog modela, faze razvoja se realiziraju strogo sekvencijalno, istovremeno za cijeli programski proizvod. Prednost ovog modela je dobra dokumentacija te istovremeni završetak svih podsustava. Dobra dokumentacija je temelj za jednostavno održavanje aplikacija. Isto tako, ovaj pristup daje garanciju da će u konačnom vremenu, doći do zadovoljavajućeg rješenja programskog proizvoda, a samim time i smanjenja rizika od neuspjeha.</w:t>
-      </w:r>
-    </w:p>
-    <w:p/>
-    <w:p>
-      <w:pPr>
-        <w:ind w:firstLine="708"/>
-      </w:pPr>
-      <w:r>
-        <w:t xml:space="preserve">Ovaj model smo izabrali iz razloga jer najviše opisuje naš rad na ovom projektu. Kako je i navedeno, prije početka rada bilo je potrebno napraviti kvalitetnu analizu. Analiza je obuhvaćala područje rada, </w:t>
-      </w:r>
-      <w:r>
-        <w:t xml:space="preserve">određenu </w:t>
-      </w:r>
-      <w:r>
-        <w:t>zahtjevnost</w:t>
-      </w:r>
-      <w:r>
-        <w:t xml:space="preserve"> projekta</w:t>
-      </w:r>
-      <w:r>
-        <w:t xml:space="preserve">, </w:t>
-      </w:r>
-      <w:r>
-        <w:t xml:space="preserve">specifikacije te prednosti i nedostatke pojedinog područja. Analizom smo stekli uvid u stvarno stanje određenih ljekarni te na temelju toga definirali naše ciljeve, odnosno zadatke koje planiramo provesti kako bi poboljšali njihov sustav poslovanja. Nakon analize slijedi oblikovanje, koje obuhvaća pripremu određenih dijelova projekta, izradu dijagrama i stvaranje osnovnog koncepta za rad. </w:t>
-      </w:r>
-      <w:r>
-        <w:t>Sl</w:t>
-      </w:r>
-      <w:r>
-        <w:t>jedeća f</w:t>
-      </w:r>
-      <w:r>
-        <w:t xml:space="preserve">aza je sama izrada gdje se primjenjuje sve iz prethodne dvije faze. Kod faze evaluacije, potrebno je testirati određene dijelove projekta prije same primjene. U našem slučaju, aplikaciju je potrebno ispitati i </w:t>
-      </w:r>
-      <w:r>
-        <w:lastRenderedPageBreak/>
-        <w:t>testirati kako bi se utvrdile eventualne pogreške u radu. Nakon ispravne evaluacije, proizvod, odnosno aplikacija je spremna za primjenu. Drugim ri</w:t>
-      </w:r>
-      <w:r>
-        <w:t>ječima, aplikacija je spremna z</w:t>
-      </w:r>
-      <w:r>
-        <w:t>a korištenje od strane ljekarne. Ukoliko korisnici aplikacije nisu zadovoljni ili imaju dodatnih zahtjeva za promjenama, proces se ponavlja ispočetka počevši ponovno s prvom fazom – analizom.</w:t>
-      </w:r>
-    </w:p>
-    <w:p>
-      <w:pPr>
-        <w:ind w:firstLine="708"/>
-      </w:pPr>
     </w:p>
     <w:p>
       <w:pPr>
         <w:pStyle w:val="Heading2"/>
       </w:pPr>
-      <w:bookmarkStart w:id="25" w:name="_Toc386303604"/>
+      <w:bookmarkStart w:id="24" w:name="_Toc386316111"/>
       <w:r>
         <w:t>3</w:t>
       </w:r>
       <w:r>
         <w:t>.1. Projektni tim</w:t>
       </w:r>
-      <w:bookmarkEnd w:id="25"/>
+      <w:bookmarkEnd w:id="24"/>
     </w:p>
     <w:p>
       <w:pPr>
         <w:pStyle w:val="Naslov1razine"/>
+        <w:ind w:firstLine="426"/>
         <w:jc w:val="both"/>
         <w:rPr>
           <w:rFonts w:ascii="Times New Roman" w:hAnsi="Times New Roman"/>
@@ -3798,6 +3802,8 @@
           <w:sz w:val="24"/>
         </w:rPr>
       </w:pPr>
+      <w:bookmarkStart w:id="25" w:name="_GoBack"/>
+      <w:bookmarkEnd w:id="25"/>
       <w:r>
         <w:rPr>
           <w:rFonts w:ascii="Times New Roman" w:hAnsi="Times New Roman"/>
@@ -3989,7 +3995,7 @@
     <w:p>
       <w:pPr>
         <w:pStyle w:val="Naslov1razine"/>
-        <w:ind w:left="720"/>
+        <w:ind w:firstLine="360"/>
         <w:jc w:val="both"/>
         <w:rPr>
           <w:rFonts w:ascii="Times New Roman" w:hAnsi="Times New Roman"/>
@@ -3997,24 +4003,21 @@
           <w:sz w:val="24"/>
         </w:rPr>
       </w:pPr>
-    </w:p>
-    <w:p>
-      <w:pPr>
-        <w:pStyle w:val="Naslov1razine"/>
-        <w:jc w:val="both"/>
+      <w:r>
         <w:rPr>
           <w:rFonts w:ascii="Times New Roman" w:hAnsi="Times New Roman"/>
           <w:b w:val="0"/>
           <w:sz w:val="24"/>
         </w:rPr>
-      </w:pPr>
+        <w:t xml:space="preserve">Navedene uloge nisu specifično određene, već svi članovi tima sudjeluju u svim dijelovima projekta podjednako. Izrada projekta temelji se na dogovoru svih članova </w:t>
+      </w:r>
       <w:r>
         <w:rPr>
           <w:rFonts w:ascii="Times New Roman" w:hAnsi="Times New Roman"/>
           <w:b w:val="0"/>
           <w:sz w:val="24"/>
         </w:rPr>
-        <w:t xml:space="preserve">Navedene uloge nisu specifično određene, već svi članovi tima sudjeluju u svim dijelovima projekta podjednako. Izrada projekta temelji se na dogovoru svih članova </w:t>
+        <w:t>i</w:t>
       </w:r>
       <w:r>
         <w:rPr>
@@ -4022,7 +4025,7 @@
           <w:b w:val="0"/>
           <w:sz w:val="24"/>
         </w:rPr>
-        <w:t>i</w:t>
+        <w:t xml:space="preserve"> pokušaj</w:t>
       </w:r>
       <w:r>
         <w:rPr>
@@ -4030,7 +4033,7 @@
           <w:b w:val="0"/>
           <w:sz w:val="24"/>
         </w:rPr>
-        <w:t xml:space="preserve"> pokušaj</w:t>
+        <w:t>a</w:t>
       </w:r>
       <w:r>
         <w:rPr>
@@ -4038,7 +4041,7 @@
           <w:b w:val="0"/>
           <w:sz w:val="24"/>
         </w:rPr>
-        <w:t>a</w:t>
+        <w:t xml:space="preserve"> da svi utroše</w:t>
       </w:r>
       <w:r>
         <w:rPr>
@@ -4046,14 +4049,6 @@
           <w:b w:val="0"/>
           <w:sz w:val="24"/>
         </w:rPr>
-        <w:t xml:space="preserve"> da svi utroše</w:t>
-      </w:r>
-      <w:r>
-        <w:rPr>
-          <w:rFonts w:ascii="Times New Roman" w:hAnsi="Times New Roman"/>
-          <w:b w:val="0"/>
-          <w:sz w:val="24"/>
-        </w:rPr>
         <w:t xml:space="preserve"> podjednako vremena na izradu.</w:t>
       </w:r>
     </w:p>
@@ -4061,7 +4056,7 @@
       <w:pPr>
         <w:pStyle w:val="Heading2"/>
       </w:pPr>
-      <w:bookmarkStart w:id="26" w:name="_Toc386303605"/>
+      <w:bookmarkStart w:id="26" w:name="_Toc386316112"/>
       <w:r>
         <w:t>3</w:t>
       </w:r>
@@ -4070,45 +4065,669 @@
       </w:r>
       <w:bookmarkEnd w:id="26"/>
     </w:p>
+    <w:p/>
+    <w:p>
+      <w:pPr>
+        <w:ind w:firstLine="426"/>
+      </w:pPr>
+      <w:r>
+        <w:t xml:space="preserve">Terminski plan našeg projekta izrađen je u Microsoftovom alatu MS Project koji nam je omogućio da bilježimo svaku aktivnost koju smo izvršili ili planiramo izvršiti u budućnosti te je na taj način uvelike olakšao planiranje vremena i raspodjelu zadataka u timu. Aktivnosti u terminskom planu su zapisane slijedno kako smo ih izvršavali i u stvarnosti, dok su one aktivnosti koje još uvijek nisu završene zapisane na način da prikazuju plan izvršavanja aktivnosti u budućnosti. Između pojedinih aktivnosti prikazana je i njihova međuovisnost, što znači da određena aktivnost ne može započeti sa izvršavanjem ako je uvjet njenog početka da </w:t>
+      </w:r>
+      <w:r>
+        <w:lastRenderedPageBreak/>
+        <w:t xml:space="preserve">prethodna aktivnost bude u potpunosti završena. Na svakoj aktivnosti određeno je njeno vrijeme trajanja, dok se u samom terminskom planu nalaze i brojne aktivnosti čije vrijeme trajanja nije određeno nego proračunato kao zbroj trajanja svih aktivnosti koje se izvršavaju kao pod aktivnosti unutar te aktivnosti. Datum početka prve aktivnosti zadan je kao datum kada je projekt odobren. Datum završetka projekta nije zadan nego izveden, a dobiven je zbrojem trajanja svih aktivnosti u projektu. Aktivnostima su također dodani i resursi koji se koriste ili rade na tim aktivnostima, resurse smo podijelili na rad i materijal. Na slici 3.2. moguće je vidjeti sve aktivnosti koje se nalaze u projektu te podatke koji su vezani za te aktivnosti, dok se na slici 3.3. </w:t>
+      </w:r>
+      <w:r>
+        <w:rPr>
+          <w:noProof/>
+        </w:rPr>
+        <w:drawing>
+          <wp:anchor distT="0" distB="0" distL="114300" distR="114300" simplePos="0" relativeHeight="251621376" behindDoc="0" locked="0" layoutInCell="1" allowOverlap="1" wp14:anchorId="0FEB0FF4" wp14:editId="47CFBE3C">
+            <wp:simplePos x="0" y="0"/>
+            <wp:positionH relativeFrom="column">
+              <wp:posOffset>-90805</wp:posOffset>
+            </wp:positionH>
+            <wp:positionV relativeFrom="paragraph">
+              <wp:posOffset>2485607</wp:posOffset>
+            </wp:positionV>
+            <wp:extent cx="5939790" cy="5804535"/>
+            <wp:effectExtent l="0" t="0" r="0" b="0"/>
+            <wp:wrapTopAndBottom/>
+            <wp:docPr id="12" name="Picture 12"/>
+            <wp:cNvGraphicFramePr>
+              <a:graphicFrameLocks xmlns:a="http://schemas.openxmlformats.org/drawingml/2006/main" noChangeAspect="1"/>
+            </wp:cNvGraphicFramePr>
+            <a:graphic xmlns:a="http://schemas.openxmlformats.org/drawingml/2006/main">
+              <a:graphicData uri="http://schemas.openxmlformats.org/drawingml/2006/picture">
+                <pic:pic xmlns:pic="http://schemas.openxmlformats.org/drawingml/2006/picture">
+                  <pic:nvPicPr>
+                    <pic:cNvPr id="12" name="terminski plan aktivnosti.jpg"/>
+                    <pic:cNvPicPr/>
+                  </pic:nvPicPr>
+                  <pic:blipFill>
+                    <a:blip r:embed="rId12">
+                      <a:extLst>
+                        <a:ext uri="{28A0092B-C50C-407E-A947-70E740481C1C}">
+                          <a14:useLocalDpi xmlns:a14="http://schemas.microsoft.com/office/drawing/2010/main" val="0"/>
+                        </a:ext>
+                      </a:extLst>
+                    </a:blip>
+                    <a:stretch>
+                      <a:fillRect/>
+                    </a:stretch>
+                  </pic:blipFill>
+                  <pic:spPr>
+                    <a:xfrm>
+                      <a:off x="0" y="0"/>
+                      <a:ext cx="5939790" cy="5804535"/>
+                    </a:xfrm>
+                    <a:prstGeom prst="rect">
+                      <a:avLst/>
+                    </a:prstGeom>
+                  </pic:spPr>
+                </pic:pic>
+              </a:graphicData>
+            </a:graphic>
+          </wp:anchor>
+        </w:drawing>
+      </w:r>
+      <w:r>
+        <w:t xml:space="preserve">može vidjeti </w:t>
+      </w:r>
+      <w:proofErr w:type="spellStart"/>
+      <w:r>
+        <w:t>ganttov</w:t>
+      </w:r>
+      <w:proofErr w:type="spellEnd"/>
+      <w:r>
+        <w:t xml:space="preserve"> dijagram projekta.</w:t>
+      </w:r>
+    </w:p>
+    <w:p>
+      <w:pPr>
+        <w:ind w:firstLine="426"/>
+      </w:pPr>
+    </w:p>
+    <w:p>
+      <w:pPr>
+        <w:jc w:val="center"/>
+        <w:rPr>
+          <w:b/>
+        </w:rPr>
+        <w:sectPr>
+          <w:headerReference w:type="default" r:id="rId13"/>
+          <w:footerReference w:type="default" r:id="rId14"/>
+          <w:pgSz w:w="11906" w:h="16838"/>
+          <w:pgMar w:top="851" w:right="1134" w:bottom="1701" w:left="1418" w:header="709" w:footer="709" w:gutter="0"/>
+          <w:pgNumType w:start="2"/>
+          <w:cols w:space="708"/>
+          <w:docGrid w:linePitch="360"/>
+        </w:sectPr>
+      </w:pPr>
+      <w:r>
+        <w:rPr>
+          <w:b/>
+        </w:rPr>
+        <w:t>Slika 3.2</w:t>
+      </w:r>
+      <w:r>
+        <w:rPr>
+          <w:b/>
+        </w:rPr>
+        <w:t xml:space="preserve">. </w:t>
+      </w:r>
+      <w:r>
+        <w:rPr>
+          <w:b/>
+        </w:rPr>
+        <w:t>Terminski plan aktivnosti</w:t>
+      </w:r>
+    </w:p>
+    <w:p>
+      <w:pPr>
+        <w:jc w:val="center"/>
+        <w:rPr>
+          <w:b/>
+        </w:rPr>
+      </w:pPr>
+      <w:r>
+        <w:rPr>
+          <w:noProof/>
+        </w:rPr>
+        <w:lastRenderedPageBreak/>
+        <w:drawing>
+          <wp:anchor distT="0" distB="0" distL="114300" distR="114300" simplePos="0" relativeHeight="251624448" behindDoc="0" locked="0" layoutInCell="1" allowOverlap="1" wp14:anchorId="60AAC3E8" wp14:editId="122A980A">
+            <wp:simplePos x="0" y="0"/>
+            <wp:positionH relativeFrom="column">
+              <wp:posOffset>184150</wp:posOffset>
+            </wp:positionH>
+            <wp:positionV relativeFrom="paragraph">
+              <wp:posOffset>-282927</wp:posOffset>
+            </wp:positionV>
+            <wp:extent cx="9381490" cy="5671185"/>
+            <wp:effectExtent l="0" t="0" r="0" b="0"/>
+            <wp:wrapTopAndBottom/>
+            <wp:docPr id="13" name="Picture 13"/>
+            <wp:cNvGraphicFramePr>
+              <a:graphicFrameLocks xmlns:a="http://schemas.openxmlformats.org/drawingml/2006/main" noChangeAspect="1"/>
+            </wp:cNvGraphicFramePr>
+            <a:graphic xmlns:a="http://schemas.openxmlformats.org/drawingml/2006/main">
+              <a:graphicData uri="http://schemas.openxmlformats.org/drawingml/2006/picture">
+                <pic:pic xmlns:pic="http://schemas.openxmlformats.org/drawingml/2006/picture">
+                  <pic:nvPicPr>
+                    <pic:cNvPr id="13" name="ganttov dijagram.jpg"/>
+                    <pic:cNvPicPr/>
+                  </pic:nvPicPr>
+                  <pic:blipFill>
+                    <a:blip r:embed="rId15" cstate="print">
+                      <a:extLst>
+                        <a:ext uri="{28A0092B-C50C-407E-A947-70E740481C1C}">
+                          <a14:useLocalDpi xmlns:a14="http://schemas.microsoft.com/office/drawing/2010/main" val="0"/>
+                        </a:ext>
+                      </a:extLst>
+                    </a:blip>
+                    <a:stretch>
+                      <a:fillRect/>
+                    </a:stretch>
+                  </pic:blipFill>
+                  <pic:spPr>
+                    <a:xfrm>
+                      <a:off x="0" y="0"/>
+                      <a:ext cx="9381490" cy="5671185"/>
+                    </a:xfrm>
+                    <a:prstGeom prst="rect">
+                      <a:avLst/>
+                    </a:prstGeom>
+                  </pic:spPr>
+                </pic:pic>
+              </a:graphicData>
+            </a:graphic>
+            <wp14:sizeRelH relativeFrom="margin">
+              <wp14:pctWidth>0</wp14:pctWidth>
+            </wp14:sizeRelH>
+            <wp14:sizeRelV relativeFrom="margin">
+              <wp14:pctHeight>0</wp14:pctHeight>
+            </wp14:sizeRelV>
+          </wp:anchor>
+        </w:drawing>
+      </w:r>
+    </w:p>
+    <w:p>
+      <w:pPr>
+        <w:jc w:val="center"/>
+        <w:rPr>
+          <w:b/>
+        </w:rPr>
+        <w:sectPr>
+          <w:pgSz w:w="16838" w:h="11906" w:orient="landscape"/>
+          <w:pgMar w:top="1134" w:right="1701" w:bottom="1418" w:left="851" w:header="709" w:footer="709" w:gutter="0"/>
+          <w:cols w:space="708"/>
+          <w:docGrid w:linePitch="360"/>
+        </w:sectPr>
+      </w:pPr>
+      <w:r>
+        <w:rPr>
+          <w:b/>
+        </w:rPr>
+        <w:t>Slika 3.3</w:t>
+      </w:r>
+      <w:r>
+        <w:rPr>
+          <w:b/>
+        </w:rPr>
+        <w:t xml:space="preserve">. </w:t>
+      </w:r>
+      <w:proofErr w:type="spellStart"/>
+      <w:r>
+        <w:rPr>
+          <w:b/>
+        </w:rPr>
+        <w:t>Ganttov</w:t>
+      </w:r>
+      <w:proofErr w:type="spellEnd"/>
+      <w:r>
+        <w:rPr>
+          <w:b/>
+        </w:rPr>
+        <w:t xml:space="preserve"> dijagram</w:t>
+      </w:r>
+    </w:p>
     <w:p>
       <w:pPr>
         <w:pStyle w:val="Heading2"/>
       </w:pPr>
-      <w:bookmarkStart w:id="27" w:name="_Toc386303606"/>
+      <w:bookmarkStart w:id="27" w:name="_Toc386311954"/>
+      <w:bookmarkStart w:id="28" w:name="_Toc386316113"/>
+      <w:r>
+        <w:lastRenderedPageBreak/>
+        <w:t>3.3. Proračun i budžet</w:t>
+      </w:r>
+      <w:bookmarkEnd w:id="27"/>
+      <w:bookmarkEnd w:id="28"/>
+    </w:p>
+    <w:p/>
+    <w:p>
+      <w:pPr>
+        <w:ind w:firstLine="426"/>
+      </w:pPr>
+      <w:r>
+        <w:t>Proračun i budžet projekta dobiveni su također uz pomoć Microsoftovog alata MS Project koji pruža mogućnost kreiranja izvještaja koristeći podatke iz unesenih aktivnosti. Proračun i budžet našeg projekta dobiven je na način da smo odredili koliki su troškovi pojedinih resursa s obzirom na vrijeme njihova korištenja. Tako smo primjerice za plaću ljudskih resursa odredili iznos od 40 kuna po satu, dok je trošak korištenja materijalnih resursa 10 kuna po satu za svaki od laptopa koji se koriste u projektu te za projektor koji je potreban za prezentaciju projekta. Cijena troška ljudskih resursa po satu je određena sukladno sa cjenikom koji je postavljen na web stranicama studentskog servisa Varaždin, iz razloga što su kategorije navedene u cjeniku bile preopširne, našu cijenu odredili smo kao aritmetičku sredinu kategorija koje najviše odgovaraju opisu našeg projekta. Te kategorije su „Izrada Web stranica“ gdje je cijena troška ljudskih resursa po satu 50 kuna, i „Ostali kratkoročni poslovi“ gdje je cijena troška ljudskih resursa po satu 30 kuna. Na slici 3.4. prikazane su kategorije navedene u cjeniku student servisa Varaždin, dok su na slici 3.5., 3.6. i 3.7. prikazani troškovi resursa u projektu.</w:t>
+      </w:r>
+    </w:p>
+    <w:p>
+      <w:pPr>
+        <w:ind w:firstLine="426"/>
+        <w:jc w:val="center"/>
+        <w:rPr>
+          <w:noProof/>
+        </w:rPr>
+      </w:pPr>
+      <w:r>
+        <w:rPr>
+          <w:noProof/>
+        </w:rPr>
+        <w:drawing>
+          <wp:anchor distT="0" distB="0" distL="114300" distR="114300" simplePos="0" relativeHeight="251698176" behindDoc="0" locked="0" layoutInCell="1" allowOverlap="1" wp14:anchorId="67C9332F" wp14:editId="2CBD8E62">
+            <wp:simplePos x="0" y="0"/>
+            <wp:positionH relativeFrom="column">
+              <wp:posOffset>334010</wp:posOffset>
+            </wp:positionH>
+            <wp:positionV relativeFrom="paragraph">
+              <wp:posOffset>436069</wp:posOffset>
+            </wp:positionV>
+            <wp:extent cx="5483225" cy="1672590"/>
+            <wp:effectExtent l="0" t="0" r="0" b="0"/>
+            <wp:wrapTopAndBottom/>
+            <wp:docPr id="5" name="Picture 5"/>
+            <wp:cNvGraphicFramePr>
+              <a:graphicFrameLocks xmlns:a="http://schemas.openxmlformats.org/drawingml/2006/main" noChangeAspect="1"/>
+            </wp:cNvGraphicFramePr>
+            <a:graphic xmlns:a="http://schemas.openxmlformats.org/drawingml/2006/main">
+              <a:graphicData uri="http://schemas.openxmlformats.org/drawingml/2006/picture">
+                <pic:pic xmlns:pic="http://schemas.openxmlformats.org/drawingml/2006/picture">
+                  <pic:nvPicPr>
+                    <pic:cNvPr id="0" name="Picture 1"/>
+                    <pic:cNvPicPr>
+                      <a:picLocks noChangeAspect="1" noChangeArrowheads="1"/>
+                    </pic:cNvPicPr>
+                  </pic:nvPicPr>
+                  <pic:blipFill>
+                    <a:blip r:embed="rId16">
+                      <a:extLst>
+                        <a:ext uri="{28A0092B-C50C-407E-A947-70E740481C1C}">
+                          <a14:useLocalDpi xmlns:a14="http://schemas.microsoft.com/office/drawing/2010/main" val="0"/>
+                        </a:ext>
+                      </a:extLst>
+                    </a:blip>
+                    <a:srcRect/>
+                    <a:stretch>
+                      <a:fillRect/>
+                    </a:stretch>
+                  </pic:blipFill>
+                  <pic:spPr bwMode="auto">
+                    <a:xfrm>
+                      <a:off x="0" y="0"/>
+                      <a:ext cx="5483225" cy="1672590"/>
+                    </a:xfrm>
+                    <a:prstGeom prst="rect">
+                      <a:avLst/>
+                    </a:prstGeom>
+                    <a:noFill/>
+                    <a:ln>
+                      <a:noFill/>
+                    </a:ln>
+                  </pic:spPr>
+                </pic:pic>
+              </a:graphicData>
+            </a:graphic>
+            <wp14:sizeRelH relativeFrom="margin">
+              <wp14:pctWidth>0</wp14:pctWidth>
+            </wp14:sizeRelH>
+            <wp14:sizeRelV relativeFrom="margin">
+              <wp14:pctHeight>0</wp14:pctHeight>
+            </wp14:sizeRelV>
+          </wp:anchor>
+        </w:drawing>
+      </w:r>
+    </w:p>
+    <w:p/>
+    <w:p>
+      <w:pPr>
+        <w:jc w:val="center"/>
+      </w:pPr>
+      <w:r>
+        <w:rPr>
+          <w:b/>
+        </w:rPr>
+        <w:t>Slika 3.4</w:t>
+      </w:r>
+      <w:r>
+        <w:rPr>
+          <w:b/>
+        </w:rPr>
+        <w:t xml:space="preserve">. </w:t>
+      </w:r>
+      <w:r>
+        <w:rPr>
+          <w:b/>
+        </w:rPr>
+        <w:t>Cjenik usluga student servisa</w:t>
+      </w:r>
+    </w:p>
+    <w:p/>
+    <w:p/>
+    <w:p>
+      <w:pPr>
+        <w:rPr>
+          <w:b/>
+        </w:rPr>
+      </w:pPr>
+      <w:r>
+        <w:rPr>
+          <w:noProof/>
+        </w:rPr>
+        <w:lastRenderedPageBreak/>
+        <w:drawing>
+          <wp:anchor distT="0" distB="0" distL="114300" distR="114300" simplePos="0" relativeHeight="251654144" behindDoc="0" locked="0" layoutInCell="1" allowOverlap="1" wp14:anchorId="344EC460" wp14:editId="4CD0744F">
+            <wp:simplePos x="0" y="0"/>
+            <wp:positionH relativeFrom="column">
+              <wp:posOffset>897971</wp:posOffset>
+            </wp:positionH>
+            <wp:positionV relativeFrom="paragraph">
+              <wp:posOffset>-429814</wp:posOffset>
+            </wp:positionV>
+            <wp:extent cx="4221480" cy="2480310"/>
+            <wp:effectExtent l="0" t="0" r="0" b="0"/>
+            <wp:wrapTopAndBottom/>
+            <wp:docPr id="14" name="Picture 14"/>
+            <wp:cNvGraphicFramePr>
+              <a:graphicFrameLocks xmlns:a="http://schemas.openxmlformats.org/drawingml/2006/main" noChangeAspect="1"/>
+            </wp:cNvGraphicFramePr>
+            <a:graphic xmlns:a="http://schemas.openxmlformats.org/drawingml/2006/main">
+              <a:graphicData uri="http://schemas.openxmlformats.org/drawingml/2006/picture">
+                <pic:pic xmlns:pic="http://schemas.openxmlformats.org/drawingml/2006/picture">
+                  <pic:nvPicPr>
+                    <pic:cNvPr id="1" name=""/>
+                    <pic:cNvPicPr/>
+                  </pic:nvPicPr>
+                  <pic:blipFill rotWithShape="1">
+                    <a:blip r:embed="rId17">
+                      <a:extLst>
+                        <a:ext uri="{28A0092B-C50C-407E-A947-70E740481C1C}">
+                          <a14:useLocalDpi xmlns:a14="http://schemas.microsoft.com/office/drawing/2010/main" val="0"/>
+                        </a:ext>
+                      </a:extLst>
+                    </a:blip>
+                    <a:srcRect t="15493" r="679" b="3017"/>
+                    <a:stretch/>
+                  </pic:blipFill>
+                  <pic:spPr bwMode="auto">
+                    <a:xfrm>
+                      <a:off x="0" y="0"/>
+                      <a:ext cx="4221480" cy="2480310"/>
+                    </a:xfrm>
+                    <a:prstGeom prst="rect">
+                      <a:avLst/>
+                    </a:prstGeom>
+                    <a:ln>
+                      <a:noFill/>
+                    </a:ln>
+                    <a:extLst>
+                      <a:ext uri="{53640926-AAD7-44D8-BBD7-CCE9431645EC}">
+                        <a14:shadowObscured xmlns:a14="http://schemas.microsoft.com/office/drawing/2010/main"/>
+                      </a:ext>
+                    </a:extLst>
+                  </pic:spPr>
+                </pic:pic>
+              </a:graphicData>
+            </a:graphic>
+            <wp14:sizeRelH relativeFrom="margin">
+              <wp14:pctWidth>0</wp14:pctWidth>
+            </wp14:sizeRelH>
+            <wp14:sizeRelV relativeFrom="margin">
+              <wp14:pctHeight>0</wp14:pctHeight>
+            </wp14:sizeRelV>
+          </wp:anchor>
+        </w:drawing>
+      </w:r>
+    </w:p>
+    <w:p>
+      <w:pPr>
+        <w:ind w:firstLine="426"/>
+        <w:jc w:val="center"/>
+        <w:rPr>
+          <w:b/>
+        </w:rPr>
+      </w:pPr>
+      <w:r>
+        <w:rPr>
+          <w:b/>
+          <w:noProof/>
+        </w:rPr>
+        <w:drawing>
+          <wp:anchor distT="0" distB="0" distL="114300" distR="114300" simplePos="0" relativeHeight="251672576" behindDoc="0" locked="0" layoutInCell="1" allowOverlap="1" wp14:anchorId="29ED0EA2" wp14:editId="06572131">
+            <wp:simplePos x="0" y="0"/>
+            <wp:positionH relativeFrom="column">
+              <wp:posOffset>910536</wp:posOffset>
+            </wp:positionH>
+            <wp:positionV relativeFrom="paragraph">
+              <wp:posOffset>306989</wp:posOffset>
+            </wp:positionV>
+            <wp:extent cx="4352925" cy="2734310"/>
+            <wp:effectExtent l="0" t="0" r="0" b="0"/>
+            <wp:wrapTopAndBottom/>
+            <wp:docPr id="15" name="Picture 15"/>
+            <wp:cNvGraphicFramePr>
+              <a:graphicFrameLocks xmlns:a="http://schemas.openxmlformats.org/drawingml/2006/main" noChangeAspect="1"/>
+            </wp:cNvGraphicFramePr>
+            <a:graphic xmlns:a="http://schemas.openxmlformats.org/drawingml/2006/main">
+              <a:graphicData uri="http://schemas.openxmlformats.org/drawingml/2006/picture">
+                <pic:pic xmlns:pic="http://schemas.openxmlformats.org/drawingml/2006/picture">
+                  <pic:nvPicPr>
+                    <pic:cNvPr id="1" name=""/>
+                    <pic:cNvPicPr/>
+                  </pic:nvPicPr>
+                  <pic:blipFill rotWithShape="1">
+                    <a:blip r:embed="rId18">
+                      <a:extLst>
+                        <a:ext uri="{28A0092B-C50C-407E-A947-70E740481C1C}">
+                          <a14:useLocalDpi xmlns:a14="http://schemas.microsoft.com/office/drawing/2010/main" val="0"/>
+                        </a:ext>
+                      </a:extLst>
+                    </a:blip>
+                    <a:srcRect t="12727"/>
+                    <a:stretch/>
+                  </pic:blipFill>
+                  <pic:spPr bwMode="auto">
+                    <a:xfrm>
+                      <a:off x="0" y="0"/>
+                      <a:ext cx="4352925" cy="2734310"/>
+                    </a:xfrm>
+                    <a:prstGeom prst="rect">
+                      <a:avLst/>
+                    </a:prstGeom>
+                    <a:ln>
+                      <a:noFill/>
+                    </a:ln>
+                    <a:extLst>
+                      <a:ext uri="{53640926-AAD7-44D8-BBD7-CCE9431645EC}">
+                        <a14:shadowObscured xmlns:a14="http://schemas.microsoft.com/office/drawing/2010/main"/>
+                      </a:ext>
+                    </a:extLst>
+                  </pic:spPr>
+                </pic:pic>
+              </a:graphicData>
+            </a:graphic>
+            <wp14:sizeRelV relativeFrom="margin">
+              <wp14:pctHeight>0</wp14:pctHeight>
+            </wp14:sizeRelV>
+          </wp:anchor>
+        </w:drawing>
+      </w:r>
+      <w:r>
+        <w:rPr>
+          <w:b/>
+        </w:rPr>
+        <w:t>Slika 3.5</w:t>
+      </w:r>
+      <w:r>
+        <w:rPr>
+          <w:b/>
+        </w:rPr>
+        <w:t xml:space="preserve">. </w:t>
+      </w:r>
+      <w:r>
+        <w:rPr>
+          <w:b/>
+        </w:rPr>
+        <w:t>Status troškova za ljudske resurse</w:t>
+      </w:r>
+      <w:r>
+        <w:rPr>
+          <w:b/>
+          <w:noProof/>
+        </w:rPr>
+        <w:t xml:space="preserve"> </w:t>
+      </w:r>
+    </w:p>
+    <w:p>
+      <w:pPr>
+        <w:ind w:firstLine="426"/>
+        <w:jc w:val="center"/>
+        <w:rPr>
+          <w:noProof/>
+        </w:rPr>
+      </w:pPr>
+      <w:r>
+        <w:rPr>
+          <w:noProof/>
+        </w:rPr>
+        <w:drawing>
+          <wp:anchor distT="0" distB="0" distL="114300" distR="114300" simplePos="0" relativeHeight="251691008" behindDoc="0" locked="0" layoutInCell="1" allowOverlap="1" wp14:anchorId="13E1BC06" wp14:editId="55F6ED5F">
+            <wp:simplePos x="0" y="0"/>
+            <wp:positionH relativeFrom="column">
+              <wp:posOffset>99060</wp:posOffset>
+            </wp:positionH>
+            <wp:positionV relativeFrom="paragraph">
+              <wp:posOffset>3060119</wp:posOffset>
+            </wp:positionV>
+            <wp:extent cx="5939790" cy="1413510"/>
+            <wp:effectExtent l="0" t="0" r="0" b="0"/>
+            <wp:wrapTopAndBottom/>
+            <wp:docPr id="17" name="Picture 17"/>
+            <wp:cNvGraphicFramePr>
+              <a:graphicFrameLocks xmlns:a="http://schemas.openxmlformats.org/drawingml/2006/main" noChangeAspect="1"/>
+            </wp:cNvGraphicFramePr>
+            <a:graphic xmlns:a="http://schemas.openxmlformats.org/drawingml/2006/main">
+              <a:graphicData uri="http://schemas.openxmlformats.org/drawingml/2006/picture">
+                <pic:pic xmlns:pic="http://schemas.openxmlformats.org/drawingml/2006/picture">
+                  <pic:nvPicPr>
+                    <pic:cNvPr id="1" name=""/>
+                    <pic:cNvPicPr/>
+                  </pic:nvPicPr>
+                  <pic:blipFill rotWithShape="1">
+                    <a:blip r:embed="rId19">
+                      <a:extLst>
+                        <a:ext uri="{28A0092B-C50C-407E-A947-70E740481C1C}">
+                          <a14:useLocalDpi xmlns:a14="http://schemas.microsoft.com/office/drawing/2010/main" val="0"/>
+                        </a:ext>
+                      </a:extLst>
+                    </a:blip>
+                    <a:srcRect t="20724"/>
+                    <a:stretch/>
+                  </pic:blipFill>
+                  <pic:spPr bwMode="auto">
+                    <a:xfrm>
+                      <a:off x="0" y="0"/>
+                      <a:ext cx="5939790" cy="1413510"/>
+                    </a:xfrm>
+                    <a:prstGeom prst="rect">
+                      <a:avLst/>
+                    </a:prstGeom>
+                    <a:ln>
+                      <a:noFill/>
+                    </a:ln>
+                    <a:extLst>
+                      <a:ext uri="{53640926-AAD7-44D8-BBD7-CCE9431645EC}">
+                        <a14:shadowObscured xmlns:a14="http://schemas.microsoft.com/office/drawing/2010/main"/>
+                      </a:ext>
+                    </a:extLst>
+                  </pic:spPr>
+                </pic:pic>
+              </a:graphicData>
+            </a:graphic>
+            <wp14:sizeRelV relativeFrom="margin">
+              <wp14:pctHeight>0</wp14:pctHeight>
+            </wp14:sizeRelV>
+          </wp:anchor>
+        </w:drawing>
+      </w:r>
+      <w:r>
+        <w:rPr>
+          <w:b/>
+        </w:rPr>
+        <w:t>Slika 3.6. Podjela troškova s obzirom na tip resursa</w:t>
+      </w:r>
+      <w:r>
+        <w:rPr>
+          <w:noProof/>
+        </w:rPr>
+        <w:t xml:space="preserve"> </w:t>
+      </w:r>
+    </w:p>
+    <w:p>
+      <w:pPr>
+        <w:ind w:firstLine="426"/>
+        <w:jc w:val="center"/>
+        <w:rPr>
+          <w:b/>
+        </w:rPr>
+      </w:pPr>
+    </w:p>
+    <w:p>
+      <w:pPr>
+        <w:ind w:firstLine="426"/>
+        <w:jc w:val="center"/>
+        <w:rPr>
+          <w:b/>
+        </w:rPr>
+      </w:pPr>
+      <w:r>
+        <w:rPr>
+          <w:b/>
+        </w:rPr>
+        <w:t>Slika 3.6. Detalji troškova za ljudske resurse</w:t>
+      </w:r>
+    </w:p>
+    <w:p>
+      <w:pPr>
+        <w:ind w:firstLine="426"/>
+        <w:jc w:val="center"/>
+        <w:rPr>
+          <w:b/>
+        </w:rPr>
+      </w:pPr>
+    </w:p>
+    <w:p>
+      <w:pPr>
+        <w:pStyle w:val="Heading2"/>
+      </w:pPr>
+      <w:bookmarkStart w:id="29" w:name="_Toc386316114"/>
       <w:r>
         <w:t>3</w:t>
       </w:r>
       <w:r>
-        <w:t>.3. Proračun i budžet</w:t>
-      </w:r>
-      <w:bookmarkEnd w:id="27"/>
-    </w:p>
-    <w:p/>
-    <w:p>
-      <w:pPr>
-        <w:pStyle w:val="Heading2"/>
-      </w:pPr>
-      <w:bookmarkStart w:id="28" w:name="_Toc386303607"/>
-      <w:r>
-        <w:lastRenderedPageBreak/>
-        <w:t>3</w:t>
-      </w:r>
-      <w:r>
         <w:t>.4. Ponuda naručitelju</w:t>
       </w:r>
-      <w:bookmarkEnd w:id="28"/>
-    </w:p>
-    <w:p>
+      <w:bookmarkEnd w:id="29"/>
+    </w:p>
+    <w:p>
+      <w:pPr>
+        <w:ind w:firstLine="426"/>
+      </w:pPr>
       <w:r>
         <w:t>Nakon što smo definirali terminski plan i proračun projekta, izradili smo ponudu za naručitelja, koji je u našem slučaju ljekarna. U ponudi je navedena okvirna cijena aplikacije, module i usluge koje obuhvaća aplikacija.</w:t>
       </w:r>
-    </w:p>
-    <w:p>
-      <w:pPr>
-        <w:rPr>
-          <w:i/>
-        </w:rPr>
-      </w:pPr>
     </w:p>
     <w:p>
       <w:pPr>
@@ -4121,6 +4740,7 @@
           <w:i/>
           <w:noProof/>
         </w:rPr>
+        <w:lastRenderedPageBreak/>
         <w:pict>
           <v:shapetype id="_x0000_t202" coordsize="21600,21600" o:spt="202" path="m,l,21600r21600,l21600,xe">
             <v:stroke joinstyle="miter"/>
@@ -4536,7 +5156,6 @@
           <w:sz w:val="22"/>
           <w:szCs w:val="22"/>
         </w:rPr>
-        <w:lastRenderedPageBreak/>
         <w:t xml:space="preserve">Tea </w:t>
       </w:r>
       <w:proofErr w:type="spellStart"/>
@@ -4557,7 +5176,7 @@
         </w:rPr>
         <w:t xml:space="preserve"> (</w:t>
       </w:r>
-      <w:hyperlink r:id="rId12" w:history="1">
+      <w:hyperlink r:id="rId20" w:history="1">
         <w:r>
           <w:rPr>
             <w:rStyle w:val="Hyperlink"/>
@@ -4594,7 +5213,7 @@
         </w:rPr>
         <w:t>Luka Klancir (</w:t>
       </w:r>
-      <w:hyperlink r:id="rId13" w:history="1">
+      <w:hyperlink r:id="rId21" w:history="1">
         <w:r>
           <w:rPr>
             <w:rStyle w:val="Hyperlink"/>
@@ -4631,7 +5250,7 @@
         </w:rPr>
         <w:t>Josip Kolarić (</w:t>
       </w:r>
-      <w:hyperlink r:id="rId14" w:history="1">
+      <w:hyperlink r:id="rId22" w:history="1">
         <w:r>
           <w:rPr>
             <w:rStyle w:val="Hyperlink"/>
@@ -4666,7 +5285,7 @@
         </w:rPr>
         <w:t>Ivana Koren (</w:t>
       </w:r>
-      <w:hyperlink r:id="rId15" w:history="1">
+      <w:hyperlink r:id="rId23" w:history="1">
         <w:r>
           <w:rPr>
             <w:rStyle w:val="Hyperlink"/>
@@ -4701,7 +5320,7 @@
         </w:rPr>
         <w:t>Filip Rafajec (</w:t>
       </w:r>
-      <w:hyperlink r:id="rId16" w:history="1">
+      <w:hyperlink r:id="rId24" w:history="1">
         <w:r>
           <w:rPr>
             <w:rStyle w:val="Hyperlink"/>
@@ -4720,7 +5339,7 @@
         </w:rPr>
         <w:t>)</w:t>
       </w:r>
-      <w:bookmarkStart w:id="29" w:name="_Toc320994777"/>
+      <w:bookmarkStart w:id="30" w:name="_Toc320994777"/>
     </w:p>
     <w:p>
       <w:pPr>
@@ -4730,32 +5349,33 @@
           <w:numId w:val="23"/>
         </w:numPr>
       </w:pPr>
-      <w:bookmarkStart w:id="30" w:name="_Toc386303608"/>
-      <w:r>
+      <w:bookmarkStart w:id="31" w:name="_Toc386316115"/>
+      <w:r>
+        <w:lastRenderedPageBreak/>
         <w:t>Opis dizajna sustava</w:t>
       </w:r>
+      <w:bookmarkEnd w:id="31"/>
+    </w:p>
+    <w:p/>
+    <w:p>
+      <w:pPr>
+        <w:pStyle w:val="Heading2"/>
+      </w:pPr>
+      <w:bookmarkStart w:id="32" w:name="_Toc386316116"/>
+      <w:r>
+        <w:t xml:space="preserve">4.1. </w:t>
+      </w:r>
+      <w:r>
+        <w:t>Dijagram slučajeva korištenja (</w:t>
+      </w:r>
+      <w:r>
+        <w:t>Use Case D</w:t>
+      </w:r>
+      <w:r>
+        <w:t>iagram)</w:t>
+      </w:r>
       <w:bookmarkEnd w:id="30"/>
-    </w:p>
-    <w:p/>
-    <w:p>
-      <w:pPr>
-        <w:pStyle w:val="Heading2"/>
-      </w:pPr>
-      <w:bookmarkStart w:id="31" w:name="_Toc386303609"/>
-      <w:r>
-        <w:t xml:space="preserve">4.1. </w:t>
-      </w:r>
-      <w:r>
-        <w:t>Dijagram slučajeva korištenja (</w:t>
-      </w:r>
-      <w:r>
-        <w:t>Use Case D</w:t>
-      </w:r>
-      <w:r>
-        <w:t>iagram)</w:t>
-      </w:r>
-      <w:bookmarkEnd w:id="29"/>
-      <w:bookmarkEnd w:id="31"/>
+      <w:bookmarkEnd w:id="32"/>
     </w:p>
     <w:p>
       <w:pPr>
@@ -4791,7 +5411,7 @@
                     <pic:cNvPicPr/>
                   </pic:nvPicPr>
                   <pic:blipFill>
-                    <a:blip r:embed="rId17" cstate="print"/>
+                    <a:blip r:embed="rId25" cstate="print"/>
                     <a:stretch>
                       <a:fillRect/>
                     </a:stretch>
@@ -5022,7 +5642,6 @@
         <w:rPr>
           <w:noProof/>
         </w:rPr>
-        <w:lastRenderedPageBreak/>
         <w:t xml:space="preserve">Slučaj korištenja </w:t>
       </w:r>
       <w:r>
@@ -5106,7 +5725,14 @@
         <w:rPr>
           <w:noProof/>
         </w:rPr>
-        <w:t xml:space="preserve"> HZZO baza podataka iz koje ljekarna može samo dohvaćati određene podatke kao što su podaci o klijentu, njegovim receptima te propisanim lijekovima.</w:t>
+        <w:t xml:space="preserve"> HZZO </w:t>
+      </w:r>
+      <w:r>
+        <w:rPr>
+          <w:noProof/>
+        </w:rPr>
+        <w:lastRenderedPageBreak/>
+        <w:t>baza podataka iz koje ljekarna može samo dohvaćati određene podatke kao što su podaci o klijentu, njegovim receptima te propisanim lijekovima.</w:t>
       </w:r>
       <w:r>
         <w:rPr>
@@ -5182,7 +5808,7 @@
           <w:noProof/>
         </w:rPr>
       </w:pPr>
-      <w:bookmarkStart w:id="32" w:name="_Toc386303610"/>
+      <w:bookmarkStart w:id="33" w:name="_Toc386316117"/>
       <w:r>
         <w:rPr>
           <w:noProof/>
@@ -5207,7 +5833,7 @@
         </w:rPr>
         <w:t xml:space="preserve"> (Activity Diagrams)</w:t>
       </w:r>
-      <w:bookmarkEnd w:id="32"/>
+      <w:bookmarkEnd w:id="33"/>
     </w:p>
     <w:p>
       <w:pPr>
@@ -5216,7 +5842,7 @@
           <w:noProof/>
         </w:rPr>
       </w:pPr>
-      <w:bookmarkStart w:id="33" w:name="_Toc386303611"/>
+      <w:bookmarkStart w:id="34" w:name="_Toc386316118"/>
       <w:r>
         <w:rPr>
           <w:noProof/>
@@ -5229,7 +5855,7 @@
         </w:rPr>
         <w:t>Naručivanje lijekova</w:t>
       </w:r>
-      <w:bookmarkEnd w:id="33"/>
+      <w:bookmarkEnd w:id="34"/>
     </w:p>
     <w:p>
       <w:r>
@@ -5260,7 +5886,6 @@
         <w:rPr>
           <w:noProof/>
         </w:rPr>
-        <w:lastRenderedPageBreak/>
         <w:drawing>
           <wp:inline distT="0" distB="0" distL="0" distR="0">
             <wp:extent cx="5939790" cy="2722135"/>
@@ -5277,7 +5902,7 @@
                     <pic:cNvPicPr/>
                   </pic:nvPicPr>
                   <pic:blipFill>
-                    <a:blip r:embed="rId18" cstate="print"/>
+                    <a:blip r:embed="rId26" cstate="print"/>
                     <a:stretch>
                       <a:fillRect/>
                     </a:stretch>
@@ -5334,14 +5959,14 @@
           <w:noProof/>
         </w:rPr>
       </w:pPr>
-      <w:bookmarkStart w:id="34" w:name="_Toc386303612"/>
+      <w:bookmarkStart w:id="35" w:name="_Toc386316119"/>
       <w:r>
         <w:rPr>
           <w:noProof/>
         </w:rPr>
         <w:t>4.2.2. Unos lijekova</w:t>
       </w:r>
-      <w:bookmarkEnd w:id="34"/>
+      <w:bookmarkEnd w:id="35"/>
     </w:p>
     <w:p>
       <w:pPr>
@@ -5397,7 +6022,7 @@
                     <pic:cNvPicPr/>
                   </pic:nvPicPr>
                   <pic:blipFill>
-                    <a:blip r:embed="rId19" cstate="print"/>
+                    <a:blip r:embed="rId27" cstate="print"/>
                     <a:stretch>
                       <a:fillRect/>
                     </a:stretch>
@@ -5451,36 +6076,36 @@
       <w:pPr>
         <w:pStyle w:val="Heading3"/>
       </w:pPr>
-      <w:bookmarkStart w:id="35" w:name="_Toc386303613"/>
-      <w:r>
+      <w:bookmarkStart w:id="36" w:name="_Toc386316120"/>
+      <w:r>
+        <w:t>4.2.3. Ažuriranje stanja lijekova</w:t>
+      </w:r>
+      <w:bookmarkEnd w:id="36"/>
+    </w:p>
+    <w:p>
+      <w:r>
+        <w:t xml:space="preserve">Učesnici u aktivnosti su aplikacija i baza podataka ljekarne. </w:t>
+      </w:r>
+      <w:r>
+        <w:t xml:space="preserve">S obzirom na to da je navedena aktivnost proširena mogućnost aktivnosti </w:t>
+      </w:r>
+      <w:r>
+        <w:rPr>
+          <w:i/>
+        </w:rPr>
+        <w:t>Unos lijekova</w:t>
+      </w:r>
+      <w:r>
+        <w:t>, korisnik je već tamo izvršio potreban unos lijekova tako da ovdje aplikacija sama izvršava ažuriranje već postojećeg lijeka. Osim aplikacije, ažuriranje je potrebno i izvršiti unutar baze podataka, nakon čega aplikacije ispisuje potvrdu o uspješnom ažuriranju.</w:t>
+      </w:r>
+    </w:p>
+    <w:p/>
+    <w:p>
+      <w:r>
+        <w:rPr>
+          <w:noProof/>
+        </w:rPr>
         <w:lastRenderedPageBreak/>
-        <w:t>4.2.3. Ažuriranje stanja lijekova</w:t>
-      </w:r>
-      <w:bookmarkEnd w:id="35"/>
-    </w:p>
-    <w:p>
-      <w:r>
-        <w:t xml:space="preserve">Učesnici u aktivnosti su aplikacija i baza podataka ljekarne. </w:t>
-      </w:r>
-      <w:r>
-        <w:t xml:space="preserve">S obzirom na to da je navedena aktivnost proširena mogućnost aktivnosti </w:t>
-      </w:r>
-      <w:r>
-        <w:rPr>
-          <w:i/>
-        </w:rPr>
-        <w:t>Unos lijekova</w:t>
-      </w:r>
-      <w:r>
-        <w:t>, korisnik je već tamo izvršio potreban unos lijekova tako da ovdje aplikacija sama izvršava ažuriranje već postojećeg lijeka. Osim aplikacije, ažuriranje je potrebno i izvršiti unutar baze podataka, nakon čega aplikacije ispisuje potvrdu o uspješnom ažuriranju.</w:t>
-      </w:r>
-    </w:p>
-    <w:p/>
-    <w:p>
-      <w:r>
-        <w:rPr>
-          <w:noProof/>
-        </w:rPr>
         <w:drawing>
           <wp:inline distT="0" distB="0" distL="0" distR="0">
             <wp:extent cx="5939790" cy="2442845"/>
@@ -5497,7 +6122,7 @@
                     <pic:cNvPicPr/>
                   </pic:nvPicPr>
                   <pic:blipFill>
-                    <a:blip r:embed="rId20" cstate="print"/>
+                    <a:blip r:embed="rId28" cstate="print"/>
                     <a:stretch>
                       <a:fillRect/>
                     </a:stretch>
@@ -5559,11 +6184,11 @@
       <w:pPr>
         <w:pStyle w:val="Heading3"/>
       </w:pPr>
-      <w:bookmarkStart w:id="36" w:name="_Toc386303614"/>
+      <w:bookmarkStart w:id="37" w:name="_Toc386316121"/>
       <w:r>
         <w:t>4.2.4. Prikaz stanja i lokacije skladištenja lijeka</w:t>
       </w:r>
-      <w:bookmarkEnd w:id="36"/>
+      <w:bookmarkEnd w:id="37"/>
     </w:p>
     <w:p>
       <w:r>
@@ -5576,7 +6201,6 @@
         <w:rPr>
           <w:noProof/>
         </w:rPr>
-        <w:lastRenderedPageBreak/>
         <w:drawing>
           <wp:inline distT="0" distB="0" distL="0" distR="0">
             <wp:extent cx="5939790" cy="3517506"/>
@@ -5593,7 +6217,7 @@
                     <pic:cNvPicPr/>
                   </pic:nvPicPr>
                   <pic:blipFill>
-                    <a:blip r:embed="rId21" cstate="print"/>
+                    <a:blip r:embed="rId29" cstate="print"/>
                     <a:stretch>
                       <a:fillRect/>
                     </a:stretch>
@@ -5647,11 +6271,12 @@
       <w:pPr>
         <w:pStyle w:val="Heading3"/>
       </w:pPr>
-      <w:bookmarkStart w:id="37" w:name="_Toc386303615"/>
-      <w:r>
+      <w:bookmarkStart w:id="38" w:name="_Toc386316122"/>
+      <w:r>
+        <w:lastRenderedPageBreak/>
         <w:t>4.2.5. Provjera klijenta</w:t>
       </w:r>
-      <w:bookmarkEnd w:id="37"/>
+      <w:bookmarkEnd w:id="38"/>
     </w:p>
     <w:p>
       <w:r>
@@ -5687,7 +6312,6 @@
         <w:rPr>
           <w:noProof/>
         </w:rPr>
-        <w:lastRenderedPageBreak/>
         <w:drawing>
           <wp:inline distT="0" distB="0" distL="0" distR="0">
             <wp:extent cx="5939790" cy="1925320"/>
@@ -5704,7 +6328,7 @@
                     <pic:cNvPicPr/>
                   </pic:nvPicPr>
                   <pic:blipFill>
-                    <a:blip r:embed="rId22" cstate="print"/>
+                    <a:blip r:embed="rId30" cstate="print"/>
                     <a:stretch>
                       <a:fillRect/>
                     </a:stretch>
@@ -5758,11 +6382,11 @@
       <w:pPr>
         <w:pStyle w:val="Heading3"/>
       </w:pPr>
-      <w:bookmarkStart w:id="38" w:name="_Toc386303616"/>
+      <w:bookmarkStart w:id="39" w:name="_Toc386316123"/>
       <w:r>
         <w:t>4.2.6. Izrada i ispis računa</w:t>
       </w:r>
-      <w:bookmarkEnd w:id="38"/>
+      <w:bookmarkEnd w:id="39"/>
     </w:p>
     <w:p>
       <w:r>
@@ -5783,6 +6407,7 @@
         <w:rPr>
           <w:noProof/>
         </w:rPr>
+        <w:lastRenderedPageBreak/>
         <w:drawing>
           <wp:inline distT="0" distB="0" distL="0" distR="0">
             <wp:extent cx="5939790" cy="2138680"/>
@@ -5799,7 +6424,7 @@
                     <pic:cNvPicPr/>
                   </pic:nvPicPr>
                   <pic:blipFill>
-                    <a:blip r:embed="rId23" cstate="print"/>
+                    <a:blip r:embed="rId31" cstate="print"/>
                     <a:stretch>
                       <a:fillRect/>
                     </a:stretch>
@@ -5855,19 +6480,15 @@
       <w:pPr>
         <w:pStyle w:val="Heading3"/>
       </w:pPr>
-      <w:bookmarkStart w:id="39" w:name="_Toc386303617"/>
+      <w:bookmarkStart w:id="40" w:name="_Toc386316124"/>
       <w:r>
         <w:t>4.2.7. Obavijest o minimalnom stanju zaliha lijeka</w:t>
       </w:r>
-      <w:bookmarkEnd w:id="39"/>
-    </w:p>
-    <w:p>
-      <w:r>
-        <w:t xml:space="preserve">Ova aktivnost vezana je samo uz aplikaciju i bazu podataka, ne inicira je zaposlenik. Unutar baze podataka ljekarne vrši se provjera svakog ažuriranja stanja zaliha pojedinog lijeka, nakon čega se aktivira okidač na minimalno stanje zaliha. Ukoliko se dogodi minimalno stanje zaliha, </w:t>
-      </w:r>
-      <w:r>
-        <w:lastRenderedPageBreak/>
-        <w:t>aplikacija čita obavijest iz baze podataka te prikazuje tu obavijest zaposleniku. Obavijest daje do znanja zaposleniku da je potrebno naručiti nove zalihe lijeka.</w:t>
+      <w:bookmarkEnd w:id="40"/>
+    </w:p>
+    <w:p>
+      <w:r>
+        <w:t>Ova aktivnost vezana je samo uz aplikaciju i bazu podataka, ne inicira je zaposlenik. Unutar baze podataka ljekarne vrši se provjera svakog ažuriranja stanja zaliha pojedinog lijeka, nakon čega se aktivira okidač na minimalno stanje zaliha. Ukoliko se dogodi minimalno stanje zaliha, aplikacija čita obavijest iz baze podataka te prikazuje tu obavijest zaposleniku. Obavijest daje do znanja zaposleniku da je potrebno naručiti nove zalihe lijeka.</w:t>
       </w:r>
     </w:p>
     <w:p/>
@@ -5892,7 +6513,7 @@
                     <pic:cNvPicPr/>
                   </pic:nvPicPr>
                   <pic:blipFill>
-                    <a:blip r:embed="rId24" cstate="print"/>
+                    <a:blip r:embed="rId32" cstate="print"/>
                     <a:stretch>
                       <a:fillRect/>
                     </a:stretch>
@@ -5997,7 +6618,7 @@
           <w:numId w:val="23"/>
         </w:numPr>
       </w:pPr>
-      <w:bookmarkStart w:id="40" w:name="_Toc386303618"/>
+      <w:bookmarkStart w:id="41" w:name="_Toc386316125"/>
       <w:r>
         <w:t>Dijagram klasa (</w:t>
       </w:r>
@@ -6017,14 +6638,13 @@
       <w:r>
         <w:t>)</w:t>
       </w:r>
-      <w:bookmarkEnd w:id="40"/>
+      <w:bookmarkEnd w:id="41"/>
     </w:p>
     <w:sectPr>
-      <w:headerReference w:type="default" r:id="rId25"/>
-      <w:footerReference w:type="default" r:id="rId26"/>
+      <w:headerReference w:type="default" r:id="rId33"/>
+      <w:footerReference w:type="default" r:id="rId34"/>
       <w:pgSz w:w="11906" w:h="16838"/>
       <w:pgMar w:top="851" w:right="1134" w:bottom="1701" w:left="1418" w:header="709" w:footer="709" w:gutter="0"/>
-      <w:pgNumType w:start="1"/>
       <w:cols w:space="708"/>
       <w:docGrid w:linePitch="360"/>
     </w:sectPr>
@@ -6095,6 +6715,60 @@
 
 <file path=word/footer2.xml><?xml version="1.0" encoding="utf-8"?>
 <w:ftr xmlns:wpc="http://schemas.microsoft.com/office/word/2010/wordprocessingCanvas" xmlns:mc="http://schemas.openxmlformats.org/markup-compatibility/2006" xmlns:o="urn:schemas-microsoft-com:office:office" xmlns:r="http://schemas.openxmlformats.org/officeDocument/2006/relationships" xmlns:m="http://schemas.openxmlformats.org/officeDocument/2006/math" xmlns:v="urn:schemas-microsoft-com:vml" xmlns:wp14="http://schemas.microsoft.com/office/word/2010/wordprocessingDrawing" xmlns:wp="http://schemas.openxmlformats.org/drawingml/2006/wordprocessingDrawing" xmlns:w10="urn:schemas-microsoft-com:office:word" xmlns:w="http://schemas.openxmlformats.org/wordprocessingml/2006/main" xmlns:w14="http://schemas.microsoft.com/office/word/2010/wordml" xmlns:w15="http://schemas.microsoft.com/office/word/2012/wordml" xmlns:wpg="http://schemas.microsoft.com/office/word/2010/wordprocessingGroup" xmlns:wpi="http://schemas.microsoft.com/office/word/2010/wordprocessingInk" xmlns:wne="http://schemas.microsoft.com/office/word/2006/wordml" xmlns:wps="http://schemas.microsoft.com/office/word/2010/wordprocessingShape" mc:Ignorable="w14 w15 wp14">
+  <w:sdt>
+    <w:sdtPr>
+      <w:id w:val="-348714282"/>
+      <w:docPartObj>
+        <w:docPartGallery w:val="Page Numbers (Bottom of Page)"/>
+        <w:docPartUnique/>
+      </w:docPartObj>
+    </w:sdtPr>
+    <w:sdtEndPr>
+      <w:rPr>
+        <w:noProof/>
+      </w:rPr>
+    </w:sdtEndPr>
+    <w:sdtContent>
+      <w:p>
+        <w:pPr>
+          <w:pStyle w:val="Footer"/>
+          <w:jc w:val="center"/>
+        </w:pPr>
+        <w:r>
+          <w:fldChar w:fldCharType="begin"/>
+        </w:r>
+        <w:r>
+          <w:instrText xml:space="preserve"> PAGE   \* MERGEFORMAT </w:instrText>
+        </w:r>
+        <w:r>
+          <w:fldChar w:fldCharType="separate"/>
+        </w:r>
+        <w:r>
+          <w:rPr>
+            <w:noProof/>
+          </w:rPr>
+          <w:t>11</w:t>
+        </w:r>
+        <w:r>
+          <w:rPr>
+            <w:noProof/>
+          </w:rPr>
+          <w:fldChar w:fldCharType="end"/>
+        </w:r>
+      </w:p>
+    </w:sdtContent>
+  </w:sdt>
+  <w:p>
+    <w:pPr>
+      <w:pStyle w:val="Footer"/>
+      <w:jc w:val="center"/>
+    </w:pPr>
+  </w:p>
+</w:ftr>
+</file>
+
+<file path=word/footer3.xml><?xml version="1.0" encoding="utf-8"?>
+<w:ftr xmlns:wpc="http://schemas.microsoft.com/office/word/2010/wordprocessingCanvas" xmlns:mc="http://schemas.openxmlformats.org/markup-compatibility/2006" xmlns:o="urn:schemas-microsoft-com:office:office" xmlns:r="http://schemas.openxmlformats.org/officeDocument/2006/relationships" xmlns:m="http://schemas.openxmlformats.org/officeDocument/2006/math" xmlns:v="urn:schemas-microsoft-com:vml" xmlns:wp14="http://schemas.microsoft.com/office/word/2010/wordprocessingDrawing" xmlns:wp="http://schemas.openxmlformats.org/drawingml/2006/wordprocessingDrawing" xmlns:w10="urn:schemas-microsoft-com:office:word" xmlns:w="http://schemas.openxmlformats.org/wordprocessingml/2006/main" xmlns:w14="http://schemas.microsoft.com/office/word/2010/wordml" xmlns:w15="http://schemas.microsoft.com/office/word/2012/wordml" xmlns:wpg="http://schemas.microsoft.com/office/word/2010/wordprocessingGroup" xmlns:wpi="http://schemas.microsoft.com/office/word/2010/wordprocessingInk" xmlns:wne="http://schemas.microsoft.com/office/word/2006/wordml" xmlns:wps="http://schemas.microsoft.com/office/word/2010/wordprocessingShape" mc:Ignorable="w14 w15 wp14">
   <w:p>
     <w:pPr>
       <w:pStyle w:val="Footer"/>
@@ -6123,7 +6797,7 @@
         <w:rStyle w:val="PageNumber"/>
         <w:noProof/>
       </w:rPr>
-      <w:t>7</w:t>
+      <w:t>19</w:t>
     </w:r>
     <w:r>
       <w:rPr>
@@ -6165,6 +6839,16 @@
 </file>
 
 <file path=word/header2.xml><?xml version="1.0" encoding="utf-8"?>
+<w:hdr xmlns:wpc="http://schemas.microsoft.com/office/word/2010/wordprocessingCanvas" xmlns:mc="http://schemas.openxmlformats.org/markup-compatibility/2006" xmlns:o="urn:schemas-microsoft-com:office:office" xmlns:r="http://schemas.openxmlformats.org/officeDocument/2006/relationships" xmlns:m="http://schemas.openxmlformats.org/officeDocument/2006/math" xmlns:v="urn:schemas-microsoft-com:vml" xmlns:wp14="http://schemas.microsoft.com/office/word/2010/wordprocessingDrawing" xmlns:wp="http://schemas.openxmlformats.org/drawingml/2006/wordprocessingDrawing" xmlns:w10="urn:schemas-microsoft-com:office:word" xmlns:w="http://schemas.openxmlformats.org/wordprocessingml/2006/main" xmlns:w14="http://schemas.microsoft.com/office/word/2010/wordml" xmlns:w15="http://schemas.microsoft.com/office/word/2012/wordml" xmlns:wpg="http://schemas.microsoft.com/office/word/2010/wordprocessingGroup" xmlns:wpi="http://schemas.microsoft.com/office/word/2010/wordprocessingInk" xmlns:wne="http://schemas.microsoft.com/office/word/2006/wordml" xmlns:wps="http://schemas.microsoft.com/office/word/2010/wordprocessingShape" mc:Ignorable="w14 w15 wp14">
+  <w:p>
+    <w:pPr>
+      <w:pStyle w:val="Header"/>
+    </w:pPr>
+  </w:p>
+</w:hdr>
+</file>
+
+<file path=word/header3.xml><?xml version="1.0" encoding="utf-8"?>
 <w:hdr xmlns:wpc="http://schemas.microsoft.com/office/word/2010/wordprocessingCanvas" xmlns:mc="http://schemas.openxmlformats.org/markup-compatibility/2006" xmlns:o="urn:schemas-microsoft-com:office:office" xmlns:r="http://schemas.openxmlformats.org/officeDocument/2006/relationships" xmlns:m="http://schemas.openxmlformats.org/officeDocument/2006/math" xmlns:v="urn:schemas-microsoft-com:vml" xmlns:wp14="http://schemas.microsoft.com/office/word/2010/wordprocessingDrawing" xmlns:wp="http://schemas.openxmlformats.org/drawingml/2006/wordprocessingDrawing" xmlns:w10="urn:schemas-microsoft-com:office:word" xmlns:w="http://schemas.openxmlformats.org/wordprocessingml/2006/main" xmlns:w14="http://schemas.microsoft.com/office/word/2010/wordml" xmlns:w15="http://schemas.microsoft.com/office/word/2012/wordml" xmlns:wpg="http://schemas.microsoft.com/office/word/2010/wordprocessingGroup" xmlns:wpi="http://schemas.microsoft.com/office/word/2010/wordprocessingInk" xmlns:wne="http://schemas.microsoft.com/office/word/2006/wordml" xmlns:wps="http://schemas.microsoft.com/office/word/2010/wordprocessingShape" mc:Ignorable="w14 w15 wp14">
   <w:p>
     <w:pPr>
@@ -7918,7 +8602,7 @@
     <w:lsdException w:name="footnote text" w:semiHidden="1" w:unhideWhenUsed="1"/>
     <w:lsdException w:name="annotation text" w:semiHidden="1" w:unhideWhenUsed="1"/>
     <w:lsdException w:name="header" w:semiHidden="1" w:unhideWhenUsed="1"/>
-    <w:lsdException w:name="footer" w:semiHidden="1" w:unhideWhenUsed="1"/>
+    <w:lsdException w:name="footer" w:semiHidden="1" w:uiPriority="99" w:unhideWhenUsed="1"/>
     <w:lsdException w:name="index heading" w:semiHidden="1" w:unhideWhenUsed="1"/>
     <w:lsdException w:name="caption" w:semiHidden="1" w:unhideWhenUsed="1" w:qFormat="1"/>
     <w:lsdException w:name="table of figures" w:semiHidden="1" w:unhideWhenUsed="1"/>
@@ -8269,7 +8953,7 @@
     <w:basedOn w:val="Normal"/>
     <w:next w:val="Normal"/>
     <w:qFormat/>
-    <w:rsid w:val="001708DB"/>
+    <w:rsid w:val="00525EA6"/>
     <w:pPr>
       <w:keepNext/>
       <w:jc w:val="center"/>
@@ -8279,7 +8963,7 @@
       <w:rFonts w:ascii="Arial" w:hAnsi="Arial"/>
       <w:b/>
       <w:bCs/>
-      <w:sz w:val="36"/>
+      <w:sz w:val="32"/>
     </w:rPr>
   </w:style>
   <w:style w:type="paragraph" w:styleId="Heading2">
@@ -8287,7 +8971,7 @@
     <w:basedOn w:val="Normal"/>
     <w:next w:val="Normal"/>
     <w:qFormat/>
-    <w:rsid w:val="001708DB"/>
+    <w:rsid w:val="00525EA6"/>
     <w:pPr>
       <w:keepNext/>
       <w:outlineLvl w:val="1"/>
@@ -8296,7 +8980,7 @@
       <w:rFonts w:ascii="Arial" w:hAnsi="Arial"/>
       <w:b/>
       <w:bCs/>
-      <w:sz w:val="32"/>
+      <w:sz w:val="28"/>
     </w:rPr>
   </w:style>
   <w:style w:type="paragraph" w:styleId="Heading3">
@@ -8304,7 +8988,7 @@
     <w:basedOn w:val="Normal"/>
     <w:next w:val="Normal"/>
     <w:qFormat/>
-    <w:rsid w:val="00804D89"/>
+    <w:rsid w:val="00525EA6"/>
     <w:pPr>
       <w:keepNext/>
       <w:spacing w:before="240" w:after="60"/>
@@ -8313,7 +8997,6 @@
     <w:rPr>
       <w:rFonts w:ascii="Arial" w:hAnsi="Arial" w:cs="Arial"/>
       <w:bCs/>
-      <w:sz w:val="28"/>
       <w:szCs w:val="26"/>
     </w:rPr>
   </w:style>
@@ -8455,7 +9138,8 @@
   <w:style w:type="paragraph" w:styleId="Footer">
     <w:name w:val="footer"/>
     <w:basedOn w:val="Normal"/>
-    <w:semiHidden/>
+    <w:link w:val="FooterChar"/>
+    <w:uiPriority w:val="99"/>
     <w:rsid w:val="009C0AB9"/>
     <w:pPr>
       <w:tabs>
@@ -12772,7 +13456,6 @@
     <w:basedOn w:val="Heading1"/>
     <w:next w:val="Normal"/>
     <w:uiPriority w:val="39"/>
-    <w:semiHidden/>
     <w:unhideWhenUsed/>
     <w:qFormat/>
     <w:rsid w:val="00283EB0"/>
@@ -12800,6 +13483,17 @@
       <w:ind w:left="720"/>
       <w:contextualSpacing/>
     </w:pPr>
+  </w:style>
+  <w:style w:type="character" w:customStyle="1" w:styleId="FooterChar">
+    <w:name w:val="Footer Char"/>
+    <w:basedOn w:val="DefaultParagraphFont"/>
+    <w:link w:val="Footer"/>
+    <w:uiPriority w:val="99"/>
+    <w:rsid w:val="00525EA6"/>
+    <w:rPr>
+      <w:sz w:val="24"/>
+      <w:szCs w:val="24"/>
+    </w:rPr>
   </w:style>
 </w:styles>
 </file>
@@ -13092,7 +13786,7 @@
 </file>
 
 <file path=customXml/itemProps1.xml><?xml version="1.0" encoding="utf-8"?>
-<ds:datastoreItem xmlns:ds="http://schemas.openxmlformats.org/officeDocument/2006/customXml" ds:itemID="{C251046B-FCBB-4C3E-B855-3E2A9DB87E48}">
+<ds:datastoreItem xmlns:ds="http://schemas.openxmlformats.org/officeDocument/2006/customXml" ds:itemID="{D04733EF-EBCC-44AE-B5EC-918957A36D65}">
   <ds:schemaRefs>
     <ds:schemaRef ds:uri="http://schemas.openxmlformats.org/officeDocument/2006/bibliography"/>
   </ds:schemaRefs>

</xml_diff>

<commit_message>
Dopuna worda i kosturi kodova
Nadopunjena projektna dokumentacija sa dijagramom klasa i ERA modelom
podataka

U projekt stavljene prve "BETA" verzije programskih kostura klasa
</commit_message>
<xml_diff>
--- a/Projektna dokumentacija/Projektni plan/Appoteka.NET.docx
+++ b/Projektna dokumentacija/Projektni plan/Appoteka.NET.docx
@@ -68,15 +68,7 @@
         <w:pStyle w:val="Imeiprezimekandidata"/>
       </w:pPr>
       <w:r>
-        <w:t xml:space="preserve">Luka </w:t>
-      </w:r>
-      <w:proofErr w:type="spellStart"/>
-      <w:r>
-        <w:t>Klancir</w:t>
-      </w:r>
-      <w:proofErr w:type="spellEnd"/>
-      <w:r>
-        <w:t>, 39998/11-R</w:t>
+        <w:t>Luka Klancir, 39998/11-R</w:t>
       </w:r>
     </w:p>
     <w:p>
@@ -274,21 +266,7 @@
         <w:rPr>
           <w:sz w:val="24"/>
         </w:rPr>
-        <w:t xml:space="preserve">Luka </w:t>
-      </w:r>
-      <w:proofErr w:type="spellStart"/>
-      <w:r>
-        <w:rPr>
-          <w:sz w:val="24"/>
-        </w:rPr>
-        <w:t>Klancir</w:t>
-      </w:r>
-      <w:proofErr w:type="spellEnd"/>
-      <w:r>
-        <w:rPr>
-          <w:sz w:val="24"/>
-        </w:rPr>
-        <w:t>, 39998/11-R</w:t>
+        <w:t>Luka Klancir, 39998/11-R</w:t>
       </w:r>
       <w:r>
         <w:rPr>
@@ -547,6 +525,7 @@
           <w:docPartUnique/>
         </w:docPartObj>
       </w:sdtPr>
+      <w:sdtEndPr/>
       <w:sdtContent>
         <w:p>
           <w:pPr>
@@ -3128,6 +3107,7 @@
       <w:r>
         <w:rPr>
           <w:noProof/>
+          <w:lang w:val="en-US" w:eastAsia="en-US"/>
         </w:rPr>
         <w:drawing>
           <wp:inline distT="0" distB="0" distL="0" distR="0" wp14:anchorId="213E3496" wp14:editId="6A741A5C">
@@ -3659,6 +3639,7 @@
       <w:r>
         <w:rPr>
           <w:noProof/>
+          <w:lang w:val="en-US" w:eastAsia="en-US"/>
         </w:rPr>
         <w:drawing>
           <wp:inline distT="0" distB="0" distL="0" distR="0">
@@ -3802,8 +3783,6 @@
           <w:sz w:val="24"/>
         </w:rPr>
       </w:pPr>
-      <w:bookmarkStart w:id="25" w:name="_GoBack"/>
-      <w:bookmarkEnd w:id="25"/>
       <w:r>
         <w:rPr>
           <w:rFonts w:ascii="Times New Roman" w:hAnsi="Times New Roman"/>
@@ -4056,14 +4035,14 @@
       <w:pPr>
         <w:pStyle w:val="Heading2"/>
       </w:pPr>
-      <w:bookmarkStart w:id="26" w:name="_Toc386316112"/>
+      <w:bookmarkStart w:id="25" w:name="_Toc386316112"/>
       <w:r>
         <w:t>3</w:t>
       </w:r>
       <w:r>
         <w:t>.2. Terminski plan</w:t>
       </w:r>
-      <w:bookmarkEnd w:id="26"/>
+      <w:bookmarkEnd w:id="25"/>
     </w:p>
     <w:p/>
     <w:p>
@@ -4080,6 +4059,7 @@
       <w:r>
         <w:rPr>
           <w:noProof/>
+          <w:lang w:val="en-US" w:eastAsia="en-US"/>
         </w:rPr>
         <w:drawing>
           <wp:anchor distT="0" distB="0" distL="114300" distR="114300" simplePos="0" relativeHeight="251621376" behindDoc="0" locked="0" layoutInCell="1" allowOverlap="1" wp14:anchorId="0FEB0FF4" wp14:editId="47CFBE3C">
@@ -4193,6 +4173,7 @@
       <w:r>
         <w:rPr>
           <w:noProof/>
+          <w:lang w:val="en-US" w:eastAsia="en-US"/>
         </w:rPr>
         <w:lastRenderedPageBreak/>
         <w:drawing>
@@ -4296,14 +4277,14 @@
       <w:pPr>
         <w:pStyle w:val="Heading2"/>
       </w:pPr>
-      <w:bookmarkStart w:id="27" w:name="_Toc386311954"/>
-      <w:bookmarkStart w:id="28" w:name="_Toc386316113"/>
+      <w:bookmarkStart w:id="26" w:name="_Toc386311954"/>
+      <w:bookmarkStart w:id="27" w:name="_Toc386316113"/>
       <w:r>
         <w:lastRenderedPageBreak/>
         <w:t>3.3. Proračun i budžet</w:t>
       </w:r>
+      <w:bookmarkEnd w:id="26"/>
       <w:bookmarkEnd w:id="27"/>
-      <w:bookmarkEnd w:id="28"/>
     </w:p>
     <w:p/>
     <w:p>
@@ -4325,6 +4306,7 @@
       <w:r>
         <w:rPr>
           <w:noProof/>
+          <w:lang w:val="en-US" w:eastAsia="en-US"/>
         </w:rPr>
         <w:drawing>
           <wp:anchor distT="0" distB="0" distL="114300" distR="114300" simplePos="0" relativeHeight="251698176" behindDoc="0" locked="0" layoutInCell="1" allowOverlap="1" wp14:anchorId="67C9332F" wp14:editId="2CBD8E62">
@@ -4425,6 +4407,7 @@
       <w:r>
         <w:rPr>
           <w:noProof/>
+          <w:lang w:val="en-US" w:eastAsia="en-US"/>
         </w:rPr>
         <w:lastRenderedPageBreak/>
         <w:drawing>
@@ -4503,6 +4486,7 @@
         <w:rPr>
           <w:b/>
           <w:noProof/>
+          <w:lang w:val="en-US" w:eastAsia="en-US"/>
         </w:rPr>
         <w:drawing>
           <wp:anchor distT="0" distB="0" distL="114300" distR="114300" simplePos="0" relativeHeight="251672576" behindDoc="0" locked="0" layoutInCell="1" allowOverlap="1" wp14:anchorId="29ED0EA2" wp14:editId="06572131">
@@ -4601,6 +4585,7 @@
       <w:r>
         <w:rPr>
           <w:noProof/>
+          <w:lang w:val="en-US" w:eastAsia="en-US"/>
         </w:rPr>
         <w:drawing>
           <wp:anchor distT="0" distB="0" distL="114300" distR="114300" simplePos="0" relativeHeight="251691008" behindDoc="0" locked="0" layoutInCell="1" allowOverlap="1" wp14:anchorId="13E1BC06" wp14:editId="55F6ED5F">
@@ -4712,14 +4697,14 @@
       <w:pPr>
         <w:pStyle w:val="Heading2"/>
       </w:pPr>
-      <w:bookmarkStart w:id="29" w:name="_Toc386316114"/>
+      <w:bookmarkStart w:id="28" w:name="_Toc386316114"/>
       <w:r>
         <w:t>3</w:t>
       </w:r>
       <w:r>
         <w:t>.4. Ponuda naručitelju</w:t>
       </w:r>
-      <w:bookmarkEnd w:id="29"/>
+      <w:bookmarkEnd w:id="28"/>
     </w:p>
     <w:p>
       <w:pPr>
@@ -5339,7 +5324,7 @@
         </w:rPr>
         <w:t>)</w:t>
       </w:r>
-      <w:bookmarkStart w:id="30" w:name="_Toc320994777"/>
+      <w:bookmarkStart w:id="29" w:name="_Toc320994777"/>
     </w:p>
     <w:p>
       <w:pPr>
@@ -5349,34 +5334,34 @@
           <w:numId w:val="23"/>
         </w:numPr>
       </w:pPr>
-      <w:bookmarkStart w:id="31" w:name="_Toc386316115"/>
+      <w:bookmarkStart w:id="30" w:name="_Toc386316115"/>
       <w:r>
         <w:lastRenderedPageBreak/>
         <w:t>Opis dizajna sustava</w:t>
       </w:r>
+      <w:bookmarkEnd w:id="30"/>
+    </w:p>
+    <w:p/>
+    <w:p>
+      <w:pPr>
+        <w:pStyle w:val="Heading2"/>
+      </w:pPr>
+      <w:bookmarkStart w:id="31" w:name="_Toc386316116"/>
+      <w:r>
+        <w:t xml:space="preserve">4.1. </w:t>
+      </w:r>
+      <w:r>
+        <w:t>Dijagram slučajeva korištenja (</w:t>
+      </w:r>
+      <w:r>
+        <w:t>Use Case D</w:t>
+      </w:r>
+      <w:r>
+        <w:t>iagram)</w:t>
+      </w:r>
+      <w:bookmarkEnd w:id="29"/>
       <w:bookmarkEnd w:id="31"/>
     </w:p>
-    <w:p/>
-    <w:p>
-      <w:pPr>
-        <w:pStyle w:val="Heading2"/>
-      </w:pPr>
-      <w:bookmarkStart w:id="32" w:name="_Toc386316116"/>
-      <w:r>
-        <w:t xml:space="preserve">4.1. </w:t>
-      </w:r>
-      <w:r>
-        <w:t>Dijagram slučajeva korištenja (</w:t>
-      </w:r>
-      <w:r>
-        <w:t>Use Case D</w:t>
-      </w:r>
-      <w:r>
-        <w:t>iagram)</w:t>
-      </w:r>
-      <w:bookmarkEnd w:id="30"/>
-      <w:bookmarkEnd w:id="32"/>
-    </w:p>
     <w:p>
       <w:pPr>
         <w:rPr>
@@ -5394,6 +5379,7 @@
       <w:r>
         <w:rPr>
           <w:noProof/>
+          <w:lang w:val="en-US" w:eastAsia="en-US"/>
         </w:rPr>
         <w:drawing>
           <wp:inline distT="0" distB="0" distL="0" distR="0">
@@ -5808,7 +5794,7 @@
           <w:noProof/>
         </w:rPr>
       </w:pPr>
-      <w:bookmarkStart w:id="33" w:name="_Toc386316117"/>
+      <w:bookmarkStart w:id="32" w:name="_Toc386316117"/>
       <w:r>
         <w:rPr>
           <w:noProof/>
@@ -5833,58 +5819,59 @@
         </w:rPr>
         <w:t xml:space="preserve"> (Activity Diagrams)</w:t>
       </w:r>
+      <w:bookmarkEnd w:id="32"/>
+    </w:p>
+    <w:p>
+      <w:pPr>
+        <w:pStyle w:val="Heading3"/>
+        <w:rPr>
+          <w:noProof/>
+        </w:rPr>
+      </w:pPr>
+      <w:bookmarkStart w:id="33" w:name="_Toc386316118"/>
+      <w:r>
+        <w:rPr>
+          <w:noProof/>
+        </w:rPr>
+        <w:t xml:space="preserve">4.2.1. </w:t>
+      </w:r>
+      <w:r>
+        <w:rPr>
+          <w:noProof/>
+        </w:rPr>
+        <w:t>Naručivanje lijekova</w:t>
+      </w:r>
       <w:bookmarkEnd w:id="33"/>
     </w:p>
     <w:p>
-      <w:pPr>
-        <w:pStyle w:val="Heading3"/>
+      <w:r>
+        <w:t xml:space="preserve">U aktivnosti </w:t>
+      </w:r>
+      <w:r>
+        <w:rPr>
+          <w:i/>
+        </w:rPr>
+        <w:t xml:space="preserve">Naručivanje lijekova </w:t>
+      </w:r>
+      <w:r>
+        <w:t xml:space="preserve">sudjeluju zaposlenik i aplikacija. Sve kreće od zaposlenika koji kreće s unosom potrebnih lijekova za narudžbu u aplikaciju, nakon čega aplikacija zaprima taj unos i sprema ga. Nakon unosa lijekova, zaposlenik unosi, odnosno odabire dobavljača te aplikacija prikazuje odabir. Nakon odabira aplikacija nudi mogućnost kontakta s dobavljačem putem e-maila. Korisnik odabirom </w:t>
+      </w:r>
+      <w:r>
+        <w:t>kontaktiranja</w:t>
+      </w:r>
+      <w:r>
+        <w:t xml:space="preserve"> šalje upit dobavljaču. Nakon poslanog upita čeka odgovor te ga čita. U odgovoru zaposlenik može uočiti jesu li naručeni lijekovi dostupni te ukoliko jesu može kreirati narudžbenicu, odnosno završiti sa ispunjavanjem svih podataka za narudžbu. U slučaju da dobavljač nema tražene lijekove, postupak se ponavlja</w:t>
+      </w:r>
+      <w:r>
+        <w:t xml:space="preserve"> od mjesta odabira dobavljača.</w:t>
+      </w:r>
+    </w:p>
+    <w:p/>
+    <w:p>
+      <w:r>
         <w:rPr>
           <w:noProof/>
-        </w:rPr>
-      </w:pPr>
-      <w:bookmarkStart w:id="34" w:name="_Toc386316118"/>
-      <w:r>
-        <w:rPr>
-          <w:noProof/>
-        </w:rPr>
-        <w:t xml:space="preserve">4.2.1. </w:t>
-      </w:r>
-      <w:r>
-        <w:rPr>
-          <w:noProof/>
-        </w:rPr>
-        <w:t>Naručivanje lijekova</w:t>
-      </w:r>
-      <w:bookmarkEnd w:id="34"/>
-    </w:p>
-    <w:p>
-      <w:r>
-        <w:t xml:space="preserve">U aktivnosti </w:t>
-      </w:r>
-      <w:r>
-        <w:rPr>
-          <w:i/>
-        </w:rPr>
-        <w:t xml:space="preserve">Naručivanje lijekova </w:t>
-      </w:r>
-      <w:r>
-        <w:t xml:space="preserve">sudjeluju zaposlenik i aplikacija. Sve kreće od zaposlenika koji kreće s unosom potrebnih lijekova za narudžbu u aplikaciju, nakon čega aplikacija zaprima taj unos i sprema ga. Nakon unosa lijekova, zaposlenik unosi, odnosno odabire dobavljača te aplikacija prikazuje odabir. Nakon odabira aplikacija nudi mogućnost kontakta s dobavljačem putem e-maila. Korisnik odabirom </w:t>
-      </w:r>
-      <w:r>
-        <w:t>kontaktiranja</w:t>
-      </w:r>
-      <w:r>
-        <w:t xml:space="preserve"> šalje upit dobavljaču. Nakon poslanog upita čeka odgovor te ga čita. U odgovoru zaposlenik može uočiti jesu li naručeni lijekovi dostupni te ukoliko jesu može kreirati narudžbenicu, odnosno završiti sa ispunjavanjem svih podataka za narudžbu. U slučaju da dobavljač nema tražene lijekove, postupak se ponavlja</w:t>
-      </w:r>
-      <w:r>
-        <w:t xml:space="preserve"> od mjesta odabira dobavljača.</w:t>
-      </w:r>
-    </w:p>
-    <w:p/>
-    <w:p>
-      <w:r>
-        <w:rPr>
-          <w:noProof/>
+          <w:lang w:val="en-US" w:eastAsia="en-US"/>
         </w:rPr>
         <w:drawing>
           <wp:inline distT="0" distB="0" distL="0" distR="0">
@@ -5959,14 +5946,14 @@
           <w:noProof/>
         </w:rPr>
       </w:pPr>
-      <w:bookmarkStart w:id="35" w:name="_Toc386316119"/>
+      <w:bookmarkStart w:id="34" w:name="_Toc386316119"/>
       <w:r>
         <w:rPr>
           <w:noProof/>
         </w:rPr>
         <w:t>4.2.2. Unos lijekova</w:t>
       </w:r>
-      <w:bookmarkEnd w:id="35"/>
+      <w:bookmarkEnd w:id="34"/>
     </w:p>
     <w:p>
       <w:pPr>
@@ -6005,6 +5992,7 @@
       <w:r>
         <w:rPr>
           <w:noProof/>
+          <w:lang w:val="en-US" w:eastAsia="en-US"/>
         </w:rPr>
         <w:drawing>
           <wp:inline distT="0" distB="0" distL="0" distR="0">
@@ -6076,11 +6064,11 @@
       <w:pPr>
         <w:pStyle w:val="Heading3"/>
       </w:pPr>
-      <w:bookmarkStart w:id="36" w:name="_Toc386316120"/>
+      <w:bookmarkStart w:id="35" w:name="_Toc386316120"/>
       <w:r>
         <w:t>4.2.3. Ažuriranje stanja lijekova</w:t>
       </w:r>
-      <w:bookmarkEnd w:id="36"/>
+      <w:bookmarkEnd w:id="35"/>
     </w:p>
     <w:p>
       <w:r>
@@ -6104,6 +6092,7 @@
       <w:r>
         <w:rPr>
           <w:noProof/>
+          <w:lang w:val="en-US" w:eastAsia="en-US"/>
         </w:rPr>
         <w:lastRenderedPageBreak/>
         <w:drawing>
@@ -6184,11 +6173,11 @@
       <w:pPr>
         <w:pStyle w:val="Heading3"/>
       </w:pPr>
-      <w:bookmarkStart w:id="37" w:name="_Toc386316121"/>
+      <w:bookmarkStart w:id="36" w:name="_Toc386316121"/>
       <w:r>
         <w:t>4.2.4. Prikaz stanja i lokacije skladištenja lijeka</w:t>
       </w:r>
-      <w:bookmarkEnd w:id="37"/>
+      <w:bookmarkEnd w:id="36"/>
     </w:p>
     <w:p>
       <w:r>
@@ -6200,6 +6189,7 @@
       <w:r>
         <w:rPr>
           <w:noProof/>
+          <w:lang w:val="en-US" w:eastAsia="en-US"/>
         </w:rPr>
         <w:drawing>
           <wp:inline distT="0" distB="0" distL="0" distR="0">
@@ -6271,12 +6261,12 @@
       <w:pPr>
         <w:pStyle w:val="Heading3"/>
       </w:pPr>
-      <w:bookmarkStart w:id="38" w:name="_Toc386316122"/>
+      <w:bookmarkStart w:id="37" w:name="_Toc386316122"/>
       <w:r>
         <w:lastRenderedPageBreak/>
         <w:t>4.2.5. Provjera klijenta</w:t>
       </w:r>
-      <w:bookmarkEnd w:id="38"/>
+      <w:bookmarkEnd w:id="37"/>
     </w:p>
     <w:p>
       <w:r>
@@ -6311,6 +6301,7 @@
       <w:r>
         <w:rPr>
           <w:noProof/>
+          <w:lang w:val="en-US" w:eastAsia="en-US"/>
         </w:rPr>
         <w:drawing>
           <wp:inline distT="0" distB="0" distL="0" distR="0">
@@ -6382,11 +6373,11 @@
       <w:pPr>
         <w:pStyle w:val="Heading3"/>
       </w:pPr>
-      <w:bookmarkStart w:id="39" w:name="_Toc386316123"/>
+      <w:bookmarkStart w:id="38" w:name="_Toc386316123"/>
       <w:r>
         <w:t>4.2.6. Izrada i ispis računa</w:t>
       </w:r>
-      <w:bookmarkEnd w:id="39"/>
+      <w:bookmarkEnd w:id="38"/>
     </w:p>
     <w:p>
       <w:r>
@@ -6406,6 +6397,7 @@
       <w:r>
         <w:rPr>
           <w:noProof/>
+          <w:lang w:val="en-US" w:eastAsia="en-US"/>
         </w:rPr>
         <w:lastRenderedPageBreak/>
         <w:drawing>
@@ -6480,11 +6472,11 @@
       <w:pPr>
         <w:pStyle w:val="Heading3"/>
       </w:pPr>
-      <w:bookmarkStart w:id="40" w:name="_Toc386316124"/>
+      <w:bookmarkStart w:id="39" w:name="_Toc386316124"/>
       <w:r>
         <w:t>4.2.7. Obavijest o minimalnom stanju zaliha lijeka</w:t>
       </w:r>
-      <w:bookmarkEnd w:id="40"/>
+      <w:bookmarkEnd w:id="39"/>
     </w:p>
     <w:p>
       <w:r>
@@ -6496,6 +6488,7 @@
       <w:r>
         <w:rPr>
           <w:noProof/>
+          <w:lang w:val="en-US" w:eastAsia="en-US"/>
         </w:rPr>
         <w:drawing>
           <wp:inline distT="0" distB="0" distL="0" distR="0">
@@ -6594,6 +6587,41 @@
     </w:p>
     <w:p>
       <w:pPr>
+        <w:spacing w:line="240" w:lineRule="auto"/>
+        <w:jc w:val="left"/>
+        <w:rPr>
+          <w:b/>
+          <w:i/>
+        </w:rPr>
+        <w:sectPr>
+          <w:headerReference w:type="default" r:id="rId33"/>
+          <w:footerReference w:type="default" r:id="rId34"/>
+          <w:pgSz w:w="11906" w:h="16838"/>
+          <w:pgMar w:top="851" w:right="1134" w:bottom="1701" w:left="1418" w:header="709" w:footer="709" w:gutter="0"/>
+          <w:cols w:space="708"/>
+          <w:docGrid w:linePitch="360"/>
+        </w:sectPr>
+      </w:pPr>
+      <w:r>
+        <w:rPr>
+          <w:b/>
+          <w:i/>
+        </w:rPr>
+        <w:br w:type="page"/>
+      </w:r>
+    </w:p>
+    <w:p>
+      <w:pPr>
+        <w:spacing w:line="240" w:lineRule="auto"/>
+        <w:jc w:val="left"/>
+        <w:rPr>
+          <w:b/>
+          <w:i/>
+        </w:rPr>
+      </w:pPr>
+    </w:p>
+    <w:p>
+      <w:pPr>
         <w:jc w:val="center"/>
         <w:rPr>
           <w:b/>
@@ -6618,7 +6646,7 @@
           <w:numId w:val="23"/>
         </w:numPr>
       </w:pPr>
-      <w:bookmarkStart w:id="41" w:name="_Toc386316125"/>
+      <w:bookmarkStart w:id="40" w:name="_Toc386316125"/>
       <w:r>
         <w:t>Dijagram klasa (</w:t>
       </w:r>
@@ -6638,13 +6666,523 @@
       <w:r>
         <w:t>)</w:t>
       </w:r>
+      <w:bookmarkEnd w:id="40"/>
+    </w:p>
+    <w:p>
+      <w:pPr>
+        <w:jc w:val="center"/>
+      </w:pPr>
+      <w:r>
+        <w:pict>
+          <v:shapetype id="_x0000_t75" coordsize="21600,21600" o:spt="75" o:preferrelative="t" path="m@4@5l@4@11@9@11@9@5xe" filled="f" stroked="f">
+            <v:stroke joinstyle="miter"/>
+            <v:formulas>
+              <v:f eqn="if lineDrawn pixelLineWidth 0"/>
+              <v:f eqn="sum @0 1 0"/>
+              <v:f eqn="sum 0 0 @1"/>
+              <v:f eqn="prod @2 1 2"/>
+              <v:f eqn="prod @3 21600 pixelWidth"/>
+              <v:f eqn="prod @3 21600 pixelHeight"/>
+              <v:f eqn="sum @0 0 1"/>
+              <v:f eqn="prod @6 1 2"/>
+              <v:f eqn="prod @7 21600 pixelWidth"/>
+              <v:f eqn="sum @8 21600 0"/>
+              <v:f eqn="prod @7 21600 pixelHeight"/>
+              <v:f eqn="sum @10 21600 0"/>
+            </v:formulas>
+            <v:path o:extrusionok="f" gradientshapeok="t" o:connecttype="rect"/>
+            <o:lock v:ext="edit" aspectratio="t"/>
+          </v:shapetype>
+          <v:shape id="_x0000_i1025" type="#_x0000_t75" style="width:679.5pt;height:351pt;mso-position-horizontal:center;mso-position-horizontal-relative:margin;mso-position-vertical:top;mso-position-vertical-relative:margin">
+            <v:imagedata r:id="rId35" o:title="1dio"/>
+          </v:shape>
+        </w:pict>
+      </w:r>
+    </w:p>
+    <w:p>
+      <w:pPr>
+        <w:jc w:val="center"/>
+        <w:rPr>
+          <w:b/>
+        </w:rPr>
+        <w:sectPr>
+          <w:pgSz w:w="16838" w:h="11906" w:orient="landscape"/>
+          <w:pgMar w:top="1134" w:right="1701" w:bottom="1418" w:left="851" w:header="709" w:footer="709" w:gutter="0"/>
+          <w:cols w:space="708"/>
+          <w:docGrid w:linePitch="360"/>
+        </w:sectPr>
+      </w:pPr>
+      <w:r>
+        <w:rPr>
+          <w:b/>
+        </w:rPr>
+        <w:t xml:space="preserve">Slika </w:t>
+      </w:r>
+      <w:r>
+        <w:rPr>
+          <w:b/>
+        </w:rPr>
+        <w:t>5.1</w:t>
+      </w:r>
+      <w:r>
+        <w:rPr>
+          <w:b/>
+        </w:rPr>
+        <w:t xml:space="preserve">. Dijagram </w:t>
+      </w:r>
+      <w:r>
+        <w:rPr>
+          <w:b/>
+        </w:rPr>
+        <w:t>klasa aplikacije Appoteka.NET</w:t>
+      </w:r>
+    </w:p>
+    <w:p>
+      <w:r>
+        <w:lastRenderedPageBreak/>
+        <w:t>Dijagram klasa</w:t>
+      </w:r>
+      <w:r>
+        <w:t xml:space="preserve"> prikazuje nam strukturu aplikacije te klase koje ćemo koristit kod izrade iste.</w:t>
+      </w:r>
+    </w:p>
+    <w:p>
+      <w:r>
+        <w:t xml:space="preserve">Klasa </w:t>
+      </w:r>
+      <w:r>
+        <w:rPr>
+          <w:b/>
+        </w:rPr>
+        <w:t xml:space="preserve">Zaposlenik </w:t>
+      </w:r>
+      <w:r>
+        <w:t xml:space="preserve">sadrži informacije o zaposlenicima koji su korisnici aplikacije. Zaposlenik mora prvotno biti registriran da bi se mogao ulogirati u sustav i koristiti funkcionalnosti. To radi preko forme </w:t>
+      </w:r>
+      <w:proofErr w:type="spellStart"/>
+      <w:r>
+        <w:rPr>
+          <w:b/>
+        </w:rPr>
+        <w:t>RegistrirajForm</w:t>
+      </w:r>
+      <w:proofErr w:type="spellEnd"/>
+      <w:r>
+        <w:t xml:space="preserve">, a nakon registracije se svaki puta potrebno prijaviti putem </w:t>
+      </w:r>
+      <w:proofErr w:type="spellStart"/>
+      <w:r>
+        <w:rPr>
+          <w:b/>
+        </w:rPr>
+        <w:t>LoginForm</w:t>
+      </w:r>
+      <w:proofErr w:type="spellEnd"/>
+      <w:r>
+        <w:rPr>
+          <w:b/>
+        </w:rPr>
+        <w:t xml:space="preserve"> </w:t>
+      </w:r>
+      <w:r>
+        <w:t xml:space="preserve">u sustav. Nadalje zaposlenik se koristi u klasama </w:t>
+      </w:r>
+      <w:proofErr w:type="spellStart"/>
+      <w:r>
+        <w:rPr>
+          <w:b/>
+        </w:rPr>
+        <w:t>Narudzba</w:t>
+      </w:r>
+      <w:proofErr w:type="spellEnd"/>
+      <w:r>
+        <w:rPr>
+          <w:b/>
+        </w:rPr>
+        <w:t xml:space="preserve"> </w:t>
+      </w:r>
+      <w:r>
+        <w:t xml:space="preserve">i </w:t>
+      </w:r>
+      <w:proofErr w:type="spellStart"/>
+      <w:r>
+        <w:rPr>
+          <w:b/>
+        </w:rPr>
+        <w:t>Racun</w:t>
+      </w:r>
+      <w:proofErr w:type="spellEnd"/>
+      <w:r>
+        <w:rPr>
+          <w:b/>
+        </w:rPr>
+        <w:t xml:space="preserve"> </w:t>
+      </w:r>
+      <w:r>
+        <w:t xml:space="preserve">gdje se kod izdavanja bilo kojeg od tih dvoje poslovnih dokumenata mora naznačiti koja osoba odnosno zaposlenik ju je izdao. Klasa </w:t>
+      </w:r>
+      <w:r>
+        <w:rPr>
+          <w:b/>
+        </w:rPr>
+        <w:t xml:space="preserve">Lijekovi </w:t>
+      </w:r>
+      <w:r>
+        <w:t xml:space="preserve">sadrži </w:t>
+      </w:r>
+      <w:r>
+        <w:t xml:space="preserve">sve informacije o lijekovima, a povezana je sa klasom </w:t>
+      </w:r>
+      <w:proofErr w:type="spellStart"/>
+      <w:r>
+        <w:rPr>
+          <w:b/>
+        </w:rPr>
+        <w:t>Dobavljac</w:t>
+      </w:r>
+      <w:proofErr w:type="spellEnd"/>
+      <w:r>
+        <w:rPr>
+          <w:b/>
+        </w:rPr>
+        <w:t xml:space="preserve"> </w:t>
+      </w:r>
+      <w:r>
+        <w:t>koja klasificira određene dobavljače za određene lijekove.</w:t>
+      </w:r>
+    </w:p>
+    <w:p>
+      <w:proofErr w:type="spellStart"/>
+      <w:r>
+        <w:rPr>
+          <w:b/>
+        </w:rPr>
+        <w:t>LijekoviForm</w:t>
+      </w:r>
+      <w:proofErr w:type="spellEnd"/>
+      <w:r>
+        <w:rPr>
+          <w:b/>
+        </w:rPr>
+        <w:t xml:space="preserve"> </w:t>
+      </w:r>
+      <w:r>
+        <w:t xml:space="preserve">je forma za unos/provjeru/ažuriranje lijekova. </w:t>
+      </w:r>
+    </w:p>
+    <w:p>
+      <w:pPr>
+        <w:rPr>
+          <w:i/>
+        </w:rPr>
+      </w:pPr>
+    </w:p>
+    <w:p>
+      <w:pPr>
+        <w:rPr>
+          <w:i/>
+        </w:rPr>
+      </w:pPr>
+      <w:r>
+        <w:rPr>
+          <w:i/>
+        </w:rPr>
+        <w:t>*Dijagram klasa nije finalni te</w:t>
+      </w:r>
+      <w:r>
+        <w:rPr>
+          <w:i/>
+        </w:rPr>
+        <w:t xml:space="preserve"> je podložan ažuriranju tokom razvoja aplikacije</w:t>
+      </w:r>
+    </w:p>
+    <w:p>
+      <w:pPr>
+        <w:rPr>
+          <w:i/>
+        </w:rPr>
+      </w:pPr>
+    </w:p>
+    <w:p>
+      <w:pPr>
+        <w:rPr>
+          <w:i/>
+        </w:rPr>
+      </w:pPr>
+    </w:p>
+    <w:p>
+      <w:pPr>
+        <w:pStyle w:val="Heading1"/>
+        <w:numPr>
+          <w:ilvl w:val="0"/>
+          <w:numId w:val="23"/>
+        </w:numPr>
+      </w:pPr>
+      <w:r>
+        <w:t>Dijagram podataka</w:t>
+      </w:r>
+    </w:p>
+    <w:p>
+      <w:r>
+        <w:t xml:space="preserve">Sljedeći dijagram podataka je ERA model podataka izrađen u </w:t>
+      </w:r>
+      <w:r>
+        <w:t xml:space="preserve">alatu </w:t>
+      </w:r>
+      <w:proofErr w:type="spellStart"/>
+      <w:r>
+        <w:t>MySQL</w:t>
+      </w:r>
+      <w:proofErr w:type="spellEnd"/>
+      <w:r>
+        <w:t xml:space="preserve"> </w:t>
+      </w:r>
+      <w:proofErr w:type="spellStart"/>
+      <w:r>
+        <w:t>Workbench</w:t>
+      </w:r>
+      <w:proofErr w:type="spellEnd"/>
+      <w:r>
+        <w:t>.</w:t>
+      </w:r>
+    </w:p>
+    <w:p>
+      <w:r>
+        <w:t>ERA model podataka sastoji se od sljedećih entiteta:</w:t>
+      </w:r>
+    </w:p>
+    <w:p/>
+    <w:p>
+      <w:pPr>
+        <w:pStyle w:val="ListParagraph"/>
+        <w:numPr>
+          <w:ilvl w:val="0"/>
+          <w:numId w:val="29"/>
+        </w:numPr>
+        <w:jc w:val="left"/>
+      </w:pPr>
+      <w:r>
+        <w:t>Lijekovi -  svaki lijek spada pod određenu kategoriju koja spada pod određenu kategoriju , a ista kategorija može biti raspoređena kroz više spremišta(ladica) ovisno o količinama koje se naručuju</w:t>
+      </w:r>
+    </w:p>
+    <w:p>
+      <w:pPr>
+        <w:pStyle w:val="ListParagraph"/>
+        <w:numPr>
+          <w:ilvl w:val="0"/>
+          <w:numId w:val="29"/>
+        </w:numPr>
+        <w:jc w:val="left"/>
+      </w:pPr>
+      <w:r>
+        <w:t xml:space="preserve">Zaposlenici- korisnici aplikacije </w:t>
+      </w:r>
+    </w:p>
+    <w:p>
+      <w:pPr>
+        <w:pStyle w:val="ListParagraph"/>
+        <w:numPr>
+          <w:ilvl w:val="0"/>
+          <w:numId w:val="29"/>
+        </w:numPr>
+        <w:jc w:val="left"/>
+      </w:pPr>
+      <w:proofErr w:type="spellStart"/>
+      <w:r>
+        <w:t>Narudzbe</w:t>
+      </w:r>
+      <w:proofErr w:type="spellEnd"/>
+      <w:r>
+        <w:t xml:space="preserve"> – narudžbe lijekova </w:t>
+      </w:r>
+    </w:p>
+    <w:p>
+      <w:pPr>
+        <w:pStyle w:val="ListParagraph"/>
+        <w:numPr>
+          <w:ilvl w:val="0"/>
+          <w:numId w:val="29"/>
+        </w:numPr>
+        <w:jc w:val="left"/>
+      </w:pPr>
+      <w:proofErr w:type="spellStart"/>
+      <w:r>
+        <w:t>Racun</w:t>
+      </w:r>
+      <w:proofErr w:type="spellEnd"/>
+      <w:r>
+        <w:t xml:space="preserve"> – izdavanje računa</w:t>
+      </w:r>
+    </w:p>
+    <w:p>
+      <w:pPr>
+        <w:pStyle w:val="ListParagraph"/>
+        <w:numPr>
+          <w:ilvl w:val="0"/>
+          <w:numId w:val="29"/>
+        </w:numPr>
+        <w:jc w:val="left"/>
+      </w:pPr>
+      <w:proofErr w:type="spellStart"/>
+      <w:r>
+        <w:t>Dobavljac</w:t>
+      </w:r>
+      <w:proofErr w:type="spellEnd"/>
+      <w:r>
+        <w:t xml:space="preserve"> – dobavljači u našem sustavu nabave</w:t>
+      </w:r>
+    </w:p>
+    <w:p>
+      <w:pPr>
+        <w:jc w:val="left"/>
+      </w:pPr>
+    </w:p>
+    <w:p>
+      <w:pPr>
+        <w:jc w:val="left"/>
+        <w:sectPr>
+          <w:pgSz w:w="11906" w:h="16838"/>
+          <w:pgMar w:top="851" w:right="1134" w:bottom="1701" w:left="1418" w:header="709" w:footer="709" w:gutter="0"/>
+          <w:cols w:space="708"/>
+          <w:docGrid w:linePitch="360"/>
+        </w:sectPr>
+      </w:pPr>
+      <w:r>
+        <w:t>Također smo zbog potrebe funkcionalnosti simulirali bazu HZZO koja nam je potrebna za povlačenje klijenata i njihovi prepisanih recepata za lijekove</w:t>
+      </w:r>
+    </w:p>
+    <w:p>
+      <w:r>
+        <w:lastRenderedPageBreak/>
+        <w:pict>
+          <v:shape id="_x0000_i1026" type="#_x0000_t75" style="width:753pt;height:345pt">
+            <v:imagedata r:id="rId36" o:title="ERA_ljekarna"/>
+          </v:shape>
+        </w:pict>
+      </w:r>
+    </w:p>
+    <w:p/>
+    <w:p>
+      <w:pPr>
+        <w:jc w:val="center"/>
+        <w:rPr>
+          <w:b/>
+        </w:rPr>
+        <w:sectPr>
+          <w:pgSz w:w="16838" w:h="11906" w:orient="landscape"/>
+          <w:pgMar w:top="1134" w:right="1701" w:bottom="1418" w:left="851" w:header="709" w:footer="709" w:gutter="0"/>
+          <w:cols w:space="708"/>
+          <w:docGrid w:linePitch="360"/>
+        </w:sectPr>
+      </w:pPr>
+      <w:r>
+        <w:rPr>
+          <w:b/>
+        </w:rPr>
+        <w:t xml:space="preserve">Slika </w:t>
+      </w:r>
+      <w:r>
+        <w:rPr>
+          <w:b/>
+        </w:rPr>
+        <w:t>6.1 ERA model podataka za bazu Appoteka.NET</w:t>
+      </w:r>
+    </w:p>
+    <w:p>
+      <w:pPr>
+        <w:jc w:val="center"/>
+      </w:pPr>
+    </w:p>
+    <w:p>
+      <w:pPr>
+        <w:jc w:val="center"/>
+      </w:pPr>
+      <w:r>
+        <w:pict>
+          <v:shape id="_x0000_i1027" type="#_x0000_t75" style="width:687pt;height:186pt">
+            <v:imagedata r:id="rId37" o:title="ERA_Hzzo"/>
+          </v:shape>
+        </w:pict>
+      </w:r>
+    </w:p>
+    <w:p>
+      <w:pPr>
+        <w:jc w:val="center"/>
+      </w:pPr>
+    </w:p>
+    <w:p>
+      <w:pPr>
+        <w:jc w:val="center"/>
+        <w:rPr>
+          <w:b/>
+        </w:rPr>
+        <w:sectPr>
+          <w:pgSz w:w="16838" w:h="11906" w:orient="landscape"/>
+          <w:pgMar w:top="1134" w:right="1701" w:bottom="1418" w:left="851" w:header="709" w:footer="709" w:gutter="0"/>
+          <w:cols w:space="708"/>
+          <w:docGrid w:linePitch="360"/>
+        </w:sectPr>
+      </w:pPr>
+      <w:r>
+        <w:rPr>
+          <w:b/>
+        </w:rPr>
+        <w:t xml:space="preserve">Slika </w:t>
+      </w:r>
+      <w:r>
+        <w:rPr>
+          <w:b/>
+        </w:rPr>
+        <w:t>6.2 ERA model podataka sa simulaciju baze HZZ</w:t>
+      </w:r>
+      <w:r>
+        <w:rPr>
+          <w:b/>
+        </w:rPr>
+        <w:t>O</w:t>
+      </w:r>
+      <w:bookmarkStart w:id="41" w:name="_GoBack"/>
       <w:bookmarkEnd w:id="41"/>
     </w:p>
+    <w:p/>
+    <w:p>
+      <w:pPr>
+        <w:jc w:val="center"/>
+      </w:pPr>
+    </w:p>
+    <w:p>
+      <w:pPr>
+        <w:jc w:val="center"/>
+      </w:pPr>
+    </w:p>
+    <w:p>
+      <w:pPr>
+        <w:jc w:val="center"/>
+      </w:pPr>
+    </w:p>
+    <w:p>
+      <w:pPr>
+        <w:jc w:val="center"/>
+      </w:pPr>
+    </w:p>
+    <w:p>
+      <w:pPr>
+        <w:jc w:val="center"/>
+      </w:pPr>
+    </w:p>
+    <w:p>
+      <w:pPr>
+        <w:jc w:val="center"/>
+      </w:pPr>
+    </w:p>
+    <w:p>
+      <w:pPr>
+        <w:jc w:val="center"/>
+      </w:pPr>
+    </w:p>
     <w:sectPr>
-      <w:headerReference w:type="default" r:id="rId33"/>
-      <w:footerReference w:type="default" r:id="rId34"/>
-      <w:pgSz w:w="11906" w:h="16838"/>
-      <w:pgMar w:top="851" w:right="1134" w:bottom="1701" w:left="1418" w:header="709" w:footer="709" w:gutter="0"/>
+      <w:pgSz w:w="16838" w:h="11906" w:orient="landscape"/>
+      <w:pgMar w:top="1134" w:right="1701" w:bottom="1418" w:left="851" w:header="709" w:footer="709" w:gutter="0"/>
       <w:cols w:space="708"/>
       <w:docGrid w:linePitch="360"/>
     </w:sectPr>
@@ -6747,7 +7285,7 @@
           <w:rPr>
             <w:noProof/>
           </w:rPr>
-          <w:t>11</w:t>
+          <w:t>4</w:t>
         </w:r>
         <w:r>
           <w:rPr>
@@ -6797,7 +7335,7 @@
         <w:rStyle w:val="PageNumber"/>
         <w:noProof/>
       </w:rPr>
-      <w:t>19</w:t>
+      <w:t>18</w:t>
     </w:r>
     <w:r>
       <w:rPr>
@@ -7558,6 +8096,119 @@
     </w:lvl>
   </w:abstractNum>
   <w:abstractNum w:abstractNumId="15">
+    <w:nsid w:val="148B43F6"/>
+    <w:multiLevelType w:val="hybridMultilevel"/>
+    <w:tmpl w:val="1026EC2E"/>
+    <w:lvl w:ilvl="0" w:tplc="04090001">
+      <w:start w:val="1"/>
+      <w:numFmt w:val="bullet"/>
+      <w:lvlText w:val=""/>
+      <w:lvlJc w:val="left"/>
+      <w:pPr>
+        <w:ind w:left="720" w:hanging="360"/>
+      </w:pPr>
+      <w:rPr>
+        <w:rFonts w:ascii="Symbol" w:hAnsi="Symbol" w:hint="default"/>
+      </w:rPr>
+    </w:lvl>
+    <w:lvl w:ilvl="1" w:tplc="04090003" w:tentative="1">
+      <w:start w:val="1"/>
+      <w:numFmt w:val="bullet"/>
+      <w:lvlText w:val="o"/>
+      <w:lvlJc w:val="left"/>
+      <w:pPr>
+        <w:ind w:left="1440" w:hanging="360"/>
+      </w:pPr>
+      <w:rPr>
+        <w:rFonts w:ascii="Courier New" w:hAnsi="Courier New" w:cs="Courier New" w:hint="default"/>
+      </w:rPr>
+    </w:lvl>
+    <w:lvl w:ilvl="2" w:tplc="04090005" w:tentative="1">
+      <w:start w:val="1"/>
+      <w:numFmt w:val="bullet"/>
+      <w:lvlText w:val=""/>
+      <w:lvlJc w:val="left"/>
+      <w:pPr>
+        <w:ind w:left="2160" w:hanging="360"/>
+      </w:pPr>
+      <w:rPr>
+        <w:rFonts w:ascii="Wingdings" w:hAnsi="Wingdings" w:hint="default"/>
+      </w:rPr>
+    </w:lvl>
+    <w:lvl w:ilvl="3" w:tplc="04090001" w:tentative="1">
+      <w:start w:val="1"/>
+      <w:numFmt w:val="bullet"/>
+      <w:lvlText w:val=""/>
+      <w:lvlJc w:val="left"/>
+      <w:pPr>
+        <w:ind w:left="2880" w:hanging="360"/>
+      </w:pPr>
+      <w:rPr>
+        <w:rFonts w:ascii="Symbol" w:hAnsi="Symbol" w:hint="default"/>
+      </w:rPr>
+    </w:lvl>
+    <w:lvl w:ilvl="4" w:tplc="04090003" w:tentative="1">
+      <w:start w:val="1"/>
+      <w:numFmt w:val="bullet"/>
+      <w:lvlText w:val="o"/>
+      <w:lvlJc w:val="left"/>
+      <w:pPr>
+        <w:ind w:left="3600" w:hanging="360"/>
+      </w:pPr>
+      <w:rPr>
+        <w:rFonts w:ascii="Courier New" w:hAnsi="Courier New" w:cs="Courier New" w:hint="default"/>
+      </w:rPr>
+    </w:lvl>
+    <w:lvl w:ilvl="5" w:tplc="04090005" w:tentative="1">
+      <w:start w:val="1"/>
+      <w:numFmt w:val="bullet"/>
+      <w:lvlText w:val=""/>
+      <w:lvlJc w:val="left"/>
+      <w:pPr>
+        <w:ind w:left="4320" w:hanging="360"/>
+      </w:pPr>
+      <w:rPr>
+        <w:rFonts w:ascii="Wingdings" w:hAnsi="Wingdings" w:hint="default"/>
+      </w:rPr>
+    </w:lvl>
+    <w:lvl w:ilvl="6" w:tplc="04090001" w:tentative="1">
+      <w:start w:val="1"/>
+      <w:numFmt w:val="bullet"/>
+      <w:lvlText w:val=""/>
+      <w:lvlJc w:val="left"/>
+      <w:pPr>
+        <w:ind w:left="5040" w:hanging="360"/>
+      </w:pPr>
+      <w:rPr>
+        <w:rFonts w:ascii="Symbol" w:hAnsi="Symbol" w:hint="default"/>
+      </w:rPr>
+    </w:lvl>
+    <w:lvl w:ilvl="7" w:tplc="04090003" w:tentative="1">
+      <w:start w:val="1"/>
+      <w:numFmt w:val="bullet"/>
+      <w:lvlText w:val="o"/>
+      <w:lvlJc w:val="left"/>
+      <w:pPr>
+        <w:ind w:left="5760" w:hanging="360"/>
+      </w:pPr>
+      <w:rPr>
+        <w:rFonts w:ascii="Courier New" w:hAnsi="Courier New" w:cs="Courier New" w:hint="default"/>
+      </w:rPr>
+    </w:lvl>
+    <w:lvl w:ilvl="8" w:tplc="04090005" w:tentative="1">
+      <w:start w:val="1"/>
+      <w:numFmt w:val="bullet"/>
+      <w:lvlText w:val=""/>
+      <w:lvlJc w:val="left"/>
+      <w:pPr>
+        <w:ind w:left="6480" w:hanging="360"/>
+      </w:pPr>
+      <w:rPr>
+        <w:rFonts w:ascii="Wingdings" w:hAnsi="Wingdings" w:hint="default"/>
+      </w:rPr>
+    </w:lvl>
+  </w:abstractNum>
+  <w:abstractNum w:abstractNumId="16">
     <w:nsid w:val="16C81FCF"/>
     <w:multiLevelType w:val="multilevel"/>
     <w:tmpl w:val="041A001F"/>
@@ -7671,13 +8322,13 @@
       </w:pPr>
     </w:lvl>
   </w:abstractNum>
-  <w:abstractNum w:abstractNumId="16">
+  <w:abstractNum w:abstractNumId="17">
     <w:nsid w:val="18094FE7"/>
     <w:multiLevelType w:val="multilevel"/>
     <w:tmpl w:val="041A001D"/>
     <w:numStyleLink w:val="Natuknice"/>
   </w:abstractNum>
-  <w:abstractNum w:abstractNumId="17">
+  <w:abstractNum w:abstractNumId="18">
     <w:nsid w:val="275B0ADA"/>
     <w:multiLevelType w:val="multilevel"/>
     <w:tmpl w:val="041A001D"/>
@@ -7791,7 +8442,7 @@
       </w:pPr>
     </w:lvl>
   </w:abstractNum>
-  <w:abstractNum w:abstractNumId="18">
+  <w:abstractNum w:abstractNumId="19">
     <w:nsid w:val="2EA768BC"/>
     <w:multiLevelType w:val="hybridMultilevel"/>
     <w:tmpl w:val="95EC145C"/>
@@ -7877,13 +8528,13 @@
       </w:pPr>
     </w:lvl>
   </w:abstractNum>
-  <w:abstractNum w:abstractNumId="19">
+  <w:abstractNum w:abstractNumId="20">
     <w:nsid w:val="3A016B7A"/>
     <w:multiLevelType w:val="multilevel"/>
     <w:tmpl w:val="AC12DC8C"/>
     <w:numStyleLink w:val="Literatura"/>
   </w:abstractNum>
-  <w:abstractNum w:abstractNumId="20">
+  <w:abstractNum w:abstractNumId="21">
     <w:nsid w:val="40F66CB1"/>
     <w:multiLevelType w:val="hybridMultilevel"/>
     <w:tmpl w:val="176CD41A"/>
@@ -7996,7 +8647,7 @@
       </w:rPr>
     </w:lvl>
   </w:abstractNum>
-  <w:abstractNum w:abstractNumId="21">
+  <w:abstractNum w:abstractNumId="22">
     <w:nsid w:val="47A24DD4"/>
     <w:multiLevelType w:val="multilevel"/>
     <w:tmpl w:val="041A0023"/>
@@ -8111,13 +8762,13 @@
       </w:pPr>
     </w:lvl>
   </w:abstractNum>
-  <w:abstractNum w:abstractNumId="22">
+  <w:abstractNum w:abstractNumId="23">
     <w:nsid w:val="4D0C1968"/>
     <w:multiLevelType w:val="multilevel"/>
     <w:tmpl w:val="041A001D"/>
     <w:numStyleLink w:val="Natuknice"/>
   </w:abstractNum>
-  <w:abstractNum w:abstractNumId="23">
+  <w:abstractNum w:abstractNumId="24">
     <w:nsid w:val="4D2B1E5A"/>
     <w:multiLevelType w:val="multilevel"/>
     <w:tmpl w:val="AC12DC8C"/>
@@ -8259,7 +8910,7 @@
       </w:rPr>
     </w:lvl>
   </w:abstractNum>
-  <w:abstractNum w:abstractNumId="24">
+  <w:abstractNum w:abstractNumId="25">
     <w:nsid w:val="63493081"/>
     <w:multiLevelType w:val="hybridMultilevel"/>
     <w:tmpl w:val="14A67EE8"/>
@@ -8345,13 +8996,13 @@
       </w:pPr>
     </w:lvl>
   </w:abstractNum>
-  <w:abstractNum w:abstractNumId="25">
+  <w:abstractNum w:abstractNumId="26">
     <w:nsid w:val="638C355B"/>
     <w:multiLevelType w:val="multilevel"/>
     <w:tmpl w:val="041A001D"/>
     <w:numStyleLink w:val="Natuknice"/>
   </w:abstractNum>
-  <w:abstractNum w:abstractNumId="26">
+  <w:abstractNum w:abstractNumId="27">
     <w:nsid w:val="76254E1F"/>
     <w:multiLevelType w:val="multilevel"/>
     <w:tmpl w:val="041A001D"/>
@@ -8465,20 +9116,20 @@
       </w:pPr>
     </w:lvl>
   </w:abstractNum>
-  <w:abstractNum w:abstractNumId="27">
+  <w:abstractNum w:abstractNumId="28">
     <w:nsid w:val="77055468"/>
     <w:multiLevelType w:val="multilevel"/>
     <w:tmpl w:val="041A001D"/>
     <w:numStyleLink w:val="Natuknice"/>
   </w:abstractNum>
   <w:num w:numId="1">
-    <w:abstractNumId w:val="15"/>
+    <w:abstractNumId w:val="16"/>
   </w:num>
   <w:num w:numId="2">
-    <w:abstractNumId w:val="26"/>
+    <w:abstractNumId w:val="27"/>
   </w:num>
   <w:num w:numId="3">
-    <w:abstractNumId w:val="21"/>
+    <w:abstractNumId w:val="22"/>
   </w:num>
   <w:num w:numId="4">
     <w:abstractNumId w:val="9"/>
@@ -8514,28 +9165,28 @@
     <w:abstractNumId w:val="11"/>
   </w:num>
   <w:num w:numId="15">
-    <w:abstractNumId w:val="27"/>
+    <w:abstractNumId w:val="28"/>
   </w:num>
   <w:num w:numId="16">
-    <w:abstractNumId w:val="22"/>
+    <w:abstractNumId w:val="23"/>
   </w:num>
   <w:num w:numId="17">
-    <w:abstractNumId w:val="17"/>
+    <w:abstractNumId w:val="18"/>
   </w:num>
   <w:num w:numId="18">
     <w:abstractNumId w:val="10"/>
   </w:num>
   <w:num w:numId="19">
-    <w:abstractNumId w:val="16"/>
+    <w:abstractNumId w:val="17"/>
   </w:num>
   <w:num w:numId="20">
-    <w:abstractNumId w:val="25"/>
+    <w:abstractNumId w:val="26"/>
   </w:num>
   <w:num w:numId="21">
-    <w:abstractNumId w:val="23"/>
+    <w:abstractNumId w:val="24"/>
   </w:num>
   <w:num w:numId="22">
-    <w:abstractNumId w:val="19"/>
+    <w:abstractNumId w:val="20"/>
   </w:num>
   <w:num w:numId="23">
     <w:abstractNumId w:val="13"/>
@@ -8544,16 +9195,19 @@
     <w:abstractNumId w:val="14"/>
   </w:num>
   <w:num w:numId="25">
-    <w:abstractNumId w:val="18"/>
+    <w:abstractNumId w:val="19"/>
   </w:num>
   <w:num w:numId="26">
     <w:abstractNumId w:val="12"/>
   </w:num>
   <w:num w:numId="27">
-    <w:abstractNumId w:val="20"/>
+    <w:abstractNumId w:val="21"/>
   </w:num>
   <w:num w:numId="28">
-    <w:abstractNumId w:val="24"/>
+    <w:abstractNumId w:val="25"/>
+  </w:num>
+  <w:num w:numId="29">
+    <w:abstractNumId w:val="15"/>
   </w:num>
 </w:numbering>
 </file>
@@ -13786,7 +14440,7 @@
 </file>
 
 <file path=customXml/itemProps1.xml><?xml version="1.0" encoding="utf-8"?>
-<ds:datastoreItem xmlns:ds="http://schemas.openxmlformats.org/officeDocument/2006/customXml" ds:itemID="{D04733EF-EBCC-44AE-B5EC-918957A36D65}">
+<ds:datastoreItem xmlns:ds="http://schemas.openxmlformats.org/officeDocument/2006/customXml" ds:itemID="{2AE84CEE-7711-4DD9-988F-B8E1550E19A0}">
   <ds:schemaRefs>
     <ds:schemaRef ds:uri="http://schemas.openxmlformats.org/officeDocument/2006/bibliography"/>
   </ds:schemaRefs>

</xml_diff>

<commit_message>
Finalna verzija - FAZA 1
</commit_message>
<xml_diff>
--- a/Projektna dokumentacija/Projektni plan/Appoteka.NET.docx
+++ b/Projektna dokumentacija/Projektni plan/Appoteka.NET.docx
@@ -487,6 +487,7 @@
               <w:noProof/>
               <w:sz w:val="22"/>
               <w:szCs w:val="22"/>
+              <w:lang w:val="en-US" w:eastAsia="en-US"/>
             </w:rPr>
           </w:pPr>
           <w:r>
@@ -498,7 +499,7 @@
           <w:r>
             <w:fldChar w:fldCharType="separate"/>
           </w:r>
-          <w:hyperlink w:anchor="_Toc386384259" w:history="1">
+          <w:hyperlink w:anchor="_Toc386388860" w:history="1">
             <w:r>
               <w:rPr>
                 <w:rStyle w:val="Hyperlink"/>
@@ -515,6 +516,7 @@
                 <w:noProof/>
                 <w:sz w:val="22"/>
                 <w:szCs w:val="22"/>
+                <w:lang w:val="en-US" w:eastAsia="en-US"/>
               </w:rPr>
               <w:tab/>
             </w:r>
@@ -544,7 +546,7 @@
                 <w:noProof/>
                 <w:webHidden/>
               </w:rPr>
-              <w:instrText xml:space="preserve"> PAGEREF _Toc386384259 \h </w:instrText>
+              <w:instrText xml:space="preserve"> PAGEREF _Toc386388860 \h </w:instrText>
             </w:r>
             <w:r>
               <w:rPr>
@@ -590,9 +592,10 @@
               <w:noProof/>
               <w:sz w:val="22"/>
               <w:szCs w:val="22"/>
+              <w:lang w:val="en-US" w:eastAsia="en-US"/>
             </w:rPr>
           </w:pPr>
-          <w:hyperlink w:anchor="_Toc386384260" w:history="1">
+          <w:hyperlink w:anchor="_Toc386388861" w:history="1">
             <w:r>
               <w:rPr>
                 <w:rStyle w:val="Hyperlink"/>
@@ -609,6 +612,7 @@
                 <w:noProof/>
                 <w:sz w:val="22"/>
                 <w:szCs w:val="22"/>
+                <w:lang w:val="en-US" w:eastAsia="en-US"/>
               </w:rPr>
               <w:tab/>
             </w:r>
@@ -638,7 +642,7 @@
                 <w:noProof/>
                 <w:webHidden/>
               </w:rPr>
-              <w:instrText xml:space="preserve"> PAGEREF _Toc386384260 \h </w:instrText>
+              <w:instrText xml:space="preserve"> PAGEREF _Toc386388861 \h </w:instrText>
             </w:r>
             <w:r>
               <w:rPr>
@@ -681,9 +685,10 @@
               <w:noProof/>
               <w:sz w:val="22"/>
               <w:szCs w:val="22"/>
+              <w:lang w:val="en-US" w:eastAsia="en-US"/>
             </w:rPr>
           </w:pPr>
-          <w:hyperlink w:anchor="_Toc386384261" w:history="1">
+          <w:hyperlink w:anchor="_Toc386388862" w:history="1">
             <w:r>
               <w:rPr>
                 <w:rStyle w:val="Hyperlink"/>
@@ -710,7 +715,7 @@
                 <w:noProof/>
                 <w:webHidden/>
               </w:rPr>
-              <w:instrText xml:space="preserve"> PAGEREF _Toc386384261 \h </w:instrText>
+              <w:instrText xml:space="preserve"> PAGEREF _Toc386388862 \h </w:instrText>
             </w:r>
             <w:r>
               <w:rPr>
@@ -754,9 +759,10 @@
               <w:noProof/>
               <w:sz w:val="22"/>
               <w:szCs w:val="22"/>
+              <w:lang w:val="en-US" w:eastAsia="en-US"/>
             </w:rPr>
           </w:pPr>
-          <w:hyperlink w:anchor="_Toc386384262" w:history="1">
+          <w:hyperlink w:anchor="_Toc386388863" w:history="1">
             <w:r>
               <w:rPr>
                 <w:rStyle w:val="Hyperlink"/>
@@ -783,7 +789,7 @@
                 <w:noProof/>
                 <w:webHidden/>
               </w:rPr>
-              <w:instrText xml:space="preserve"> PAGEREF _Toc386384262 \h </w:instrText>
+              <w:instrText xml:space="preserve"> PAGEREF _Toc386388863 \h </w:instrText>
             </w:r>
             <w:r>
               <w:rPr>
@@ -827,9 +833,10 @@
               <w:noProof/>
               <w:sz w:val="22"/>
               <w:szCs w:val="22"/>
+              <w:lang w:val="en-US" w:eastAsia="en-US"/>
             </w:rPr>
           </w:pPr>
-          <w:hyperlink w:anchor="_Toc386384263" w:history="1">
+          <w:hyperlink w:anchor="_Toc386388864" w:history="1">
             <w:r>
               <w:rPr>
                 <w:rStyle w:val="Hyperlink"/>
@@ -856,7 +863,7 @@
                 <w:noProof/>
                 <w:webHidden/>
               </w:rPr>
-              <w:instrText xml:space="preserve"> PAGEREF _Toc386384263 \h </w:instrText>
+              <w:instrText xml:space="preserve"> PAGEREF _Toc386388864 \h </w:instrText>
             </w:r>
             <w:r>
               <w:rPr>
@@ -900,9 +907,10 @@
               <w:noProof/>
               <w:sz w:val="22"/>
               <w:szCs w:val="22"/>
+              <w:lang w:val="en-US" w:eastAsia="en-US"/>
             </w:rPr>
           </w:pPr>
-          <w:hyperlink w:anchor="_Toc386384264" w:history="1">
+          <w:hyperlink w:anchor="_Toc386388865" w:history="1">
             <w:r>
               <w:rPr>
                 <w:rStyle w:val="Hyperlink"/>
@@ -929,7 +937,7 @@
                 <w:noProof/>
                 <w:webHidden/>
               </w:rPr>
-              <w:instrText xml:space="preserve"> PAGEREF _Toc386384264 \h </w:instrText>
+              <w:instrText xml:space="preserve"> PAGEREF _Toc386388865 \h </w:instrText>
             </w:r>
             <w:r>
               <w:rPr>
@@ -973,9 +981,10 @@
               <w:noProof/>
               <w:sz w:val="22"/>
               <w:szCs w:val="22"/>
+              <w:lang w:val="en-US" w:eastAsia="en-US"/>
             </w:rPr>
           </w:pPr>
-          <w:hyperlink w:anchor="_Toc386384265" w:history="1">
+          <w:hyperlink w:anchor="_Toc386388866" w:history="1">
             <w:r>
               <w:rPr>
                 <w:rStyle w:val="Hyperlink"/>
@@ -1002,7 +1011,7 @@
                 <w:noProof/>
                 <w:webHidden/>
               </w:rPr>
-              <w:instrText xml:space="preserve"> PAGEREF _Toc386384265 \h </w:instrText>
+              <w:instrText xml:space="preserve"> PAGEREF _Toc386388866 \h </w:instrText>
             </w:r>
             <w:r>
               <w:rPr>
@@ -1045,9 +1054,10 @@
               <w:noProof/>
               <w:sz w:val="22"/>
               <w:szCs w:val="22"/>
+              <w:lang w:val="en-US" w:eastAsia="en-US"/>
             </w:rPr>
           </w:pPr>
-          <w:hyperlink w:anchor="_Toc386384266" w:history="1">
+          <w:hyperlink w:anchor="_Toc386388867" w:history="1">
             <w:r>
               <w:rPr>
                 <w:rStyle w:val="Hyperlink"/>
@@ -1074,7 +1084,7 @@
                 <w:noProof/>
                 <w:webHidden/>
               </w:rPr>
-              <w:instrText xml:space="preserve"> PAGEREF _Toc386384266 \h </w:instrText>
+              <w:instrText xml:space="preserve"> PAGEREF _Toc386388867 \h </w:instrText>
             </w:r>
             <w:r>
               <w:rPr>
@@ -1118,9 +1128,10 @@
               <w:noProof/>
               <w:sz w:val="22"/>
               <w:szCs w:val="22"/>
+              <w:lang w:val="en-US" w:eastAsia="en-US"/>
             </w:rPr>
           </w:pPr>
-          <w:hyperlink w:anchor="_Toc386384267" w:history="1">
+          <w:hyperlink w:anchor="_Toc386388868" w:history="1">
             <w:r>
               <w:rPr>
                 <w:rStyle w:val="Hyperlink"/>
@@ -1147,7 +1158,7 @@
                 <w:noProof/>
                 <w:webHidden/>
               </w:rPr>
-              <w:instrText xml:space="preserve"> PAGEREF _Toc386384267 \h </w:instrText>
+              <w:instrText xml:space="preserve"> PAGEREF _Toc386388868 \h </w:instrText>
             </w:r>
             <w:r>
               <w:rPr>
@@ -1191,9 +1202,10 @@
               <w:noProof/>
               <w:sz w:val="22"/>
               <w:szCs w:val="22"/>
+              <w:lang w:val="en-US" w:eastAsia="en-US"/>
             </w:rPr>
           </w:pPr>
-          <w:hyperlink w:anchor="_Toc386384268" w:history="1">
+          <w:hyperlink w:anchor="_Toc386388869" w:history="1">
             <w:r>
               <w:rPr>
                 <w:rStyle w:val="Hyperlink"/>
@@ -1220,7 +1232,7 @@
                 <w:noProof/>
                 <w:webHidden/>
               </w:rPr>
-              <w:instrText xml:space="preserve"> PAGEREF _Toc386384268 \h </w:instrText>
+              <w:instrText xml:space="preserve"> PAGEREF _Toc386388869 \h </w:instrText>
             </w:r>
             <w:r>
               <w:rPr>
@@ -1263,9 +1275,10 @@
               <w:noProof/>
               <w:sz w:val="22"/>
               <w:szCs w:val="22"/>
+              <w:lang w:val="en-US" w:eastAsia="en-US"/>
             </w:rPr>
           </w:pPr>
-          <w:hyperlink w:anchor="_Toc386384269" w:history="1">
+          <w:hyperlink w:anchor="_Toc386388870" w:history="1">
             <w:r>
               <w:rPr>
                 <w:rStyle w:val="Hyperlink"/>
@@ -1292,7 +1305,7 @@
                 <w:noProof/>
                 <w:webHidden/>
               </w:rPr>
-              <w:instrText xml:space="preserve"> PAGEREF _Toc386384269 \h </w:instrText>
+              <w:instrText xml:space="preserve"> PAGEREF _Toc386388870 \h </w:instrText>
             </w:r>
             <w:r>
               <w:rPr>
@@ -1335,9 +1348,10 @@
               <w:noProof/>
               <w:sz w:val="22"/>
               <w:szCs w:val="22"/>
+              <w:lang w:val="en-US" w:eastAsia="en-US"/>
             </w:rPr>
           </w:pPr>
-          <w:hyperlink w:anchor="_Toc386384270" w:history="1">
+          <w:hyperlink w:anchor="_Toc386388871" w:history="1">
             <w:r>
               <w:rPr>
                 <w:rStyle w:val="Hyperlink"/>
@@ -1364,7 +1378,7 @@
                 <w:noProof/>
                 <w:webHidden/>
               </w:rPr>
-              <w:instrText xml:space="preserve"> PAGEREF _Toc386384270 \h </w:instrText>
+              <w:instrText xml:space="preserve"> PAGEREF _Toc386388871 \h </w:instrText>
             </w:r>
             <w:r>
               <w:rPr>
@@ -1407,9 +1421,10 @@
               <w:noProof/>
               <w:sz w:val="22"/>
               <w:szCs w:val="22"/>
+              <w:lang w:val="en-US" w:eastAsia="en-US"/>
             </w:rPr>
           </w:pPr>
-          <w:hyperlink w:anchor="_Toc386384271" w:history="1">
+          <w:hyperlink w:anchor="_Toc386388872" w:history="1">
             <w:r>
               <w:rPr>
                 <w:rStyle w:val="Hyperlink"/>
@@ -1436,7 +1451,7 @@
                 <w:noProof/>
                 <w:webHidden/>
               </w:rPr>
-              <w:instrText xml:space="preserve"> PAGEREF _Toc386384271 \h </w:instrText>
+              <w:instrText xml:space="preserve"> PAGEREF _Toc386388872 \h </w:instrText>
             </w:r>
             <w:r>
               <w:rPr>
@@ -1479,9 +1494,10 @@
               <w:noProof/>
               <w:sz w:val="22"/>
               <w:szCs w:val="22"/>
+              <w:lang w:val="en-US" w:eastAsia="en-US"/>
             </w:rPr>
           </w:pPr>
-          <w:hyperlink w:anchor="_Toc386384272" w:history="1">
+          <w:hyperlink w:anchor="_Toc386388873" w:history="1">
             <w:r>
               <w:rPr>
                 <w:rStyle w:val="Hyperlink"/>
@@ -1508,7 +1524,7 @@
                 <w:noProof/>
                 <w:webHidden/>
               </w:rPr>
-              <w:instrText xml:space="preserve"> PAGEREF _Toc386384272 \h </w:instrText>
+              <w:instrText xml:space="preserve"> PAGEREF _Toc386388873 \h </w:instrText>
             </w:r>
             <w:r>
               <w:rPr>
@@ -1554,9 +1570,10 @@
               <w:noProof/>
               <w:sz w:val="22"/>
               <w:szCs w:val="22"/>
+              <w:lang w:val="en-US" w:eastAsia="en-US"/>
             </w:rPr>
           </w:pPr>
-          <w:hyperlink w:anchor="_Toc386384273" w:history="1">
+          <w:hyperlink w:anchor="_Toc386388874" w:history="1">
             <w:r>
               <w:rPr>
                 <w:rStyle w:val="Hyperlink"/>
@@ -1573,6 +1590,7 @@
                 <w:noProof/>
                 <w:sz w:val="22"/>
                 <w:szCs w:val="22"/>
+                <w:lang w:val="en-US" w:eastAsia="en-US"/>
               </w:rPr>
               <w:tab/>
             </w:r>
@@ -1602,7 +1620,7 @@
                 <w:noProof/>
                 <w:webHidden/>
               </w:rPr>
-              <w:instrText xml:space="preserve"> PAGEREF _Toc386384273 \h </w:instrText>
+              <w:instrText xml:space="preserve"> PAGEREF _Toc386388874 \h </w:instrText>
             </w:r>
             <w:r>
               <w:rPr>
@@ -1645,9 +1663,10 @@
               <w:noProof/>
               <w:sz w:val="22"/>
               <w:szCs w:val="22"/>
+              <w:lang w:val="en-US" w:eastAsia="en-US"/>
             </w:rPr>
           </w:pPr>
-          <w:hyperlink w:anchor="_Toc386384274" w:history="1">
+          <w:hyperlink w:anchor="_Toc386388875" w:history="1">
             <w:r>
               <w:rPr>
                 <w:rStyle w:val="Hyperlink"/>
@@ -1674,7 +1693,7 @@
                 <w:noProof/>
                 <w:webHidden/>
               </w:rPr>
-              <w:instrText xml:space="preserve"> PAGEREF _Toc386384274 \h </w:instrText>
+              <w:instrText xml:space="preserve"> PAGEREF _Toc386388875 \h </w:instrText>
             </w:r>
             <w:r>
               <w:rPr>
@@ -1717,9 +1736,10 @@
               <w:noProof/>
               <w:sz w:val="22"/>
               <w:szCs w:val="22"/>
+              <w:lang w:val="en-US" w:eastAsia="en-US"/>
             </w:rPr>
           </w:pPr>
-          <w:hyperlink w:anchor="_Toc386384275" w:history="1">
+          <w:hyperlink w:anchor="_Toc386388876" w:history="1">
             <w:r>
               <w:rPr>
                 <w:rStyle w:val="Hyperlink"/>
@@ -1746,7 +1766,7 @@
                 <w:noProof/>
                 <w:webHidden/>
               </w:rPr>
-              <w:instrText xml:space="preserve"> PAGEREF _Toc386384275 \h </w:instrText>
+              <w:instrText xml:space="preserve"> PAGEREF _Toc386388876 \h </w:instrText>
             </w:r>
             <w:r>
               <w:rPr>
@@ -1789,9 +1809,10 @@
               <w:noProof/>
               <w:sz w:val="22"/>
               <w:szCs w:val="22"/>
+              <w:lang w:val="en-US" w:eastAsia="en-US"/>
             </w:rPr>
           </w:pPr>
-          <w:hyperlink w:anchor="_Toc386384276" w:history="1">
+          <w:hyperlink w:anchor="_Toc386388877" w:history="1">
             <w:r>
               <w:rPr>
                 <w:rStyle w:val="Hyperlink"/>
@@ -1818,7 +1839,7 @@
                 <w:noProof/>
                 <w:webHidden/>
               </w:rPr>
-              <w:instrText xml:space="preserve"> PAGEREF _Toc386384276 \h </w:instrText>
+              <w:instrText xml:space="preserve"> PAGEREF _Toc386388877 \h </w:instrText>
             </w:r>
             <w:r>
               <w:rPr>
@@ -1861,9 +1882,10 @@
               <w:noProof/>
               <w:sz w:val="22"/>
               <w:szCs w:val="22"/>
+              <w:lang w:val="en-US" w:eastAsia="en-US"/>
             </w:rPr>
           </w:pPr>
-          <w:hyperlink w:anchor="_Toc386384277" w:history="1">
+          <w:hyperlink w:anchor="_Toc386388878" w:history="1">
             <w:r>
               <w:rPr>
                 <w:rStyle w:val="Hyperlink"/>
@@ -1890,7 +1912,7 @@
                 <w:noProof/>
                 <w:webHidden/>
               </w:rPr>
-              <w:instrText xml:space="preserve"> PAGEREF _Toc386384277 \h </w:instrText>
+              <w:instrText xml:space="preserve"> PAGEREF _Toc386388878 \h </w:instrText>
             </w:r>
             <w:r>
               <w:rPr>
@@ -1936,9 +1958,10 @@
               <w:noProof/>
               <w:sz w:val="22"/>
               <w:szCs w:val="22"/>
+              <w:lang w:val="en-US" w:eastAsia="en-US"/>
             </w:rPr>
           </w:pPr>
-          <w:hyperlink w:anchor="_Toc386384278" w:history="1">
+          <w:hyperlink w:anchor="_Toc386388879" w:history="1">
             <w:r>
               <w:rPr>
                 <w:rStyle w:val="Hyperlink"/>
@@ -1955,6 +1978,7 @@
                 <w:noProof/>
                 <w:sz w:val="22"/>
                 <w:szCs w:val="22"/>
+                <w:lang w:val="en-US" w:eastAsia="en-US"/>
               </w:rPr>
               <w:tab/>
             </w:r>
@@ -1984,7 +2008,7 @@
                 <w:noProof/>
                 <w:webHidden/>
               </w:rPr>
-              <w:instrText xml:space="preserve"> PAGEREF _Toc386384278 \h </w:instrText>
+              <w:instrText xml:space="preserve"> PAGEREF _Toc386388879 \h </w:instrText>
             </w:r>
             <w:r>
               <w:rPr>
@@ -2027,15 +2051,16 @@
               <w:noProof/>
               <w:sz w:val="22"/>
               <w:szCs w:val="22"/>
+              <w:lang w:val="en-US" w:eastAsia="en-US"/>
             </w:rPr>
           </w:pPr>
-          <w:hyperlink w:anchor="_Toc386384279" w:history="1">
+          <w:hyperlink w:anchor="_Toc386388880" w:history="1">
             <w:r>
               <w:rPr>
                 <w:rStyle w:val="Hyperlink"/>
                 <w:noProof/>
               </w:rPr>
-              <w:t>4.1. Dijagram slučajeva korištenja (Use Case Diagram)</w:t>
+              <w:t>4.1 Arhitektura sustava</w:t>
             </w:r>
             <w:r>
               <w:rPr>
@@ -2056,7 +2081,7 @@
                 <w:noProof/>
                 <w:webHidden/>
               </w:rPr>
-              <w:instrText xml:space="preserve"> PAGEREF _Toc386384279 \h </w:instrText>
+              <w:instrText xml:space="preserve"> PAGEREF _Toc386388880 \h </w:instrText>
             </w:r>
             <w:r>
               <w:rPr>
@@ -2099,15 +2124,16 @@
               <w:noProof/>
               <w:sz w:val="22"/>
               <w:szCs w:val="22"/>
+              <w:lang w:val="en-US" w:eastAsia="en-US"/>
             </w:rPr>
           </w:pPr>
-          <w:hyperlink w:anchor="_Toc386384280" w:history="1">
+          <w:hyperlink w:anchor="_Toc386388881" w:history="1">
             <w:r>
               <w:rPr>
                 <w:rStyle w:val="Hyperlink"/>
                 <w:noProof/>
               </w:rPr>
-              <w:t>4.2. Dijagrami aktivnosti (Activity Diagrams)</w:t>
+              <w:t>4.2. Dijagram slučajeva korištenja (Use Case Diagram)</w:t>
             </w:r>
             <w:r>
               <w:rPr>
@@ -2128,7 +2154,7 @@
                 <w:noProof/>
                 <w:webHidden/>
               </w:rPr>
-              <w:instrText xml:space="preserve"> PAGEREF _Toc386384280 \h </w:instrText>
+              <w:instrText xml:space="preserve"> PAGEREF _Toc386388881 \h </w:instrText>
             </w:r>
             <w:r>
               <w:rPr>
@@ -2149,6 +2175,79 @@
                 <w:webHidden/>
               </w:rPr>
               <w:t>16</w:t>
+            </w:r>
+            <w:r>
+              <w:rPr>
+                <w:noProof/>
+                <w:webHidden/>
+              </w:rPr>
+              <w:fldChar w:fldCharType="end"/>
+            </w:r>
+          </w:hyperlink>
+        </w:p>
+        <w:p>
+          <w:pPr>
+            <w:pStyle w:val="TOC2"/>
+            <w:tabs>
+              <w:tab w:val="right" w:leader="dot" w:pos="9344"/>
+            </w:tabs>
+            <w:rPr>
+              <w:rFonts w:asciiTheme="minorHAnsi" w:eastAsiaTheme="minorEastAsia" w:hAnsiTheme="minorHAnsi" w:cstheme="minorBidi"/>
+              <w:smallCaps w:val="0"/>
+              <w:noProof/>
+              <w:sz w:val="22"/>
+              <w:szCs w:val="22"/>
+              <w:lang w:val="en-US" w:eastAsia="en-US"/>
+            </w:rPr>
+          </w:pPr>
+          <w:hyperlink w:anchor="_Toc386388882" w:history="1">
+            <w:r>
+              <w:rPr>
+                <w:rStyle w:val="Hyperlink"/>
+                <w:noProof/>
+              </w:rPr>
+              <w:t>4.3. Dijagrami aktivnosti (Activity Diagrams)</w:t>
+            </w:r>
+            <w:r>
+              <w:rPr>
+                <w:noProof/>
+                <w:webHidden/>
+              </w:rPr>
+              <w:tab/>
+            </w:r>
+            <w:r>
+              <w:rPr>
+                <w:noProof/>
+                <w:webHidden/>
+              </w:rPr>
+              <w:fldChar w:fldCharType="begin"/>
+            </w:r>
+            <w:r>
+              <w:rPr>
+                <w:noProof/>
+                <w:webHidden/>
+              </w:rPr>
+              <w:instrText xml:space="preserve"> PAGEREF _Toc386388882 \h </w:instrText>
+            </w:r>
+            <w:r>
+              <w:rPr>
+                <w:noProof/>
+                <w:webHidden/>
+              </w:rPr>
+            </w:r>
+            <w:r>
+              <w:rPr>
+                <w:noProof/>
+                <w:webHidden/>
+              </w:rPr>
+              <w:fldChar w:fldCharType="separate"/>
+            </w:r>
+            <w:r>
+              <w:rPr>
+                <w:noProof/>
+                <w:webHidden/>
+              </w:rPr>
+              <w:t>17</w:t>
             </w:r>
             <w:r>
               <w:rPr>
@@ -2172,15 +2271,16 @@
               <w:noProof/>
               <w:sz w:val="22"/>
               <w:szCs w:val="22"/>
+              <w:lang w:val="en-US" w:eastAsia="en-US"/>
             </w:rPr>
           </w:pPr>
-          <w:hyperlink w:anchor="_Toc386384281" w:history="1">
+          <w:hyperlink w:anchor="_Toc386388883" w:history="1">
             <w:r>
               <w:rPr>
                 <w:rStyle w:val="Hyperlink"/>
                 <w:noProof/>
               </w:rPr>
-              <w:t>4.2.1. Naručivanje lijekova</w:t>
+              <w:t>4.3.1. Naručivanje lijekova</w:t>
             </w:r>
             <w:r>
               <w:rPr>
@@ -2201,7 +2301,7 @@
                 <w:noProof/>
                 <w:webHidden/>
               </w:rPr>
-              <w:instrText xml:space="preserve"> PAGEREF _Toc386384281 \h </w:instrText>
+              <w:instrText xml:space="preserve"> PAGEREF _Toc386388883 \h </w:instrText>
             </w:r>
             <w:r>
               <w:rPr>
@@ -2221,7 +2321,7 @@
                 <w:noProof/>
                 <w:webHidden/>
               </w:rPr>
-              <w:t>16</w:t>
+              <w:t>17</w:t>
             </w:r>
             <w:r>
               <w:rPr>
@@ -2245,15 +2345,16 @@
               <w:noProof/>
               <w:sz w:val="22"/>
               <w:szCs w:val="22"/>
+              <w:lang w:val="en-US" w:eastAsia="en-US"/>
             </w:rPr>
           </w:pPr>
-          <w:hyperlink w:anchor="_Toc386384282" w:history="1">
+          <w:hyperlink w:anchor="_Toc386388884" w:history="1">
             <w:r>
               <w:rPr>
                 <w:rStyle w:val="Hyperlink"/>
                 <w:noProof/>
               </w:rPr>
-              <w:t>4.2.2. Unos lijekova</w:t>
+              <w:t>4.3.2. Unos lijekova</w:t>
             </w:r>
             <w:r>
               <w:rPr>
@@ -2274,7 +2375,7 @@
                 <w:noProof/>
                 <w:webHidden/>
               </w:rPr>
-              <w:instrText xml:space="preserve"> PAGEREF _Toc386384282 \h </w:instrText>
+              <w:instrText xml:space="preserve"> PAGEREF _Toc386388884 \h </w:instrText>
             </w:r>
             <w:r>
               <w:rPr>
@@ -2294,7 +2395,7 @@
                 <w:noProof/>
                 <w:webHidden/>
               </w:rPr>
-              <w:t>17</w:t>
+              <w:t>18</w:t>
             </w:r>
             <w:r>
               <w:rPr>
@@ -2318,15 +2419,16 @@
               <w:noProof/>
               <w:sz w:val="22"/>
               <w:szCs w:val="22"/>
+              <w:lang w:val="en-US" w:eastAsia="en-US"/>
             </w:rPr>
           </w:pPr>
-          <w:hyperlink w:anchor="_Toc386384283" w:history="1">
+          <w:hyperlink w:anchor="_Toc386388885" w:history="1">
             <w:r>
               <w:rPr>
                 <w:rStyle w:val="Hyperlink"/>
                 <w:noProof/>
               </w:rPr>
-              <w:t>4.2.3. Ažuriranje stanja lijekova</w:t>
+              <w:t>4.3.3. Ažuriranje stanja lijekova</w:t>
             </w:r>
             <w:r>
               <w:rPr>
@@ -2347,7 +2449,7 @@
                 <w:noProof/>
                 <w:webHidden/>
               </w:rPr>
-              <w:instrText xml:space="preserve"> PAGEREF _Toc386384283 \h </w:instrText>
+              <w:instrText xml:space="preserve"> PAGEREF _Toc386388885 \h </w:instrText>
             </w:r>
             <w:r>
               <w:rPr>
@@ -2367,7 +2469,7 @@
                 <w:noProof/>
                 <w:webHidden/>
               </w:rPr>
-              <w:t>17</w:t>
+              <w:t>18</w:t>
             </w:r>
             <w:r>
               <w:rPr>
@@ -2391,15 +2493,16 @@
               <w:noProof/>
               <w:sz w:val="22"/>
               <w:szCs w:val="22"/>
+              <w:lang w:val="en-US" w:eastAsia="en-US"/>
             </w:rPr>
           </w:pPr>
-          <w:hyperlink w:anchor="_Toc386384284" w:history="1">
+          <w:hyperlink w:anchor="_Toc386388886" w:history="1">
             <w:r>
               <w:rPr>
                 <w:rStyle w:val="Hyperlink"/>
                 <w:noProof/>
               </w:rPr>
-              <w:t>4.2.4. Prikaz stanja i lokacije skladištenja lijeka</w:t>
+              <w:t>4.3.4. Prikaz stanja i lokacije skladištenja lijeka</w:t>
             </w:r>
             <w:r>
               <w:rPr>
@@ -2420,7 +2523,7 @@
                 <w:noProof/>
                 <w:webHidden/>
               </w:rPr>
-              <w:instrText xml:space="preserve"> PAGEREF _Toc386384284 \h </w:instrText>
+              <w:instrText xml:space="preserve"> PAGEREF _Toc386388886 \h </w:instrText>
             </w:r>
             <w:r>
               <w:rPr>
@@ -2440,7 +2543,7 @@
                 <w:noProof/>
                 <w:webHidden/>
               </w:rPr>
-              <w:t>18</w:t>
+              <w:t>19</w:t>
             </w:r>
             <w:r>
               <w:rPr>
@@ -2464,15 +2567,16 @@
               <w:noProof/>
               <w:sz w:val="22"/>
               <w:szCs w:val="22"/>
+              <w:lang w:val="en-US" w:eastAsia="en-US"/>
             </w:rPr>
           </w:pPr>
-          <w:hyperlink w:anchor="_Toc386384285" w:history="1">
+          <w:hyperlink w:anchor="_Toc386388887" w:history="1">
             <w:r>
               <w:rPr>
                 <w:rStyle w:val="Hyperlink"/>
                 <w:noProof/>
               </w:rPr>
-              <w:t>4.2.5. Provjera klijenta</w:t>
+              <w:t>4.3.5. Provjera klijenta</w:t>
             </w:r>
             <w:r>
               <w:rPr>
@@ -2493,7 +2597,7 @@
                 <w:noProof/>
                 <w:webHidden/>
               </w:rPr>
-              <w:instrText xml:space="preserve"> PAGEREF _Toc386384285 \h </w:instrText>
+              <w:instrText xml:space="preserve"> PAGEREF _Toc386388887 \h </w:instrText>
             </w:r>
             <w:r>
               <w:rPr>
@@ -2513,7 +2617,7 @@
                 <w:noProof/>
                 <w:webHidden/>
               </w:rPr>
-              <w:t>19</w:t>
+              <w:t>20</w:t>
             </w:r>
             <w:r>
               <w:rPr>
@@ -2537,15 +2641,16 @@
               <w:noProof/>
               <w:sz w:val="22"/>
               <w:szCs w:val="22"/>
+              <w:lang w:val="en-US" w:eastAsia="en-US"/>
             </w:rPr>
           </w:pPr>
-          <w:hyperlink w:anchor="_Toc386384286" w:history="1">
+          <w:hyperlink w:anchor="_Toc386388888" w:history="1">
             <w:r>
               <w:rPr>
                 <w:rStyle w:val="Hyperlink"/>
                 <w:noProof/>
               </w:rPr>
-              <w:t>4.2.6. Izrada i ispis računa</w:t>
+              <w:t>4.3.6. Izrada i ispis računa</w:t>
             </w:r>
             <w:r>
               <w:rPr>
@@ -2566,7 +2671,7 @@
                 <w:noProof/>
                 <w:webHidden/>
               </w:rPr>
-              <w:instrText xml:space="preserve"> PAGEREF _Toc386384286 \h </w:instrText>
+              <w:instrText xml:space="preserve"> PAGEREF _Toc386388888 \h </w:instrText>
             </w:r>
             <w:r>
               <w:rPr>
@@ -2586,7 +2691,7 @@
                 <w:noProof/>
                 <w:webHidden/>
               </w:rPr>
-              <w:t>19</w:t>
+              <w:t>20</w:t>
             </w:r>
             <w:r>
               <w:rPr>
@@ -2610,15 +2715,16 @@
               <w:noProof/>
               <w:sz w:val="22"/>
               <w:szCs w:val="22"/>
+              <w:lang w:val="en-US" w:eastAsia="en-US"/>
             </w:rPr>
           </w:pPr>
-          <w:hyperlink w:anchor="_Toc386384287" w:history="1">
+          <w:hyperlink w:anchor="_Toc386388889" w:history="1">
             <w:r>
               <w:rPr>
                 <w:rStyle w:val="Hyperlink"/>
                 <w:noProof/>
               </w:rPr>
-              <w:t>4.2.7. Obavijest o minimalnom stanju zaliha lijeka</w:t>
+              <w:t>4.3.7. Obavijest o minimalnom stanju zaliha lijeka</w:t>
             </w:r>
             <w:r>
               <w:rPr>
@@ -2639,7 +2745,7 @@
                 <w:noProof/>
                 <w:webHidden/>
               </w:rPr>
-              <w:instrText xml:space="preserve"> PAGEREF _Toc386384287 \h </w:instrText>
+              <w:instrText xml:space="preserve"> PAGEREF _Toc386388889 \h </w:instrText>
             </w:r>
             <w:r>
               <w:rPr>
@@ -2659,7 +2765,7 @@
                 <w:noProof/>
                 <w:webHidden/>
               </w:rPr>
-              <w:t>20</w:t>
+              <w:t>21</w:t>
             </w:r>
             <w:r>
               <w:rPr>
@@ -2685,9 +2791,10 @@
               <w:noProof/>
               <w:sz w:val="22"/>
               <w:szCs w:val="22"/>
+              <w:lang w:val="en-US" w:eastAsia="en-US"/>
             </w:rPr>
           </w:pPr>
-          <w:hyperlink w:anchor="_Toc386384288" w:history="1">
+          <w:hyperlink w:anchor="_Toc386388890" w:history="1">
             <w:r>
               <w:rPr>
                 <w:rStyle w:val="Hyperlink"/>
@@ -2704,6 +2811,7 @@
                 <w:noProof/>
                 <w:sz w:val="22"/>
                 <w:szCs w:val="22"/>
+                <w:lang w:val="en-US" w:eastAsia="en-US"/>
               </w:rPr>
               <w:tab/>
             </w:r>
@@ -2733,7 +2841,7 @@
                 <w:noProof/>
                 <w:webHidden/>
               </w:rPr>
-              <w:instrText xml:space="preserve"> PAGEREF _Toc386384288 \h </w:instrText>
+              <w:instrText xml:space="preserve"> PAGEREF _Toc386388890 \h </w:instrText>
             </w:r>
             <w:r>
               <w:rPr>
@@ -2753,7 +2861,7 @@
                 <w:noProof/>
                 <w:webHidden/>
               </w:rPr>
-              <w:t>21</w:t>
+              <w:t>22</w:t>
             </w:r>
             <w:r>
               <w:rPr>
@@ -2779,9 +2887,10 @@
               <w:noProof/>
               <w:sz w:val="22"/>
               <w:szCs w:val="22"/>
+              <w:lang w:val="en-US" w:eastAsia="en-US"/>
             </w:rPr>
           </w:pPr>
-          <w:hyperlink w:anchor="_Toc386384289" w:history="1">
+          <w:hyperlink w:anchor="_Toc386388891" w:history="1">
             <w:r>
               <w:rPr>
                 <w:rStyle w:val="Hyperlink"/>
@@ -2798,6 +2907,7 @@
                 <w:noProof/>
                 <w:sz w:val="22"/>
                 <w:szCs w:val="22"/>
+                <w:lang w:val="en-US" w:eastAsia="en-US"/>
               </w:rPr>
               <w:tab/>
             </w:r>
@@ -2827,7 +2937,7 @@
                 <w:noProof/>
                 <w:webHidden/>
               </w:rPr>
-              <w:instrText xml:space="preserve"> PAGEREF _Toc386384289 \h </w:instrText>
+              <w:instrText xml:space="preserve"> PAGEREF _Toc386388891 \h </w:instrText>
             </w:r>
             <w:r>
               <w:rPr>
@@ -2847,7 +2957,7 @@
                 <w:noProof/>
                 <w:webHidden/>
               </w:rPr>
-              <w:t>22</w:t>
+              <w:t>23</w:t>
             </w:r>
             <w:r>
               <w:rPr>
@@ -2878,6 +2988,8 @@
           <w:docGrid w:linePitch="360"/>
         </w:sectPr>
       </w:pPr>
+      <w:bookmarkStart w:id="1" w:name="_GoBack"/>
+      <w:bookmarkEnd w:id="1"/>
     </w:p>
     <w:p>
       <w:pPr>
@@ -2887,20 +2999,19 @@
           <w:numId w:val="23"/>
         </w:numPr>
       </w:pPr>
-      <w:bookmarkStart w:id="1" w:name="_Toc184011514"/>
-      <w:bookmarkStart w:id="2" w:name="_Toc201881685"/>
-      <w:bookmarkStart w:id="3" w:name="_Toc201883251"/>
-      <w:bookmarkStart w:id="4" w:name="_Toc201884012"/>
-      <w:bookmarkStart w:id="5" w:name="_Toc201884438"/>
-      <w:bookmarkStart w:id="6" w:name="_Toc201884791"/>
-      <w:bookmarkStart w:id="7" w:name="_Toc201887183"/>
-      <w:bookmarkStart w:id="8" w:name="_Toc201895677"/>
-      <w:bookmarkStart w:id="9" w:name="_Toc386384259"/>
+      <w:bookmarkStart w:id="2" w:name="_Toc184011514"/>
+      <w:bookmarkStart w:id="3" w:name="_Toc201881685"/>
+      <w:bookmarkStart w:id="4" w:name="_Toc201883251"/>
+      <w:bookmarkStart w:id="5" w:name="_Toc201884012"/>
+      <w:bookmarkStart w:id="6" w:name="_Toc201884438"/>
+      <w:bookmarkStart w:id="7" w:name="_Toc201884791"/>
+      <w:bookmarkStart w:id="8" w:name="_Toc201887183"/>
+      <w:bookmarkStart w:id="9" w:name="_Toc201895677"/>
+      <w:bookmarkStart w:id="10" w:name="_Toc386388860"/>
       <w:r>
         <w:lastRenderedPageBreak/>
         <w:t>Uvod</w:t>
       </w:r>
-      <w:bookmarkEnd w:id="1"/>
       <w:bookmarkEnd w:id="2"/>
       <w:bookmarkEnd w:id="3"/>
       <w:bookmarkEnd w:id="4"/>
@@ -2909,6 +3020,7 @@
       <w:bookmarkEnd w:id="7"/>
       <w:bookmarkEnd w:id="8"/>
       <w:bookmarkEnd w:id="9"/>
+      <w:bookmarkEnd w:id="10"/>
     </w:p>
     <w:p/>
     <w:p>
@@ -2970,33 +3082,33 @@
           <w:numId w:val="23"/>
         </w:numPr>
       </w:pPr>
-      <w:bookmarkStart w:id="10" w:name="_Toc386384260"/>
+      <w:bookmarkStart w:id="11" w:name="_Toc386388861"/>
       <w:r>
         <w:lastRenderedPageBreak/>
         <w:t>Specifikacija zahtjeva</w:t>
       </w:r>
-      <w:bookmarkEnd w:id="10"/>
+      <w:bookmarkEnd w:id="11"/>
     </w:p>
     <w:p/>
     <w:p>
       <w:pPr>
         <w:pStyle w:val="Heading2"/>
       </w:pPr>
-      <w:bookmarkStart w:id="11" w:name="_Toc386384261"/>
+      <w:bookmarkStart w:id="12" w:name="_Toc386388862"/>
       <w:r>
         <w:t>2.1 Zahtjevi vanjskog sučelja</w:t>
       </w:r>
-      <w:bookmarkEnd w:id="11"/>
+      <w:bookmarkEnd w:id="12"/>
     </w:p>
     <w:p>
       <w:pPr>
         <w:pStyle w:val="Heading3"/>
       </w:pPr>
-      <w:bookmarkStart w:id="12" w:name="_Toc386384262"/>
+      <w:bookmarkStart w:id="13" w:name="_Toc386388863"/>
       <w:r>
         <w:t>2.1.1 Korisnička sučelja</w:t>
       </w:r>
-      <w:bookmarkEnd w:id="12"/>
+      <w:bookmarkEnd w:id="13"/>
     </w:p>
     <w:p>
       <w:pPr>
@@ -3040,11 +3152,11 @@
       <w:pPr>
         <w:pStyle w:val="Heading3"/>
       </w:pPr>
-      <w:bookmarkStart w:id="13" w:name="_Toc386384263"/>
+      <w:bookmarkStart w:id="14" w:name="_Toc386388864"/>
       <w:r>
         <w:t>2.1.2 Sklopovska sučelja</w:t>
       </w:r>
-      <w:bookmarkEnd w:id="13"/>
+      <w:bookmarkEnd w:id="14"/>
     </w:p>
     <w:p>
       <w:pPr>
@@ -3075,11 +3187,11 @@
       <w:pPr>
         <w:pStyle w:val="Heading3"/>
       </w:pPr>
-      <w:bookmarkStart w:id="14" w:name="_Toc386384264"/>
+      <w:bookmarkStart w:id="15" w:name="_Toc386388865"/>
       <w:r>
         <w:t>2.1.3 Programska sučelja</w:t>
       </w:r>
-      <w:bookmarkEnd w:id="14"/>
+      <w:bookmarkEnd w:id="15"/>
     </w:p>
     <w:p>
       <w:pPr>
@@ -3109,12 +3221,12 @@
       <w:pPr>
         <w:pStyle w:val="Heading3"/>
       </w:pPr>
-      <w:bookmarkStart w:id="15" w:name="_Toc386384265"/>
+      <w:bookmarkStart w:id="16" w:name="_Toc386388866"/>
       <w:r>
         <w:lastRenderedPageBreak/>
         <w:t>2.1.4 Komunikacijska sučelja</w:t>
       </w:r>
-      <w:bookmarkEnd w:id="15"/>
+      <w:bookmarkEnd w:id="16"/>
     </w:p>
     <w:p>
       <w:pPr>
@@ -3131,6 +3243,7 @@
       <w:r>
         <w:rPr>
           <w:noProof/>
+          <w:lang w:val="en-US" w:eastAsia="en-US"/>
         </w:rPr>
         <w:drawing>
           <wp:inline distT="0" distB="0" distL="0" distR="0" wp14:anchorId="213E3496" wp14:editId="6A741A5C">
@@ -3202,27 +3315,27 @@
       <w:pPr>
         <w:pStyle w:val="Heading2"/>
       </w:pPr>
-      <w:bookmarkStart w:id="16" w:name="_Toc386384266"/>
+      <w:bookmarkStart w:id="17" w:name="_Toc386388867"/>
       <w:r>
         <w:t>2.2</w:t>
       </w:r>
       <w:r>
         <w:t xml:space="preserve"> Sistemska svojstva</w:t>
       </w:r>
-      <w:bookmarkEnd w:id="16"/>
+      <w:bookmarkEnd w:id="17"/>
     </w:p>
     <w:p>
       <w:pPr>
         <w:pStyle w:val="Heading3"/>
       </w:pPr>
-      <w:bookmarkStart w:id="17" w:name="_Toc386384267"/>
+      <w:bookmarkStart w:id="18" w:name="_Toc386388868"/>
       <w:r>
         <w:t xml:space="preserve">2.2.1 </w:t>
       </w:r>
       <w:r>
         <w:t>Obavijest o minimalnom stanju zaliha lijeka</w:t>
       </w:r>
-      <w:bookmarkEnd w:id="17"/>
+      <w:bookmarkEnd w:id="18"/>
     </w:p>
     <w:p>
       <w:pPr>
@@ -3359,14 +3472,14 @@
       <w:pPr>
         <w:pStyle w:val="Heading3"/>
       </w:pPr>
-      <w:bookmarkStart w:id="18" w:name="_Toc386384268"/>
+      <w:bookmarkStart w:id="19" w:name="_Toc386388869"/>
       <w:r>
         <w:t xml:space="preserve">2.2.2 </w:t>
       </w:r>
       <w:r>
         <w:t>Prikaz stanja i lokacije skladištenja lijeka</w:t>
       </w:r>
-      <w:bookmarkEnd w:id="18"/>
+      <w:bookmarkEnd w:id="19"/>
     </w:p>
     <w:p>
       <w:pPr>
@@ -3504,11 +3617,11 @@
       <w:pPr>
         <w:pStyle w:val="Heading2"/>
       </w:pPr>
-      <w:bookmarkStart w:id="19" w:name="_Toc386384269"/>
+      <w:bookmarkStart w:id="20" w:name="_Toc386388870"/>
       <w:r>
         <w:t>2.3 Izvedbeni zahtjevi</w:t>
       </w:r>
-      <w:bookmarkEnd w:id="19"/>
+      <w:bookmarkEnd w:id="20"/>
     </w:p>
     <w:p>
       <w:pPr>
@@ -3543,11 +3656,11 @@
       <w:pPr>
         <w:pStyle w:val="Heading2"/>
       </w:pPr>
-      <w:bookmarkStart w:id="20" w:name="_Toc386384270"/>
+      <w:bookmarkStart w:id="21" w:name="_Toc386388871"/>
       <w:r>
         <w:t>2.4 Ograničenje dizajna</w:t>
       </w:r>
-      <w:bookmarkEnd w:id="20"/>
+      <w:bookmarkEnd w:id="21"/>
     </w:p>
     <w:p>
       <w:pPr>
@@ -3565,11 +3678,11 @@
       <w:pPr>
         <w:pStyle w:val="Heading2"/>
       </w:pPr>
-      <w:bookmarkStart w:id="21" w:name="_Toc386384271"/>
+      <w:bookmarkStart w:id="22" w:name="_Toc386388872"/>
       <w:r>
         <w:t>2.5 Atributi programskog rješenja</w:t>
       </w:r>
-      <w:bookmarkEnd w:id="21"/>
+      <w:bookmarkEnd w:id="22"/>
     </w:p>
     <w:p>
       <w:pPr>
@@ -3590,11 +3703,11 @@
       <w:pPr>
         <w:pStyle w:val="Heading2"/>
       </w:pPr>
-      <w:bookmarkStart w:id="22" w:name="_Toc386384272"/>
+      <w:bookmarkStart w:id="23" w:name="_Toc386388873"/>
       <w:r>
         <w:t>2.6 Ostali zahtjevi</w:t>
       </w:r>
-      <w:bookmarkEnd w:id="22"/>
+      <w:bookmarkEnd w:id="23"/>
     </w:p>
     <w:p>
       <w:pPr>
@@ -3612,12 +3725,12 @@
           <w:numId w:val="23"/>
         </w:numPr>
       </w:pPr>
-      <w:bookmarkStart w:id="23" w:name="_Toc386384273"/>
+      <w:bookmarkStart w:id="24" w:name="_Toc386388874"/>
       <w:r>
         <w:lastRenderedPageBreak/>
         <w:t>Projektni plan</w:t>
       </w:r>
-      <w:bookmarkEnd w:id="23"/>
+      <w:bookmarkEnd w:id="24"/>
     </w:p>
     <w:p/>
     <w:p>
@@ -3638,6 +3751,7 @@
       <w:r>
         <w:rPr>
           <w:noProof/>
+          <w:lang w:val="en-US" w:eastAsia="en-US"/>
         </w:rPr>
         <w:drawing>
           <wp:inline distT="0" distB="0" distL="0" distR="0">
@@ -3761,14 +3875,14 @@
       <w:pPr>
         <w:pStyle w:val="Heading2"/>
       </w:pPr>
-      <w:bookmarkStart w:id="24" w:name="_Toc386384274"/>
+      <w:bookmarkStart w:id="25" w:name="_Toc386388875"/>
       <w:r>
         <w:t>3</w:t>
       </w:r>
       <w:r>
         <w:t>.1. Projektni tim</w:t>
       </w:r>
-      <w:bookmarkEnd w:id="24"/>
+      <w:bookmarkEnd w:id="25"/>
     </w:p>
     <w:p>
       <w:pPr>
@@ -4033,14 +4147,14 @@
       <w:pPr>
         <w:pStyle w:val="Heading2"/>
       </w:pPr>
-      <w:bookmarkStart w:id="25" w:name="_Toc386384275"/>
+      <w:bookmarkStart w:id="26" w:name="_Toc386388876"/>
       <w:r>
         <w:t>3</w:t>
       </w:r>
       <w:r>
         <w:t>.2. Terminski plan</w:t>
       </w:r>
-      <w:bookmarkEnd w:id="25"/>
+      <w:bookmarkEnd w:id="26"/>
     </w:p>
     <w:p/>
     <w:p>
@@ -4057,6 +4171,7 @@
       <w:r>
         <w:rPr>
           <w:noProof/>
+          <w:lang w:val="en-US" w:eastAsia="en-US"/>
         </w:rPr>
         <w:drawing>
           <wp:anchor distT="0" distB="0" distL="114300" distR="114300" simplePos="0" relativeHeight="251654144" behindDoc="0" locked="0" layoutInCell="1" allowOverlap="1" wp14:anchorId="0FEB0FF4" wp14:editId="47CFBE3C">
@@ -4173,6 +4288,7 @@
       <w:r>
         <w:rPr>
           <w:noProof/>
+          <w:lang w:val="en-US" w:eastAsia="en-US"/>
         </w:rPr>
         <w:lastRenderedPageBreak/>
         <w:drawing>
@@ -4268,14 +4384,14 @@
       <w:pPr>
         <w:pStyle w:val="Heading2"/>
       </w:pPr>
-      <w:bookmarkStart w:id="26" w:name="_Toc386311954"/>
-      <w:bookmarkStart w:id="27" w:name="_Toc386384276"/>
+      <w:bookmarkStart w:id="27" w:name="_Toc386311954"/>
+      <w:bookmarkStart w:id="28" w:name="_Toc386388877"/>
       <w:r>
         <w:lastRenderedPageBreak/>
         <w:t>3.3. Proračun i budžet</w:t>
       </w:r>
-      <w:bookmarkEnd w:id="26"/>
       <w:bookmarkEnd w:id="27"/>
+      <w:bookmarkEnd w:id="28"/>
     </w:p>
     <w:p/>
     <w:p>
@@ -4297,6 +4413,7 @@
       <w:r>
         <w:rPr>
           <w:noProof/>
+          <w:lang w:val="en-US" w:eastAsia="en-US"/>
         </w:rPr>
         <w:drawing>
           <wp:anchor distT="0" distB="0" distL="114300" distR="114300" simplePos="0" relativeHeight="251659264" behindDoc="0" locked="0" layoutInCell="1" allowOverlap="1" wp14:anchorId="67C9332F" wp14:editId="2CBD8E62">
@@ -4397,6 +4514,7 @@
       <w:r>
         <w:rPr>
           <w:noProof/>
+          <w:lang w:val="en-US" w:eastAsia="en-US"/>
         </w:rPr>
         <w:lastRenderedPageBreak/>
         <w:drawing>
@@ -4475,6 +4593,7 @@
         <w:rPr>
           <w:b/>
           <w:noProof/>
+          <w:lang w:val="en-US" w:eastAsia="en-US"/>
         </w:rPr>
         <w:drawing>
           <wp:anchor distT="0" distB="0" distL="114300" distR="114300" simplePos="0" relativeHeight="251657216" behindDoc="0" locked="0" layoutInCell="1" allowOverlap="1" wp14:anchorId="29ED0EA2" wp14:editId="06572131">
@@ -4573,6 +4692,7 @@
       <w:r>
         <w:rPr>
           <w:noProof/>
+          <w:lang w:val="en-US" w:eastAsia="en-US"/>
         </w:rPr>
         <w:drawing>
           <wp:anchor distT="0" distB="0" distL="114300" distR="114300" simplePos="0" relativeHeight="251658240" behindDoc="0" locked="0" layoutInCell="1" allowOverlap="1" wp14:anchorId="13E1BC06" wp14:editId="55F6ED5F">
@@ -4684,14 +4804,14 @@
       <w:pPr>
         <w:pStyle w:val="Heading2"/>
       </w:pPr>
-      <w:bookmarkStart w:id="28" w:name="_Toc386384277"/>
+      <w:bookmarkStart w:id="29" w:name="_Toc386388878"/>
       <w:r>
         <w:t>3</w:t>
       </w:r>
       <w:r>
         <w:t>.4. Ponuda naručitelju</w:t>
       </w:r>
-      <w:bookmarkEnd w:id="28"/>
+      <w:bookmarkEnd w:id="29"/>
     </w:p>
     <w:p>
       <w:pPr>
@@ -5275,7 +5395,7 @@
         </w:rPr>
         <w:t>)</w:t>
       </w:r>
-      <w:bookmarkStart w:id="29" w:name="_Toc320994777"/>
+      <w:bookmarkStart w:id="30" w:name="_Toc320994777"/>
     </w:p>
     <w:p>
       <w:pPr>
@@ -5285,33 +5405,87 @@
           <w:numId w:val="23"/>
         </w:numPr>
       </w:pPr>
-      <w:bookmarkStart w:id="30" w:name="_Toc386384278"/>
+      <w:bookmarkStart w:id="31" w:name="_Toc386388879"/>
       <w:r>
         <w:lastRenderedPageBreak/>
         <w:t>Opis dizajna sustava</w:t>
       </w:r>
+      <w:bookmarkEnd w:id="31"/>
+    </w:p>
+    <w:p>
+      <w:pPr>
+        <w:pStyle w:val="Heading2"/>
+      </w:pPr>
+      <w:bookmarkStart w:id="32" w:name="_Toc386388880"/>
+      <w:r>
+        <w:t>4.1 Arhitektura sustava</w:t>
+      </w:r>
+      <w:bookmarkEnd w:id="32"/>
+    </w:p>
+    <w:p>
+      <w:r>
+        <w:pict>
+          <v:shapetype id="_x0000_t75" coordsize="21600,21600" o:spt="75" o:preferrelative="t" path="m@4@5l@4@11@9@11@9@5xe" filled="f" stroked="f">
+            <v:stroke joinstyle="miter"/>
+            <v:formulas>
+              <v:f eqn="if lineDrawn pixelLineWidth 0"/>
+              <v:f eqn="sum @0 1 0"/>
+              <v:f eqn="sum 0 0 @1"/>
+              <v:f eqn="prod @2 1 2"/>
+              <v:f eqn="prod @3 21600 pixelWidth"/>
+              <v:f eqn="prod @3 21600 pixelHeight"/>
+              <v:f eqn="sum @0 0 1"/>
+              <v:f eqn="prod @6 1 2"/>
+              <v:f eqn="prod @7 21600 pixelWidth"/>
+              <v:f eqn="sum @8 21600 0"/>
+              <v:f eqn="prod @7 21600 pixelHeight"/>
+              <v:f eqn="sum @10 21600 0"/>
+            </v:formulas>
+            <v:path o:extrusionok="f" gradientshapeok="t" o:connecttype="rect"/>
+            <o:lock v:ext="edit" aspectratio="t"/>
+          </v:shapetype>
+          <v:shape id="_x0000_i1028" type="#_x0000_t75" style="width:467.25pt;height:376.5pt">
+            <v:imagedata r:id="rId20" o:title="Arhitektura"/>
+          </v:shape>
+        </w:pict>
+      </w:r>
+    </w:p>
+    <w:p/>
+    <w:p>
+      <w:r>
+        <w:t>Sljedeća arhitektura sustava prikazuje našu aplikaciju Appoteka.NET koja je instalirana na desktop računalu te povezana sa web bazom podataka. Odlučili smo se za bazu podataka na web serveru zbog veće mogućnosti skalabilnosti i integracije samog sustava unutar grupacija određenih ljekarni. Također sama aplikacija komunicira sa bazom podataka HZZO zbog preuzimanja prepisanih recepata naših klijenata. Zbog potrebe fiskalnog računa aplikacija po potrebi komunicira sa poreznom upravom.</w:t>
+      </w:r>
+    </w:p>
+    <w:p/>
+    <w:p/>
+    <w:p/>
+    <w:p/>
+    <w:p>
+      <w:pPr>
+        <w:pStyle w:val="Heading2"/>
+      </w:pPr>
+      <w:bookmarkStart w:id="33" w:name="_Toc386388881"/>
+      <w:r>
+        <w:lastRenderedPageBreak/>
+        <w:t>4.</w:t>
+      </w:r>
+      <w:r>
+        <w:t>2</w:t>
+      </w:r>
+      <w:r>
+        <w:t xml:space="preserve">. </w:t>
+      </w:r>
+      <w:r>
+        <w:t>Dijagram slučajeva korištenja (</w:t>
+      </w:r>
+      <w:r>
+        <w:t>Use Case D</w:t>
+      </w:r>
+      <w:r>
+        <w:t>iagram)</w:t>
+      </w:r>
       <w:bookmarkEnd w:id="30"/>
-    </w:p>
-    <w:p/>
-    <w:p>
-      <w:pPr>
-        <w:pStyle w:val="Heading2"/>
-      </w:pPr>
-      <w:bookmarkStart w:id="31" w:name="_Toc386384279"/>
-      <w:r>
-        <w:t xml:space="preserve">4.1. </w:t>
-      </w:r>
-      <w:r>
-        <w:t>Dijagram slučajeva korištenja (</w:t>
-      </w:r>
-      <w:r>
-        <w:t>Use Case D</w:t>
-      </w:r>
-      <w:r>
-        <w:t>iagram)</w:t>
-      </w:r>
-      <w:bookmarkEnd w:id="29"/>
-      <w:bookmarkEnd w:id="31"/>
+      <w:bookmarkEnd w:id="33"/>
     </w:p>
     <w:p>
       <w:pPr>
@@ -5330,6 +5504,7 @@
       <w:r>
         <w:rPr>
           <w:noProof/>
+          <w:lang w:val="en-US" w:eastAsia="en-US"/>
         </w:rPr>
         <w:drawing>
           <wp:inline distT="0" distB="0" distL="0" distR="0">
@@ -5347,7 +5522,7 @@
                     <pic:cNvPicPr/>
                   </pic:nvPicPr>
                   <pic:blipFill>
-                    <a:blip r:embed="rId20">
+                    <a:blip r:embed="rId21">
                       <a:extLst>
                         <a:ext uri="{28A0092B-C50C-407E-A947-70E740481C1C}">
                           <a14:useLocalDpi xmlns:a14="http://schemas.microsoft.com/office/drawing/2010/main" val="0"/>
@@ -5387,7 +5562,21 @@
           <w:b/>
           <w:noProof/>
         </w:rPr>
-        <w:t>Slika 4.1. Dijagram slučajeva korištenja</w:t>
+        <w:t>Slika 4.</w:t>
+      </w:r>
+      <w:r>
+        <w:rPr>
+          <w:b/>
+          <w:noProof/>
+        </w:rPr>
+        <w:t>2</w:t>
+      </w:r>
+      <w:r>
+        <w:rPr>
+          <w:b/>
+          <w:noProof/>
+        </w:rPr>
+        <w:t>. Dijagram slučajeva korištenja</w:t>
       </w:r>
     </w:p>
     <w:p>
@@ -5677,40 +5866,34 @@
         <w:rPr>
           <w:noProof/>
         </w:rPr>
-        <w:t xml:space="preserve"> HZZO </w:t>
+        <w:t xml:space="preserve"> HZZO baza podataka iz koje ljekarna može samo dohvaćati određene podatke kao što su podaci o klijentu, njegovim receptima te propisanim lijekovima.</w:t>
       </w:r>
       <w:r>
         <w:rPr>
           <w:noProof/>
         </w:rPr>
+        <w:t xml:space="preserve"> </w:t>
+      </w:r>
+    </w:p>
+    <w:p>
+      <w:pPr>
+        <w:rPr>
+          <w:noProof/>
+        </w:rPr>
+      </w:pPr>
+    </w:p>
+    <w:p>
+      <w:pPr>
+        <w:ind w:firstLine="426"/>
+        <w:rPr>
+          <w:noProof/>
+        </w:rPr>
+      </w:pPr>
+      <w:r>
+        <w:rPr>
+          <w:noProof/>
+        </w:rPr>
         <w:lastRenderedPageBreak/>
-        <w:t>baza podataka iz koje ljekarna može samo dohvaćati određene podatke kao što su podaci o klijentu, njegovim receptima te propisanim lijekovima.</w:t>
-      </w:r>
-      <w:r>
-        <w:rPr>
-          <w:noProof/>
-        </w:rPr>
-        <w:t xml:space="preserve"> </w:t>
-      </w:r>
-    </w:p>
-    <w:p>
-      <w:pPr>
-        <w:rPr>
-          <w:noProof/>
-        </w:rPr>
-      </w:pPr>
-    </w:p>
-    <w:p>
-      <w:pPr>
-        <w:ind w:firstLine="426"/>
-        <w:rPr>
-          <w:noProof/>
-        </w:rPr>
-      </w:pPr>
-      <w:r>
-        <w:rPr>
-          <w:noProof/>
-        </w:rPr>
         <w:t xml:space="preserve">Kod pristupanja aplikaciji </w:t>
       </w:r>
       <w:r>
@@ -5761,17 +5944,29 @@
           <w:noProof/>
         </w:rPr>
       </w:pPr>
-      <w:bookmarkStart w:id="32" w:name="_Toc386384280"/>
+      <w:bookmarkStart w:id="34" w:name="_Toc386388882"/>
       <w:r>
         <w:rPr>
           <w:noProof/>
         </w:rPr>
-        <w:t>4.2.</w:t>
+        <w:t>4.</w:t>
       </w:r>
       <w:r>
         <w:rPr>
           <w:noProof/>
         </w:rPr>
+        <w:t>3</w:t>
+      </w:r>
+      <w:r>
+        <w:rPr>
+          <w:noProof/>
+        </w:rPr>
+        <w:t>.</w:t>
+      </w:r>
+      <w:r>
+        <w:rPr>
+          <w:noProof/>
+        </w:rPr>
         <w:t xml:space="preserve"> </w:t>
       </w:r>
       <w:r>
@@ -5786,7 +5981,7 @@
         </w:rPr>
         <w:t xml:space="preserve"> (Activity Diagrams)</w:t>
       </w:r>
-      <w:bookmarkEnd w:id="32"/>
+      <w:bookmarkEnd w:id="34"/>
     </w:p>
     <w:p>
       <w:pPr>
@@ -5795,20 +5990,32 @@
           <w:noProof/>
         </w:rPr>
       </w:pPr>
-      <w:bookmarkStart w:id="33" w:name="_Toc386384281"/>
+      <w:bookmarkStart w:id="35" w:name="_Toc386388883"/>
       <w:r>
         <w:rPr>
           <w:noProof/>
         </w:rPr>
-        <w:t xml:space="preserve">4.2.1. </w:t>
+        <w:t>4.</w:t>
       </w:r>
       <w:r>
         <w:rPr>
           <w:noProof/>
         </w:rPr>
+        <w:t>3</w:t>
+      </w:r>
+      <w:r>
+        <w:rPr>
+          <w:noProof/>
+        </w:rPr>
+        <w:t xml:space="preserve">.1. </w:t>
+      </w:r>
+      <w:r>
+        <w:rPr>
+          <w:noProof/>
+        </w:rPr>
         <w:t>Naručivanje lijekova</w:t>
       </w:r>
-      <w:bookmarkEnd w:id="33"/>
+      <w:bookmarkEnd w:id="35"/>
     </w:p>
     <w:p>
       <w:pPr>
@@ -5840,6 +6047,7 @@
       <w:r>
         <w:rPr>
           <w:noProof/>
+          <w:lang w:val="en-US" w:eastAsia="en-US"/>
         </w:rPr>
         <w:drawing>
           <wp:anchor distT="0" distB="0" distL="114300" distR="114300" simplePos="0" relativeHeight="251661312" behindDoc="0" locked="0" layoutInCell="1" allowOverlap="1" wp14:anchorId="6C1D1BDB" wp14:editId="33C291C7">
@@ -5865,7 +6073,7 @@
                     <pic:cNvPicPr/>
                   </pic:nvPicPr>
                   <pic:blipFill>
-                    <a:blip r:embed="rId21">
+                    <a:blip r:embed="rId22">
                       <a:extLst>
                         <a:ext uri="{28A0092B-C50C-407E-A947-70E740481C1C}">
                           <a14:useLocalDpi xmlns:a14="http://schemas.microsoft.com/office/drawing/2010/main" val="0"/>
@@ -5907,7 +6115,31 @@
         <w:rPr>
           <w:b/>
         </w:rPr>
-        <w:t xml:space="preserve">Slika 4.2. Dijagram aktivnosti </w:t>
+        <w:t>Slika 4.</w:t>
+      </w:r>
+      <w:r>
+        <w:rPr>
+          <w:b/>
+        </w:rPr>
+        <w:t>3</w:t>
+      </w:r>
+      <w:r>
+        <w:rPr>
+          <w:b/>
+        </w:rPr>
+        <w:t>.</w:t>
+      </w:r>
+      <w:r>
+        <w:rPr>
+          <w:b/>
+        </w:rPr>
+        <w:t>1</w:t>
+      </w:r>
+      <w:r>
+        <w:rPr>
+          <w:b/>
+        </w:rPr>
+        <w:t xml:space="preserve"> Dijagram aktivnosti </w:t>
       </w:r>
       <w:r>
         <w:rPr>
@@ -5931,14 +6163,27 @@
           <w:noProof/>
         </w:rPr>
       </w:pPr>
-      <w:bookmarkStart w:id="34" w:name="_Toc386384282"/>
+      <w:bookmarkStart w:id="36" w:name="_Toc386388884"/>
       <w:r>
         <w:rPr>
           <w:noProof/>
         </w:rPr>
-        <w:t>4.2.2. Unos lijekova</w:t>
-      </w:r>
-      <w:bookmarkEnd w:id="34"/>
+        <w:lastRenderedPageBreak/>
+        <w:t>4.</w:t>
+      </w:r>
+      <w:r>
+        <w:rPr>
+          <w:noProof/>
+        </w:rPr>
+        <w:t>3</w:t>
+      </w:r>
+      <w:r>
+        <w:rPr>
+          <w:noProof/>
+        </w:rPr>
+        <w:t>.2. Unos lijekova</w:t>
+      </w:r>
+      <w:bookmarkEnd w:id="36"/>
     </w:p>
     <w:p>
       <w:pPr>
@@ -5978,6 +6223,7 @@
       <w:r>
         <w:rPr>
           <w:noProof/>
+          <w:lang w:val="en-US" w:eastAsia="en-US"/>
         </w:rPr>
         <w:drawing>
           <wp:inline distT="0" distB="0" distL="0" distR="0">
@@ -5995,7 +6241,7 @@
                     <pic:cNvPicPr/>
                   </pic:nvPicPr>
                   <pic:blipFill>
-                    <a:blip r:embed="rId22">
+                    <a:blip r:embed="rId23">
                       <a:extLst>
                         <a:ext uri="{28A0092B-C50C-407E-A947-70E740481C1C}">
                           <a14:useLocalDpi xmlns:a14="http://schemas.microsoft.com/office/drawing/2010/main" val="0"/>
@@ -6033,7 +6279,31 @@
         <w:rPr>
           <w:b/>
         </w:rPr>
-        <w:t xml:space="preserve">Slika 4.3. Dijagram aktivnosti </w:t>
+        <w:t>Slika 4.</w:t>
+      </w:r>
+      <w:r>
+        <w:rPr>
+          <w:b/>
+        </w:rPr>
+        <w:t>3</w:t>
+      </w:r>
+      <w:r>
+        <w:rPr>
+          <w:b/>
+        </w:rPr>
+        <w:t>.</w:t>
+      </w:r>
+      <w:r>
+        <w:rPr>
+          <w:b/>
+        </w:rPr>
+        <w:t>2</w:t>
+      </w:r>
+      <w:r>
+        <w:rPr>
+          <w:b/>
+        </w:rPr>
+        <w:t xml:space="preserve"> Dijagram aktivnosti </w:t>
       </w:r>
       <w:r>
         <w:rPr>
@@ -6055,11 +6325,17 @@
       <w:pPr>
         <w:pStyle w:val="Heading3"/>
       </w:pPr>
-      <w:bookmarkStart w:id="35" w:name="_Toc386384283"/>
-      <w:r>
-        <w:t>4.2.3. Ažuriranje stanja lijekova</w:t>
-      </w:r>
-      <w:bookmarkEnd w:id="35"/>
+      <w:bookmarkStart w:id="37" w:name="_Toc386388885"/>
+      <w:r>
+        <w:t>4.</w:t>
+      </w:r>
+      <w:r>
+        <w:t>3</w:t>
+      </w:r>
+      <w:r>
+        <w:t>.3. Ažuriranje stanja lijekova</w:t>
+      </w:r>
+      <w:bookmarkEnd w:id="37"/>
     </w:p>
     <w:p>
       <w:pPr>
@@ -6086,6 +6362,7 @@
       <w:r>
         <w:rPr>
           <w:noProof/>
+          <w:lang w:val="en-US" w:eastAsia="en-US"/>
         </w:rPr>
         <w:lastRenderedPageBreak/>
         <w:drawing>
@@ -6104,7 +6381,7 @@
                     <pic:cNvPicPr/>
                   </pic:nvPicPr>
                   <pic:blipFill>
-                    <a:blip r:embed="rId23" cstate="print"/>
+                    <a:blip r:embed="rId24" cstate="print"/>
                     <a:stretch>
                       <a:fillRect/>
                     </a:stretch>
@@ -6145,7 +6422,31 @@
         <w:rPr>
           <w:b/>
         </w:rPr>
-        <w:t xml:space="preserve">Slika 4.4. Dijagram aktivnosti </w:t>
+        <w:t>Slika 4.</w:t>
+      </w:r>
+      <w:r>
+        <w:rPr>
+          <w:b/>
+        </w:rPr>
+        <w:t>3</w:t>
+      </w:r>
+      <w:r>
+        <w:rPr>
+          <w:b/>
+        </w:rPr>
+        <w:t>.</w:t>
+      </w:r>
+      <w:r>
+        <w:rPr>
+          <w:b/>
+        </w:rPr>
+        <w:t>3</w:t>
+      </w:r>
+      <w:r>
+        <w:rPr>
+          <w:b/>
+        </w:rPr>
+        <w:t xml:space="preserve"> Dijagram aktivnosti </w:t>
       </w:r>
       <w:r>
         <w:rPr>
@@ -6166,11 +6467,17 @@
       <w:pPr>
         <w:pStyle w:val="Heading3"/>
       </w:pPr>
-      <w:bookmarkStart w:id="36" w:name="_Toc386384284"/>
-      <w:r>
-        <w:t>4.2.4. Prikaz stanja i lokacije skladištenja lijeka</w:t>
-      </w:r>
-      <w:bookmarkEnd w:id="36"/>
+      <w:bookmarkStart w:id="38" w:name="_Toc386388886"/>
+      <w:r>
+        <w:t>4.</w:t>
+      </w:r>
+      <w:r>
+        <w:t>3</w:t>
+      </w:r>
+      <w:r>
+        <w:t>.4. Prikaz stanja i lokacije skladištenja lijeka</w:t>
+      </w:r>
+      <w:bookmarkEnd w:id="38"/>
     </w:p>
     <w:p>
       <w:pPr>
@@ -6185,6 +6492,7 @@
       <w:r>
         <w:rPr>
           <w:noProof/>
+          <w:lang w:val="en-US" w:eastAsia="en-US"/>
         </w:rPr>
         <w:drawing>
           <wp:inline distT="0" distB="0" distL="0" distR="0">
@@ -6202,7 +6510,7 @@
                     <pic:cNvPicPr/>
                   </pic:nvPicPr>
                   <pic:blipFill>
-                    <a:blip r:embed="rId24">
+                    <a:blip r:embed="rId25">
                       <a:extLst>
                         <a:ext uri="{28A0092B-C50C-407E-A947-70E740481C1C}">
                           <a14:useLocalDpi xmlns:a14="http://schemas.microsoft.com/office/drawing/2010/main" val="0"/>
@@ -6240,7 +6548,31 @@
         <w:rPr>
           <w:b/>
         </w:rPr>
-        <w:t xml:space="preserve">Slika 4.5. Dijagram aktivnosti </w:t>
+        <w:t>Slika 4.</w:t>
+      </w:r>
+      <w:r>
+        <w:rPr>
+          <w:b/>
+        </w:rPr>
+        <w:t>3</w:t>
+      </w:r>
+      <w:r>
+        <w:rPr>
+          <w:b/>
+        </w:rPr>
+        <w:t>.</w:t>
+      </w:r>
+      <w:r>
+        <w:rPr>
+          <w:b/>
+        </w:rPr>
+        <w:t>4</w:t>
+      </w:r>
+      <w:r>
+        <w:rPr>
+          <w:b/>
+        </w:rPr>
+        <w:t xml:space="preserve"> Dijagram aktivnosti </w:t>
       </w:r>
       <w:r>
         <w:rPr>
@@ -6262,12 +6594,18 @@
       <w:pPr>
         <w:pStyle w:val="Heading3"/>
       </w:pPr>
-      <w:bookmarkStart w:id="37" w:name="_Toc386384285"/>
+      <w:bookmarkStart w:id="39" w:name="_Toc386388887"/>
       <w:r>
         <w:lastRenderedPageBreak/>
-        <w:t>4.2.5. Provjera klijenta</w:t>
-      </w:r>
-      <w:bookmarkEnd w:id="37"/>
+        <w:t>4.</w:t>
+      </w:r>
+      <w:r>
+        <w:t>3</w:t>
+      </w:r>
+      <w:r>
+        <w:t>.5. Provjera klijenta</w:t>
+      </w:r>
+      <w:bookmarkEnd w:id="39"/>
     </w:p>
     <w:p>
       <w:pPr>
@@ -6308,6 +6646,7 @@
       <w:r>
         <w:rPr>
           <w:noProof/>
+          <w:lang w:val="en-US" w:eastAsia="en-US"/>
         </w:rPr>
         <w:drawing>
           <wp:inline distT="0" distB="0" distL="0" distR="0">
@@ -6325,7 +6664,7 @@
                     <pic:cNvPicPr/>
                   </pic:nvPicPr>
                   <pic:blipFill>
-                    <a:blip r:embed="rId25">
+                    <a:blip r:embed="rId26">
                       <a:extLst>
                         <a:ext uri="{28A0092B-C50C-407E-A947-70E740481C1C}">
                           <a14:useLocalDpi xmlns:a14="http://schemas.microsoft.com/office/drawing/2010/main" val="0"/>
@@ -6364,7 +6703,31 @@
         <w:rPr>
           <w:b/>
         </w:rPr>
-        <w:t xml:space="preserve">Slika 4.6. Dijagram aktivnosti </w:t>
+        <w:t>Slika 4.</w:t>
+      </w:r>
+      <w:r>
+        <w:rPr>
+          <w:b/>
+        </w:rPr>
+        <w:t>3</w:t>
+      </w:r>
+      <w:r>
+        <w:rPr>
+          <w:b/>
+        </w:rPr>
+        <w:t>.</w:t>
+      </w:r>
+      <w:r>
+        <w:rPr>
+          <w:b/>
+        </w:rPr>
+        <w:t>4</w:t>
+      </w:r>
+      <w:r>
+        <w:rPr>
+          <w:b/>
+        </w:rPr>
+        <w:t xml:space="preserve"> Dijagram aktivnosti </w:t>
       </w:r>
       <w:r>
         <w:rPr>
@@ -6385,11 +6748,17 @@
       <w:pPr>
         <w:pStyle w:val="Heading3"/>
       </w:pPr>
-      <w:bookmarkStart w:id="38" w:name="_Toc386384286"/>
-      <w:r>
-        <w:t>4.2.6. Izrada i ispis računa</w:t>
-      </w:r>
-      <w:bookmarkEnd w:id="38"/>
+      <w:bookmarkStart w:id="40" w:name="_Toc386388888"/>
+      <w:r>
+        <w:t>4.</w:t>
+      </w:r>
+      <w:r>
+        <w:t>3</w:t>
+      </w:r>
+      <w:r>
+        <w:t>.6. Izrada i ispis računa</w:t>
+      </w:r>
+      <w:bookmarkEnd w:id="40"/>
     </w:p>
     <w:p>
       <w:pPr>
@@ -6412,6 +6781,7 @@
       <w:r>
         <w:rPr>
           <w:noProof/>
+          <w:lang w:val="en-US" w:eastAsia="en-US"/>
         </w:rPr>
         <w:lastRenderedPageBreak/>
         <w:drawing>
@@ -6430,7 +6800,7 @@
                     <pic:cNvPicPr/>
                   </pic:nvPicPr>
                   <pic:blipFill>
-                    <a:blip r:embed="rId26">
+                    <a:blip r:embed="rId27">
                       <a:extLst>
                         <a:ext uri="{28A0092B-C50C-407E-A947-70E740481C1C}">
                           <a14:useLocalDpi xmlns:a14="http://schemas.microsoft.com/office/drawing/2010/main" val="0"/>
@@ -6469,7 +6839,31 @@
         <w:rPr>
           <w:b/>
         </w:rPr>
-        <w:t xml:space="preserve">Slika 4.7. Dijagram aktivnosti </w:t>
+        <w:t>Slika 4.</w:t>
+      </w:r>
+      <w:r>
+        <w:rPr>
+          <w:b/>
+        </w:rPr>
+        <w:t>3</w:t>
+      </w:r>
+      <w:r>
+        <w:rPr>
+          <w:b/>
+        </w:rPr>
+        <w:t>.</w:t>
+      </w:r>
+      <w:r>
+        <w:rPr>
+          <w:b/>
+        </w:rPr>
+        <w:t>6</w:t>
+      </w:r>
+      <w:r>
+        <w:rPr>
+          <w:b/>
+        </w:rPr>
+        <w:t xml:space="preserve"> Dijagram aktivnosti </w:t>
       </w:r>
       <w:r>
         <w:rPr>
@@ -6492,11 +6886,17 @@
       <w:pPr>
         <w:pStyle w:val="Heading3"/>
       </w:pPr>
-      <w:bookmarkStart w:id="39" w:name="_Toc386384287"/>
-      <w:r>
-        <w:t>4.2.7. Obavijest o minimalnom stanju zaliha lijeka</w:t>
-      </w:r>
-      <w:bookmarkEnd w:id="39"/>
+      <w:bookmarkStart w:id="41" w:name="_Toc386388889"/>
+      <w:r>
+        <w:t>4.</w:t>
+      </w:r>
+      <w:r>
+        <w:t>3</w:t>
+      </w:r>
+      <w:r>
+        <w:t>.7. Obavijest o minimalnom stanju zaliha lijeka</w:t>
+      </w:r>
+      <w:bookmarkEnd w:id="41"/>
     </w:p>
     <w:p>
       <w:pPr>
@@ -6511,6 +6911,7 @@
       <w:r>
         <w:rPr>
           <w:noProof/>
+          <w:lang w:val="en-US" w:eastAsia="en-US"/>
         </w:rPr>
         <w:drawing>
           <wp:inline distT="0" distB="0" distL="0" distR="0">
@@ -6528,7 +6929,7 @@
                     <pic:cNvPicPr/>
                   </pic:nvPicPr>
                   <pic:blipFill>
-                    <a:blip r:embed="rId27">
+                    <a:blip r:embed="rId28">
                       <a:extLst>
                         <a:ext uri="{28A0092B-C50C-407E-A947-70E740481C1C}">
                           <a14:useLocalDpi xmlns:a14="http://schemas.microsoft.com/office/drawing/2010/main" val="0"/>
@@ -6567,7 +6968,31 @@
         <w:rPr>
           <w:b/>
         </w:rPr>
-        <w:t xml:space="preserve">Slika 4.8. Dijagram aktivnosti </w:t>
+        <w:t>Slika 4.</w:t>
+      </w:r>
+      <w:r>
+        <w:rPr>
+          <w:b/>
+        </w:rPr>
+        <w:t>3</w:t>
+      </w:r>
+      <w:r>
+        <w:rPr>
+          <w:b/>
+        </w:rPr>
+        <w:t>.</w:t>
+      </w:r>
+      <w:r>
+        <w:rPr>
+          <w:b/>
+        </w:rPr>
+        <w:t>7</w:t>
+      </w:r>
+      <w:r>
+        <w:rPr>
+          <w:b/>
+        </w:rPr>
+        <w:t xml:space="preserve"> Dijagram aktivnosti </w:t>
       </w:r>
       <w:r>
         <w:rPr>
@@ -6622,8 +7047,8 @@
           <w:i/>
         </w:rPr>
         <w:sectPr>
-          <w:headerReference w:type="default" r:id="rId28"/>
-          <w:footerReference w:type="default" r:id="rId29"/>
+          <w:headerReference w:type="default" r:id="rId29"/>
+          <w:footerReference w:type="default" r:id="rId30"/>
           <w:pgSz w:w="11906" w:h="16838"/>
           <w:pgMar w:top="851" w:right="1134" w:bottom="1701" w:left="1418" w:header="709" w:footer="709" w:gutter="0"/>
           <w:cols w:space="708"/>
@@ -6648,11 +7073,11 @@
           <w:numId w:val="23"/>
         </w:numPr>
       </w:pPr>
-      <w:bookmarkStart w:id="40" w:name="_Toc386384288"/>
+      <w:bookmarkStart w:id="42" w:name="_Toc386388890"/>
       <w:r>
         <w:t>Dijagram klasa (Class Diagram)</w:t>
       </w:r>
-      <w:bookmarkEnd w:id="40"/>
+      <w:bookmarkEnd w:id="42"/>
     </w:p>
     <w:p/>
     <w:p>
@@ -6661,27 +7086,8 @@
       </w:pPr>
       <w:r>
         <w:pict>
-          <v:shapetype id="_x0000_t75" coordsize="21600,21600" o:spt="75" o:preferrelative="t" path="m@4@5l@4@11@9@11@9@5xe" filled="f" stroked="f">
-            <v:stroke joinstyle="miter"/>
-            <v:formulas>
-              <v:f eqn="if lineDrawn pixelLineWidth 0"/>
-              <v:f eqn="sum @0 1 0"/>
-              <v:f eqn="sum 0 0 @1"/>
-              <v:f eqn="prod @2 1 2"/>
-              <v:f eqn="prod @3 21600 pixelWidth"/>
-              <v:f eqn="prod @3 21600 pixelHeight"/>
-              <v:f eqn="sum @0 0 1"/>
-              <v:f eqn="prod @6 1 2"/>
-              <v:f eqn="prod @7 21600 pixelWidth"/>
-              <v:f eqn="sum @8 21600 0"/>
-              <v:f eqn="prod @7 21600 pixelHeight"/>
-              <v:f eqn="sum @10 21600 0"/>
-            </v:formulas>
-            <v:path o:extrusionok="f" gradientshapeok="t" o:connecttype="rect"/>
-            <o:lock v:ext="edit" aspectratio="t"/>
-          </v:shapetype>
           <v:shape id="_x0000_i1025" type="#_x0000_t75" style="width:679.5pt;height:351pt;mso-position-horizontal:center;mso-position-horizontal-relative:margin;mso-position-vertical:top;mso-position-vertical-relative:margin">
-            <v:imagedata r:id="rId30" o:title="1dio"/>
+            <v:imagedata r:id="rId31" o:title="1dio"/>
           </v:shape>
         </w:pict>
       </w:r>
@@ -6866,11 +7272,11 @@
           <w:numId w:val="23"/>
         </w:numPr>
       </w:pPr>
-      <w:bookmarkStart w:id="41" w:name="_Toc386384289"/>
+      <w:bookmarkStart w:id="43" w:name="_Toc386388891"/>
       <w:r>
         <w:t>Dijagram podataka</w:t>
       </w:r>
-      <w:bookmarkEnd w:id="41"/>
+      <w:bookmarkEnd w:id="43"/>
     </w:p>
     <w:p/>
     <w:p>
@@ -6905,8 +7311,6 @@
       <w:r>
         <w:t>Lijekovi – s</w:t>
       </w:r>
-      <w:bookmarkStart w:id="42" w:name="_GoBack"/>
-      <w:bookmarkEnd w:id="42"/>
       <w:r>
         <w:t>vaki lijek spada pod određenu kategoriju koj</w:t>
       </w:r>
@@ -6998,7 +7402,22 @@
         </w:sectPr>
       </w:pPr>
       <w:r>
-        <w:t>Također smo zbog potrebe funkcionalnosti simulirali bazu HZZO koja nam je potrebna za povlačenje klijenata i njihovi prepisanih recepata za lijekove</w:t>
+        <w:t>Također smo zbog potrebe funkcionalnosti simulirali</w:t>
+      </w:r>
+      <w:r>
+        <w:t xml:space="preserve"> smo</w:t>
+      </w:r>
+      <w:r>
+        <w:t xml:space="preserve"> bazu HZZO koja nam je potrebna za povlačenje klijenata i njihovi</w:t>
+      </w:r>
+      <w:r>
+        <w:t>h</w:t>
+      </w:r>
+      <w:r>
+        <w:t xml:space="preserve"> prepisanih recepata za lijekove</w:t>
+      </w:r>
+      <w:r>
+        <w:t>.</w:t>
       </w:r>
     </w:p>
     <w:p>
@@ -7006,7 +7425,7 @@
         <w:lastRenderedPageBreak/>
         <w:pict>
           <v:shape id="_x0000_i1026" type="#_x0000_t75" style="width:753pt;height:345pt">
-            <v:imagedata r:id="rId31" o:title="ERA_ljekarna"/>
+            <v:imagedata r:id="rId32" o:title="ERA_ljekarna"/>
           </v:shape>
         </w:pict>
       </w:r>
@@ -7050,7 +7469,7 @@
       <w:r>
         <w:pict>
           <v:shape id="_x0000_i1027" type="#_x0000_t75" style="width:687pt;height:186pt">
-            <v:imagedata r:id="rId32" o:title="ERA_Hzzo"/>
+            <v:imagedata r:id="rId33" o:title="ERA_Hzzo"/>
           </v:shape>
         </w:pict>
       </w:r>
@@ -7265,7 +7684,7 @@
         <w:rStyle w:val="PageNumber"/>
         <w:noProof/>
       </w:rPr>
-      <w:t>22</w:t>
+      <w:t>18</w:t>
     </w:r>
     <w:r>
       <w:rPr>
@@ -14370,7 +14789,7 @@
 </file>
 
 <file path=customXml/itemProps1.xml><?xml version="1.0" encoding="utf-8"?>
-<ds:datastoreItem xmlns:ds="http://schemas.openxmlformats.org/officeDocument/2006/customXml" ds:itemID="{FA65CF82-87A9-4624-992D-51AD1550D4F7}">
+<ds:datastoreItem xmlns:ds="http://schemas.openxmlformats.org/officeDocument/2006/customXml" ds:itemID="{B6116109-53D4-465B-B55D-E3A597B82C97}">
   <ds:schemaRefs>
     <ds:schemaRef ds:uri="http://schemas.openxmlformats.org/officeDocument/2006/bibliography"/>
   </ds:schemaRefs>

</xml_diff>